<commit_message>
Added Resume for 2020
</commit_message>
<xml_diff>
--- a/FINAL_TEMPLATE_RESUME.docx
+++ b/FINAL_TEMPLATE_RESUME.docx
@@ -108,7 +108,7 @@
                                 <w:sz w:val="26"/>
                                 <w:lang w:val="en-IN"/>
                               </w:rPr>
-                              <w:t>Machine Learning Engineer</w:t>
+                              <w:t>Curious CSE Student</w:t>
                             </w:r>
                           </w:p>
                           <w:p>
@@ -253,7 +253,7 @@
                 <v:stroke joinstyle="miter"/>
                 <v:path gradientshapeok="t" o:connecttype="rect"/>
               </v:shapetype>
-              <v:shape id="Text Box 19" o:spid="_x0000_s1026" type="#_x0000_t202" style="position:absolute;margin-left:0;margin-top:-12.75pt;width:161.4pt;height:125.15pt;z-index:-251653120;visibility:visible;mso-wrap-style:square;mso-width-percent:0;mso-height-percent:0;mso-wrap-distance-left:9pt;mso-wrap-distance-top:0;mso-wrap-distance-right:9pt;mso-wrap-distance-bottom:0;mso-position-horizontal:left;mso-position-horizontal-relative:margin;mso-position-vertical:absolute;mso-position-vertical-relative:margin;mso-width-percent:0;mso-height-percent:0;mso-width-relative:page;mso-height-relative:page;v-text-anchor:top" o:gfxdata="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" filled="f" stroked="f">
+              <v:shape id="Text Box 19" o:spid="_x0000_s1026" type="#_x0000_t202" style="position:absolute;margin-left:0;margin-top:-12.75pt;width:161.4pt;height:125.15pt;z-index:-251653120;visibility:visible;mso-wrap-style:square;mso-width-percent:0;mso-height-percent:0;mso-wrap-distance-left:9pt;mso-wrap-distance-top:0;mso-wrap-distance-right:9pt;mso-wrap-distance-bottom:0;mso-position-horizontal:left;mso-position-horizontal-relative:margin;mso-position-vertical:absolute;mso-position-vertical-relative:margin;mso-width-percent:0;mso-height-percent:0;mso-width-relative:page;mso-height-relative:page;v-text-anchor:top" o:gfxdata="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" filled="f" stroked="f">
                 <v:textbox inset="0,0,0,0">
                   <w:txbxContent>
                     <w:p>
@@ -293,7 +293,7 @@
                           <w:sz w:val="26"/>
                           <w:lang w:val="en-IN"/>
                         </w:rPr>
-                        <w:t>Machine Learning Engineer</w:t>
+                        <w:t>Curious CSE Student</w:t>
                       </w:r>
                     </w:p>
                     <w:p>
@@ -525,7 +525,7 @@
           </mc:Choice>
           <mc:Fallback>
             <w:pict>
-              <v:shape w14:anchorId="21FD69F7" id="Text Box 21" o:spid="_x0000_s1027" type="#_x0000_t202" style="position:absolute;margin-left:200.75pt;margin-top:0;width:140pt;height:18.35pt;z-index:-251655168;visibility:visible;mso-wrap-style:square;mso-width-percent:0;mso-height-percent:0;mso-wrap-distance-left:9pt;mso-wrap-distance-top:0;mso-wrap-distance-right:9pt;mso-wrap-distance-bottom:0;mso-position-horizontal:absolute;mso-position-horizontal-relative:page;mso-position-vertical:top;mso-position-vertical-relative:margin;mso-width-percent:0;mso-height-percent:0;mso-width-relative:page;mso-height-relative:page;v-text-anchor:top" o:gfxdata="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" filled="f" stroked="f">
+              <v:shape w14:anchorId="21FD69F7" id="Text Box 21" o:spid="_x0000_s1027" type="#_x0000_t202" style="position:absolute;margin-left:200.75pt;margin-top:0;width:140pt;height:18.35pt;z-index:-251655168;visibility:visible;mso-wrap-style:square;mso-width-percent:0;mso-height-percent:0;mso-wrap-distance-left:9pt;mso-wrap-distance-top:0;mso-wrap-distance-right:9pt;mso-wrap-distance-bottom:0;mso-position-horizontal:absolute;mso-position-horizontal-relative:page;mso-position-vertical:top;mso-position-vertical-relative:margin;mso-width-percent:0;mso-height-percent:0;mso-width-relative:page;mso-height-relative:page;v-text-anchor:top" o:gfxdata="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" filled="f" stroked="f">
                 <v:textbox inset="0,0,0,0">
                   <w:txbxContent>
                     <w:p>
@@ -656,26 +656,27 @@
       <w:pPr>
         <w:spacing w:before="240"/>
       </w:pPr>
+      <w:bookmarkStart w:id="0" w:name="_GoBack"/>
+      <w:bookmarkEnd w:id="0"/>
       <w:r>
         <w:rPr>
           <w:noProof/>
-          <w:lang w:val="fr-FR" w:eastAsia="fr-FR"/>
         </w:rPr>
         <mc:AlternateContent>
           <mc:Choice Requires="wps">
             <w:drawing>
-              <wp:anchor distT="0" distB="0" distL="114300" distR="114300" simplePos="0" relativeHeight="251709440" behindDoc="1" locked="0" layoutInCell="1" allowOverlap="1" wp14:anchorId="7C3C8D53" wp14:editId="3C60616E">
+              <wp:anchor distT="0" distB="0" distL="114300" distR="114300" simplePos="0" relativeHeight="251668480" behindDoc="1" locked="0" layoutInCell="1" allowOverlap="1" wp14:anchorId="1627FC30" wp14:editId="6FB0FACA">
                 <wp:simplePos x="0" y="0"/>
-                <wp:positionH relativeFrom="margin">
-                  <wp:posOffset>2555875</wp:posOffset>
+                <wp:positionH relativeFrom="page">
+                  <wp:posOffset>2524125</wp:posOffset>
                 </wp:positionH>
                 <wp:positionV relativeFrom="page">
-                  <wp:posOffset>885825</wp:posOffset>
+                  <wp:posOffset>1375410</wp:posOffset>
                 </wp:positionV>
-                <wp:extent cx="4381500" cy="337911"/>
-                <wp:effectExtent l="0" t="0" r="0" b="5080"/>
+                <wp:extent cx="1409700" cy="243205"/>
+                <wp:effectExtent l="0" t="0" r="0" b="4445"/>
                 <wp:wrapNone/>
-                <wp:docPr id="18" name="Text Box 18"/>
+                <wp:docPr id="14" name="Text Box 14"/>
                 <wp:cNvGraphicFramePr>
                   <a:graphicFrameLocks xmlns:a="http://schemas.openxmlformats.org/drawingml/2006/main"/>
                 </wp:cNvGraphicFramePr>
@@ -688,7 +689,7 @@
                       <wps:spPr bwMode="auto">
                         <a:xfrm>
                           <a:off x="0" y="0"/>
-                          <a:ext cx="4381500" cy="337911"/>
+                          <a:ext cx="1409700" cy="243205"/>
                         </a:xfrm>
                         <a:prstGeom prst="rect">
                           <a:avLst/>
@@ -721,130 +722,163 @@
                         <w:txbxContent>
                           <w:p>
                             <w:pPr>
-                              <w:pStyle w:val="pv-entitydescription"/>
-                              <w:numPr>
-                                <w:ilvl w:val="0"/>
-                                <w:numId w:val="6"/>
-                              </w:numPr>
-                              <w:shd w:val="clear" w:color="auto" w:fill="FFFFFF"/>
-                              <w:spacing w:before="0" w:beforeAutospacing="0" w:after="0" w:afterAutospacing="0"/>
-                              <w:ind w:left="0"/>
-                              <w:textAlignment w:val="baseline"/>
-                              <w:rPr>
-                                <w:rFonts w:ascii="Segoe UI" w:hAnsi="Segoe UI" w:cs="Segoe UI"/>
-                                <w:sz w:val="18"/>
-                                <w:szCs w:val="18"/>
+                              <w:spacing w:before="20"/>
+                              <w:rPr>
+                                <w:rFonts w:ascii="Open Sans"/>
+                                <w:b/>
+                                <w:sz w:val="28"/>
+                                <w:szCs w:val="28"/>
                               </w:rPr>
                             </w:pPr>
-                            <w:bookmarkStart w:id="0" w:name="_GoBack"/>
-                            <w:r>
-                              <w:rPr>
-                                <w:rStyle w:val="lt-line-clampline"/>
-                                <w:rFonts w:ascii="Segoe UI" w:hAnsi="Segoe UI" w:cs="Segoe UI"/>
-                                <w:sz w:val="21"/>
-                                <w:szCs w:val="21"/>
-                                <w:bdr w:val="none" w:sz="0" w:space="0" w:color="auto" w:frame="1"/>
-                              </w:rPr>
-                              <w:t>Working to solve</w:t>
-                            </w:r>
-                            <w:r>
-                              <w:rPr>
-                                <w:rStyle w:val="lt-line-clampline"/>
-                                <w:rFonts w:ascii="Segoe UI" w:hAnsi="Segoe UI" w:cs="Segoe UI"/>
-                                <w:sz w:val="21"/>
-                                <w:szCs w:val="21"/>
-                                <w:bdr w:val="none" w:sz="0" w:space="0" w:color="auto" w:frame="1"/>
-                              </w:rPr>
-                              <w:t xml:space="preserve"> various real-world situations using the Reinforcement </w:t>
-                            </w:r>
-                            <w:r>
-                              <w:rPr>
-                                <w:rStyle w:val="lt-line-clampline"/>
-                                <w:rFonts w:ascii="Segoe UI" w:hAnsi="Segoe UI" w:cs="Segoe UI"/>
-                                <w:sz w:val="21"/>
-                                <w:szCs w:val="21"/>
-                                <w:bdr w:val="none" w:sz="0" w:space="0" w:color="auto" w:frame="1"/>
-                              </w:rPr>
-                              <w:t>L</w:t>
-                            </w:r>
-                            <w:r>
-                              <w:rPr>
-                                <w:rStyle w:val="lt-line-clampline"/>
-                                <w:rFonts w:ascii="Segoe UI" w:hAnsi="Segoe UI" w:cs="Segoe UI"/>
-                                <w:sz w:val="21"/>
-                                <w:szCs w:val="21"/>
-                                <w:bdr w:val="none" w:sz="0" w:space="0" w:color="auto" w:frame="1"/>
-                              </w:rPr>
-                              <w:t>earning Framework.</w:t>
+                            <w:r>
+                              <w:rPr>
+                                <w:rFonts w:ascii="Open Sans"/>
+                                <w:b/>
+                                <w:sz w:val="28"/>
+                                <w:szCs w:val="28"/>
+                              </w:rPr>
+                              <w:t>CERTIFICATION</w:t>
+                            </w:r>
+                          </w:p>
+                        </w:txbxContent>
+                      </wps:txbx>
+                      <wps:bodyPr rot="0" vert="horz" wrap="square" lIns="0" tIns="0" rIns="0" bIns="0" anchor="t" anchorCtr="0" upright="1">
+                        <a:noAutofit/>
+                      </wps:bodyPr>
+                    </wps:wsp>
+                  </a:graphicData>
+                </a:graphic>
+                <wp14:sizeRelH relativeFrom="page">
+                  <wp14:pctWidth>0</wp14:pctWidth>
+                </wp14:sizeRelH>
+                <wp14:sizeRelV relativeFrom="page">
+                  <wp14:pctHeight>0</wp14:pctHeight>
+                </wp14:sizeRelV>
+              </wp:anchor>
+            </w:drawing>
+          </mc:Choice>
+          <mc:Fallback>
+            <w:pict>
+              <v:shape w14:anchorId="1627FC30" id="Text Box 14" o:spid="_x0000_s1029" type="#_x0000_t202" style="position:absolute;margin-left:198.75pt;margin-top:108.3pt;width:111pt;height:19.15pt;z-index:-251648000;visibility:visible;mso-wrap-style:square;mso-width-percent:0;mso-height-percent:0;mso-wrap-distance-left:9pt;mso-wrap-distance-top:0;mso-wrap-distance-right:9pt;mso-wrap-distance-bottom:0;mso-position-horizontal:absolute;mso-position-horizontal-relative:page;mso-position-vertical:absolute;mso-position-vertical-relative:page;mso-width-percent:0;mso-height-percent:0;mso-width-relative:page;mso-height-relative:page;v-text-anchor:top" o:gfxdata="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" filled="f" stroked="f">
+                <v:textbox inset="0,0,0,0">
+                  <w:txbxContent>
+                    <w:p>
+                      <w:pPr>
+                        <w:spacing w:before="20"/>
+                        <w:rPr>
+                          <w:rFonts w:ascii="Open Sans"/>
+                          <w:b/>
+                          <w:sz w:val="28"/>
+                          <w:szCs w:val="28"/>
+                        </w:rPr>
+                      </w:pPr>
+                      <w:r>
+                        <w:rPr>
+                          <w:rFonts w:ascii="Open Sans"/>
+                          <w:b/>
+                          <w:sz w:val="28"/>
+                          <w:szCs w:val="28"/>
+                        </w:rPr>
+                        <w:t>CERTIFICATION</w:t>
+                      </w:r>
+                    </w:p>
+                  </w:txbxContent>
+                </v:textbox>
+                <w10:wrap anchorx="page" anchory="page"/>
+              </v:shape>
+            </w:pict>
+          </mc:Fallback>
+        </mc:AlternateContent>
+      </w:r>
+      <w:r>
+        <w:rPr>
+          <w:noProof/>
+          <w:lang w:val="fr-FR" w:eastAsia="fr-FR"/>
+        </w:rPr>
+        <mc:AlternateContent>
+          <mc:Choice Requires="wps">
+            <w:drawing>
+              <wp:anchor distT="0" distB="0" distL="114300" distR="114300" simplePos="0" relativeHeight="251728896" behindDoc="1" locked="0" layoutInCell="1" allowOverlap="1" wp14:anchorId="1CDAC511" wp14:editId="13A53C72">
+                <wp:simplePos x="0" y="0"/>
+                <wp:positionH relativeFrom="page">
+                  <wp:posOffset>2509520</wp:posOffset>
+                </wp:positionH>
+                <wp:positionV relativeFrom="page">
+                  <wp:posOffset>1711325</wp:posOffset>
+                </wp:positionV>
+                <wp:extent cx="1459230" cy="191770"/>
+                <wp:effectExtent l="0" t="0" r="7620" b="17780"/>
+                <wp:wrapNone/>
+                <wp:docPr id="33" name="Text Box 33"/>
+                <wp:cNvGraphicFramePr>
+                  <a:graphicFrameLocks xmlns:a="http://schemas.openxmlformats.org/drawingml/2006/main"/>
+                </wp:cNvGraphicFramePr>
+                <a:graphic xmlns:a="http://schemas.openxmlformats.org/drawingml/2006/main">
+                  <a:graphicData uri="http://schemas.microsoft.com/office/word/2010/wordprocessingShape">
+                    <wps:wsp>
+                      <wps:cNvSpPr txBox="1">
+                        <a:spLocks noChangeArrowheads="1"/>
+                      </wps:cNvSpPr>
+                      <wps:spPr bwMode="auto">
+                        <a:xfrm>
+                          <a:off x="0" y="0"/>
+                          <a:ext cx="1459230" cy="191770"/>
+                        </a:xfrm>
+                        <a:prstGeom prst="rect">
+                          <a:avLst/>
+                        </a:prstGeom>
+                        <a:noFill/>
+                        <a:ln>
+                          <a:noFill/>
+                        </a:ln>
+                        <a:extLst>
+                          <a:ext uri="{909E8E84-426E-40DD-AFC4-6F175D3DCCD1}">
+                            <a14:hiddenFill xmlns:a14="http://schemas.microsoft.com/office/drawing/2010/main">
+                              <a:solidFill>
+                                <a:srgbClr val="FFFFFF"/>
+                              </a:solidFill>
+                            </a14:hiddenFill>
+                          </a:ext>
+                          <a:ext uri="{91240B29-F687-4F45-9708-019B960494DF}">
+                            <a14:hiddenLine xmlns:a14="http://schemas.microsoft.com/office/drawing/2010/main" w="9525">
+                              <a:solidFill>
+                                <a:srgbClr val="000000"/>
+                              </a:solidFill>
+                              <a:miter lim="800000"/>
+                              <a:headEnd/>
+                              <a:tailEnd/>
+                            </a14:hiddenLine>
+                          </a:ext>
+                        </a:extLst>
+                      </wps:spPr>
+                      <wps:txbx>
+                        <w:txbxContent>
+                          <w:p>
+                            <w:pPr>
+                              <w:pStyle w:val="BodyText"/>
+                              <w:rPr>
+                                <w:rFonts w:asciiTheme="minorHAnsi" w:hAnsiTheme="minorHAnsi" w:cstheme="minorHAnsi"/>
+                                <w:i/>
+                                <w:sz w:val="22"/>
+                                <w:szCs w:val="22"/>
+                              </w:rPr>
+                            </w:pPr>
+                            <w:r>
+                              <w:rPr>
+                                <w:rFonts w:asciiTheme="minorHAnsi" w:hAnsiTheme="minorHAnsi" w:cstheme="minorHAnsi"/>
+                                <w:i/>
+                                <w:sz w:val="22"/>
+                                <w:szCs w:val="22"/>
+                              </w:rPr>
+                              <w:t>March 2018 – Dec 2018</w:t>
                             </w:r>
                           </w:p>
                           <w:p>
                             <w:pPr>
-                              <w:pStyle w:val="pv-profile-sectioncard-item-v2"/>
-                              <w:numPr>
-                                <w:ilvl w:val="0"/>
-                                <w:numId w:val="6"/>
-                              </w:numPr>
-                              <w:shd w:val="clear" w:color="auto" w:fill="FFFFFF"/>
-                              <w:spacing w:before="0" w:beforeAutospacing="0" w:after="0" w:afterAutospacing="0"/>
-                              <w:ind w:left="0"/>
-                              <w:textAlignment w:val="baseline"/>
-                              <w:rPr>
-                                <w:rStyle w:val="Hyperlink"/>
-                                <w:b/>
-                                <w:bCs/>
-                                <w:color w:val="0073B1"/>
-                                <w:u w:val="none"/>
-                                <w:bdr w:val="none" w:sz="0" w:space="0" w:color="auto" w:frame="1"/>
-                              </w:rPr>
-                            </w:pPr>
-                            <w:r>
-                              <w:rPr>
-                                <w:rFonts w:ascii="Segoe UI" w:hAnsi="Segoe UI" w:cs="Segoe UI"/>
-                                <w:sz w:val="18"/>
-                                <w:szCs w:val="18"/>
-                              </w:rPr>
-                              <w:fldChar w:fldCharType="begin"/>
-                            </w:r>
-                            <w:r>
-                              <w:rPr>
-                                <w:rFonts w:ascii="Segoe UI" w:hAnsi="Segoe UI" w:cs="Segoe UI"/>
-                                <w:sz w:val="18"/>
-                                <w:szCs w:val="18"/>
-                              </w:rPr>
-                              <w:instrText xml:space="preserve"> HYPERLINK "https://www.linkedin.com/search/results/index/?keywords=Indian%20Institute%20of%20Information%20Technology%20Nagpur" </w:instrText>
-                            </w:r>
-                            <w:r>
-                              <w:rPr>
-                                <w:rFonts w:ascii="Segoe UI" w:hAnsi="Segoe UI" w:cs="Segoe UI"/>
-                                <w:sz w:val="18"/>
-                                <w:szCs w:val="18"/>
-                              </w:rPr>
-                              <w:fldChar w:fldCharType="separate"/>
-                            </w:r>
-                          </w:p>
-                          <w:p>
-                            <w:pPr>
-                              <w:pStyle w:val="pv-profile-sectioncard-item-v2"/>
-                              <w:shd w:val="clear" w:color="auto" w:fill="FFFFFF"/>
-                              <w:spacing w:before="0" w:beforeAutospacing="0" w:after="0" w:afterAutospacing="0"/>
-                              <w:textAlignment w:val="baseline"/>
-                            </w:pPr>
-                            <w:r>
-                              <w:rPr>
-                                <w:rFonts w:ascii="Segoe UI" w:hAnsi="Segoe UI" w:cs="Segoe UI"/>
-                                <w:sz w:val="18"/>
-                                <w:szCs w:val="18"/>
-                              </w:rPr>
-                              <w:fldChar w:fldCharType="end"/>
-                            </w:r>
-                          </w:p>
-                          <w:bookmarkEnd w:id="0"/>
-                          <w:p>
-                            <w:pPr>
                               <w:pStyle w:val="BodyText"/>
                               <w:rPr>
                                 <w:rFonts w:asciiTheme="minorHAnsi" w:hAnsiTheme="minorHAnsi" w:cstheme="minorHAnsi"/>
+                                <w:i/>
                                 <w:sz w:val="22"/>
                                 <w:szCs w:val="22"/>
                               </w:rPr>
@@ -869,68 +903,1074 @@
           </mc:Choice>
           <mc:Fallback>
             <w:pict>
-              <v:shape w14:anchorId="7C3C8D53" id="Text Box 18" o:spid="_x0000_s1029" type="#_x0000_t202" style="position:absolute;margin-left:201.25pt;margin-top:69.75pt;width:345pt;height:26.6pt;z-index:-251607040;visibility:visible;mso-wrap-style:square;mso-width-percent:0;mso-height-percent:0;mso-wrap-distance-left:9pt;mso-wrap-distance-top:0;mso-wrap-distance-right:9pt;mso-wrap-distance-bottom:0;mso-position-horizontal:absolute;mso-position-horizontal-relative:margin;mso-position-vertical:absolute;mso-position-vertical-relative:page;mso-width-percent:0;mso-height-percent:0;mso-width-relative:page;mso-height-relative:page;v-text-anchor:top" o:gfxdata="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" filled="f" stroked="f">
+              <v:shape w14:anchorId="1CDAC511" id="Text Box 33" o:spid="_x0000_s1030" type="#_x0000_t202" style="position:absolute;margin-left:197.6pt;margin-top:134.75pt;width:114.9pt;height:15.1pt;z-index:-251587584;visibility:visible;mso-wrap-style:square;mso-width-percent:0;mso-height-percent:0;mso-wrap-distance-left:9pt;mso-wrap-distance-top:0;mso-wrap-distance-right:9pt;mso-wrap-distance-bottom:0;mso-position-horizontal:absolute;mso-position-horizontal-relative:page;mso-position-vertical:absolute;mso-position-vertical-relative:page;mso-width-percent:0;mso-height-percent:0;mso-width-relative:page;mso-height-relative:page;v-text-anchor:top" o:gfxdata="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" filled="f" stroked="f">
                 <v:textbox inset="0,0,0,0">
                   <w:txbxContent>
                     <w:p>
                       <w:pPr>
-                        <w:pStyle w:val="pv-entitydescription"/>
-                        <w:numPr>
-                          <w:ilvl w:val="0"/>
-                          <w:numId w:val="6"/>
-                        </w:numPr>
-                        <w:shd w:val="clear" w:color="auto" w:fill="FFFFFF"/>
-                        <w:spacing w:before="0" w:beforeAutospacing="0" w:after="0" w:afterAutospacing="0"/>
-                        <w:ind w:left="0"/>
-                        <w:textAlignment w:val="baseline"/>
-                        <w:rPr>
-                          <w:rFonts w:ascii="Segoe UI" w:hAnsi="Segoe UI" w:cs="Segoe UI"/>
+                        <w:pStyle w:val="BodyText"/>
+                        <w:rPr>
+                          <w:rFonts w:asciiTheme="minorHAnsi" w:hAnsiTheme="minorHAnsi" w:cstheme="minorHAnsi"/>
+                          <w:i/>
+                          <w:sz w:val="22"/>
+                          <w:szCs w:val="22"/>
+                        </w:rPr>
+                      </w:pPr>
+                      <w:r>
+                        <w:rPr>
+                          <w:rFonts w:asciiTheme="minorHAnsi" w:hAnsiTheme="minorHAnsi" w:cstheme="minorHAnsi"/>
+                          <w:i/>
+                          <w:sz w:val="22"/>
+                          <w:szCs w:val="22"/>
+                        </w:rPr>
+                        <w:t>March 2018 – Dec 2018</w:t>
+                      </w:r>
+                    </w:p>
+                    <w:p>
+                      <w:pPr>
+                        <w:pStyle w:val="BodyText"/>
+                        <w:rPr>
+                          <w:rFonts w:asciiTheme="minorHAnsi" w:hAnsiTheme="minorHAnsi" w:cstheme="minorHAnsi"/>
+                          <w:i/>
+                          <w:sz w:val="22"/>
+                          <w:szCs w:val="22"/>
+                        </w:rPr>
+                      </w:pPr>
+                    </w:p>
+                  </w:txbxContent>
+                </v:textbox>
+                <w10:wrap anchorx="page" anchory="page"/>
+              </v:shape>
+            </w:pict>
+          </mc:Fallback>
+        </mc:AlternateContent>
+      </w:r>
+      <w:r>
+        <w:rPr>
+          <w:noProof/>
+          <w:lang w:val="fr-FR" w:eastAsia="fr-FR"/>
+        </w:rPr>
+        <mc:AlternateContent>
+          <mc:Choice Requires="wps">
+            <w:drawing>
+              <wp:anchor distT="0" distB="0" distL="114300" distR="114300" simplePos="0" relativeHeight="251730944" behindDoc="1" locked="0" layoutInCell="1" allowOverlap="1" wp14:anchorId="2BF7B960" wp14:editId="414A4434">
+                <wp:simplePos x="0" y="0"/>
+                <wp:positionH relativeFrom="page">
+                  <wp:posOffset>2501900</wp:posOffset>
+                </wp:positionH>
+                <wp:positionV relativeFrom="page">
+                  <wp:posOffset>2951480</wp:posOffset>
+                </wp:positionV>
+                <wp:extent cx="1488440" cy="223520"/>
+                <wp:effectExtent l="0" t="0" r="16510" b="5080"/>
+                <wp:wrapNone/>
+                <wp:docPr id="40" name="Text Box 40"/>
+                <wp:cNvGraphicFramePr>
+                  <a:graphicFrameLocks xmlns:a="http://schemas.openxmlformats.org/drawingml/2006/main"/>
+                </wp:cNvGraphicFramePr>
+                <a:graphic xmlns:a="http://schemas.openxmlformats.org/drawingml/2006/main">
+                  <a:graphicData uri="http://schemas.microsoft.com/office/word/2010/wordprocessingShape">
+                    <wps:wsp>
+                      <wps:cNvSpPr txBox="1">
+                        <a:spLocks noChangeArrowheads="1"/>
+                      </wps:cNvSpPr>
+                      <wps:spPr bwMode="auto">
+                        <a:xfrm>
+                          <a:off x="0" y="0"/>
+                          <a:ext cx="1488440" cy="223520"/>
+                        </a:xfrm>
+                        <a:prstGeom prst="rect">
+                          <a:avLst/>
+                        </a:prstGeom>
+                        <a:noFill/>
+                        <a:ln>
+                          <a:noFill/>
+                        </a:ln>
+                        <a:extLst>
+                          <a:ext uri="{909E8E84-426E-40DD-AFC4-6F175D3DCCD1}">
+                            <a14:hiddenFill xmlns:a14="http://schemas.microsoft.com/office/drawing/2010/main">
+                              <a:solidFill>
+                                <a:srgbClr val="FFFFFF"/>
+                              </a:solidFill>
+                            </a14:hiddenFill>
+                          </a:ext>
+                          <a:ext uri="{91240B29-F687-4F45-9708-019B960494DF}">
+                            <a14:hiddenLine xmlns:a14="http://schemas.microsoft.com/office/drawing/2010/main" w="9525">
+                              <a:solidFill>
+                                <a:srgbClr val="000000"/>
+                              </a:solidFill>
+                              <a:miter lim="800000"/>
+                              <a:headEnd/>
+                              <a:tailEnd/>
+                            </a14:hiddenLine>
+                          </a:ext>
+                        </a:extLst>
+                      </wps:spPr>
+                      <wps:txbx>
+                        <w:txbxContent>
+                          <w:p>
+                            <w:pPr>
+                              <w:pStyle w:val="BodyText"/>
+                              <w:rPr>
+                                <w:rFonts w:asciiTheme="minorHAnsi" w:hAnsiTheme="minorHAnsi" w:cstheme="minorHAnsi"/>
+                                <w:i/>
+                                <w:sz w:val="22"/>
+                                <w:szCs w:val="22"/>
+                              </w:rPr>
+                            </w:pPr>
+                            <w:r>
+                              <w:rPr>
+                                <w:rFonts w:asciiTheme="minorHAnsi" w:hAnsiTheme="minorHAnsi" w:cstheme="minorHAnsi"/>
+                                <w:i/>
+                                <w:sz w:val="22"/>
+                                <w:szCs w:val="22"/>
+                              </w:rPr>
+                              <w:t>Nov 2019</w:t>
+                            </w:r>
+                          </w:p>
+                        </w:txbxContent>
+                      </wps:txbx>
+                      <wps:bodyPr rot="0" vert="horz" wrap="square" lIns="0" tIns="0" rIns="0" bIns="0" anchor="t" anchorCtr="0" upright="1">
+                        <a:noAutofit/>
+                      </wps:bodyPr>
+                    </wps:wsp>
+                  </a:graphicData>
+                </a:graphic>
+                <wp14:sizeRelH relativeFrom="page">
+                  <wp14:pctWidth>0</wp14:pctWidth>
+                </wp14:sizeRelH>
+                <wp14:sizeRelV relativeFrom="page">
+                  <wp14:pctHeight>0</wp14:pctHeight>
+                </wp14:sizeRelV>
+              </wp:anchor>
+            </w:drawing>
+          </mc:Choice>
+          <mc:Fallback>
+            <w:pict>
+              <v:shape w14:anchorId="2BF7B960" id="Text Box 40" o:spid="_x0000_s1031" type="#_x0000_t202" style="position:absolute;margin-left:197pt;margin-top:232.4pt;width:117.2pt;height:17.6pt;z-index:-251585536;visibility:visible;mso-wrap-style:square;mso-width-percent:0;mso-height-percent:0;mso-wrap-distance-left:9pt;mso-wrap-distance-top:0;mso-wrap-distance-right:9pt;mso-wrap-distance-bottom:0;mso-position-horizontal:absolute;mso-position-horizontal-relative:page;mso-position-vertical:absolute;mso-position-vertical-relative:page;mso-width-percent:0;mso-height-percent:0;mso-width-relative:page;mso-height-relative:page;v-text-anchor:top" o:gfxdata="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" filled="f" stroked="f">
+                <v:textbox inset="0,0,0,0">
+                  <w:txbxContent>
+                    <w:p>
+                      <w:pPr>
+                        <w:pStyle w:val="BodyText"/>
+                        <w:rPr>
+                          <w:rFonts w:asciiTheme="minorHAnsi" w:hAnsiTheme="minorHAnsi" w:cstheme="minorHAnsi"/>
+                          <w:i/>
+                          <w:sz w:val="22"/>
+                          <w:szCs w:val="22"/>
+                        </w:rPr>
+                      </w:pPr>
+                      <w:r>
+                        <w:rPr>
+                          <w:rFonts w:asciiTheme="minorHAnsi" w:hAnsiTheme="minorHAnsi" w:cstheme="minorHAnsi"/>
+                          <w:i/>
+                          <w:sz w:val="22"/>
+                          <w:szCs w:val="22"/>
+                        </w:rPr>
+                        <w:t>Nov 2019</w:t>
+                      </w:r>
+                    </w:p>
+                  </w:txbxContent>
+                </v:textbox>
+                <w10:wrap anchorx="page" anchory="page"/>
+              </v:shape>
+            </w:pict>
+          </mc:Fallback>
+        </mc:AlternateContent>
+      </w:r>
+      <w:r>
+        <w:rPr>
+          <w:noProof/>
+          <w:lang w:val="fr-FR" w:eastAsia="fr-FR"/>
+        </w:rPr>
+        <mc:AlternateContent>
+          <mc:Choice Requires="wps">
+            <w:drawing>
+              <wp:anchor distT="0" distB="0" distL="114300" distR="114300" simplePos="0" relativeHeight="251726848" behindDoc="1" locked="0" layoutInCell="1" allowOverlap="1" wp14:anchorId="26180A32" wp14:editId="4769EF27">
+                <wp:simplePos x="0" y="0"/>
+                <wp:positionH relativeFrom="margin">
+                  <wp:posOffset>2587625</wp:posOffset>
+                </wp:positionH>
+                <wp:positionV relativeFrom="page">
+                  <wp:posOffset>1720590</wp:posOffset>
+                </wp:positionV>
+                <wp:extent cx="4425315" cy="2128405"/>
+                <wp:effectExtent l="0" t="0" r="13335" b="5715"/>
+                <wp:wrapNone/>
+                <wp:docPr id="32" name="Text Box 32"/>
+                <wp:cNvGraphicFramePr>
+                  <a:graphicFrameLocks xmlns:a="http://schemas.openxmlformats.org/drawingml/2006/main"/>
+                </wp:cNvGraphicFramePr>
+                <a:graphic xmlns:a="http://schemas.openxmlformats.org/drawingml/2006/main">
+                  <a:graphicData uri="http://schemas.microsoft.com/office/word/2010/wordprocessingShape">
+                    <wps:wsp>
+                      <wps:cNvSpPr txBox="1">
+                        <a:spLocks noChangeArrowheads="1"/>
+                      </wps:cNvSpPr>
+                      <wps:spPr bwMode="auto">
+                        <a:xfrm>
+                          <a:off x="0" y="0"/>
+                          <a:ext cx="4425315" cy="2128405"/>
+                        </a:xfrm>
+                        <a:prstGeom prst="rect">
+                          <a:avLst/>
+                        </a:prstGeom>
+                        <a:noFill/>
+                        <a:ln>
+                          <a:noFill/>
+                        </a:ln>
+                        <a:extLst>
+                          <a:ext uri="{909E8E84-426E-40DD-AFC4-6F175D3DCCD1}">
+                            <a14:hiddenFill xmlns:a14="http://schemas.microsoft.com/office/drawing/2010/main">
+                              <a:solidFill>
+                                <a:srgbClr val="FFFFFF"/>
+                              </a:solidFill>
+                            </a14:hiddenFill>
+                          </a:ext>
+                          <a:ext uri="{91240B29-F687-4F45-9708-019B960494DF}">
+                            <a14:hiddenLine xmlns:a14="http://schemas.microsoft.com/office/drawing/2010/main" w="9525">
+                              <a:solidFill>
+                                <a:srgbClr val="000000"/>
+                              </a:solidFill>
+                              <a:miter lim="800000"/>
+                              <a:headEnd/>
+                              <a:tailEnd/>
+                            </a14:hiddenLine>
+                          </a:ext>
+                        </a:extLst>
+                      </wps:spPr>
+                      <wps:txbx>
+                        <w:txbxContent>
+                          <w:p>
+                            <w:pPr>
+                              <w:pStyle w:val="BodyText"/>
+                              <w:jc w:val="right"/>
+                              <w:rPr>
+                                <w:rFonts w:asciiTheme="minorHAnsi" w:hAnsiTheme="minorHAnsi" w:cstheme="minorHAnsi"/>
+                                <w:b/>
+                                <w:bCs/>
+                                <w:color w:val="000000" w:themeColor="text1"/>
+                                <w:sz w:val="24"/>
+                                <w:lang w:val="en-IN"/>
+                              </w:rPr>
+                            </w:pPr>
+                            <w:hyperlink r:id="rId5" w:history="1">
+                              <w:r>
+                                <w:rPr>
+                                  <w:rStyle w:val="Hyperlink"/>
+                                  <w:rFonts w:asciiTheme="minorHAnsi" w:hAnsiTheme="minorHAnsi" w:cstheme="minorHAnsi"/>
+                                  <w:b/>
+                                  <w:bCs/>
+                                  <w:color w:val="000000" w:themeColor="text1"/>
+                                  <w:sz w:val="24"/>
+                                  <w:lang w:val="en-IN"/>
+                                </w:rPr>
+                                <w:t>Machine Learning Engineer, Nanodegree Udacity</w:t>
+                              </w:r>
+                            </w:hyperlink>
+                          </w:p>
+                          <w:p>
+                            <w:pPr>
+                              <w:pStyle w:val="BodyText"/>
+                              <w:jc w:val="both"/>
+                              <w:rPr>
+                                <w:rFonts w:asciiTheme="minorHAnsi" w:hAnsiTheme="minorHAnsi" w:cstheme="minorHAnsi"/>
+                                <w:sz w:val="22"/>
+                                <w:lang w:val="en-IN"/>
+                              </w:rPr>
+                            </w:pPr>
+                            <w:r>
+                              <w:rPr>
+                                <w:rFonts w:asciiTheme="minorHAnsi" w:hAnsiTheme="minorHAnsi" w:cstheme="minorHAnsi"/>
+                                <w:sz w:val="22"/>
+                                <w:lang w:val="en-IN"/>
+                              </w:rPr>
+                              <w:t>Built and Deployed various Supervised, Unsupervised and Deep learning models used transfer learning, ensembles, Feature transformation and extraction, deployed various Reinforcement learning algorithms, Explored cloud compute for training and deployment of models.</w:t>
+                            </w:r>
+                          </w:p>
+                          <w:p>
+                            <w:pPr>
+                              <w:pStyle w:val="BodyText"/>
+                              <w:jc w:val="right"/>
+                              <w:rPr>
+                                <w:rFonts w:asciiTheme="minorHAnsi" w:hAnsiTheme="minorHAnsi" w:cstheme="minorHAnsi"/>
+                                <w:i/>
+                                <w:iCs/>
+                                <w:sz w:val="22"/>
+                                <w:lang w:val="en-IN"/>
+                              </w:rPr>
+                            </w:pPr>
+                            <w:r>
+                              <w:rPr>
+                                <w:rFonts w:asciiTheme="minorHAnsi" w:hAnsiTheme="minorHAnsi" w:cstheme="minorHAnsi"/>
+                                <w:i/>
+                                <w:iCs/>
+                                <w:sz w:val="22"/>
+                                <w:lang w:val="en-IN"/>
+                              </w:rPr>
+                              <w:t>Supervised. Unsupervised, Deep and Reinforcement learning</w:t>
+                            </w:r>
+                          </w:p>
+                          <w:p>
+                            <w:pPr>
+                              <w:pStyle w:val="BodyText"/>
+                              <w:rPr>
+                                <w:rFonts w:asciiTheme="minorHAnsi" w:hAnsiTheme="minorHAnsi" w:cstheme="minorHAnsi"/>
+                                <w:sz w:val="18"/>
+                                <w:u w:val="single"/>
+                                <w:lang w:val="en-IN"/>
+                              </w:rPr>
+                            </w:pPr>
+                          </w:p>
+                          <w:p>
+                            <w:pPr>
+                              <w:pStyle w:val="BodyText"/>
+                              <w:jc w:val="right"/>
+                              <w:rPr>
+                                <w:rStyle w:val="Hyperlink"/>
+                                <w:rFonts w:asciiTheme="minorHAnsi" w:hAnsiTheme="minorHAnsi" w:cstheme="minorHAnsi"/>
+                                <w:b/>
+                                <w:color w:val="auto"/>
+                                <w:sz w:val="24"/>
+                                <w:szCs w:val="22"/>
+                              </w:rPr>
+                            </w:pPr>
+                            <w:r>
+                              <w:rPr>
+                                <w:rFonts w:asciiTheme="minorHAnsi" w:hAnsiTheme="minorHAnsi" w:cstheme="minorHAnsi"/>
+                                <w:b/>
+                                <w:sz w:val="24"/>
+                                <w:szCs w:val="22"/>
+                                <w:u w:val="single"/>
+                              </w:rPr>
+                              <w:fldChar w:fldCharType="begin"/>
+                            </w:r>
+                            <w:r>
+                              <w:rPr>
+                                <w:rFonts w:asciiTheme="minorHAnsi" w:hAnsiTheme="minorHAnsi" w:cstheme="minorHAnsi"/>
+                                <w:b/>
+                                <w:sz w:val="24"/>
+                                <w:szCs w:val="22"/>
+                                <w:u w:val="single"/>
+                              </w:rPr>
+                              <w:instrText xml:space="preserve"> HYPERLINK "https://www.codechef.com/certificates/public/ffa08b2" </w:instrText>
+                            </w:r>
+                            <w:r>
+                              <w:rPr>
+                                <w:rFonts w:asciiTheme="minorHAnsi" w:hAnsiTheme="minorHAnsi" w:cstheme="minorHAnsi"/>
+                                <w:b/>
+                                <w:sz w:val="24"/>
+                                <w:szCs w:val="22"/>
+                                <w:u w:val="single"/>
+                              </w:rPr>
+                            </w:r>
+                            <w:r>
+                              <w:rPr>
+                                <w:rFonts w:asciiTheme="minorHAnsi" w:hAnsiTheme="minorHAnsi" w:cstheme="minorHAnsi"/>
+                                <w:b/>
+                                <w:sz w:val="24"/>
+                                <w:szCs w:val="22"/>
+                                <w:u w:val="single"/>
+                              </w:rPr>
+                              <w:fldChar w:fldCharType="separate"/>
+                            </w:r>
+                            <w:proofErr w:type="spellStart"/>
+                            <w:r>
+                              <w:rPr>
+                                <w:rStyle w:val="Hyperlink"/>
+                                <w:rFonts w:asciiTheme="minorHAnsi" w:hAnsiTheme="minorHAnsi" w:cstheme="minorHAnsi"/>
+                                <w:b/>
+                                <w:color w:val="auto"/>
+                                <w:sz w:val="24"/>
+                                <w:szCs w:val="22"/>
+                              </w:rPr>
+                              <w:t>Codechef</w:t>
+                            </w:r>
+                            <w:proofErr w:type="spellEnd"/>
+                            <w:r>
+                              <w:rPr>
+                                <w:rStyle w:val="Hyperlink"/>
+                                <w:rFonts w:asciiTheme="minorHAnsi" w:hAnsiTheme="minorHAnsi" w:cstheme="minorHAnsi"/>
+                                <w:b/>
+                                <w:color w:val="auto"/>
+                                <w:sz w:val="24"/>
+                                <w:szCs w:val="22"/>
+                              </w:rPr>
+                              <w:t xml:space="preserve"> certified Data Structures and Algorithms </w:t>
+                            </w:r>
+                            <w:proofErr w:type="spellStart"/>
+                            <w:r>
+                              <w:rPr>
+                                <w:rStyle w:val="Hyperlink"/>
+                                <w:rFonts w:asciiTheme="minorHAnsi" w:hAnsiTheme="minorHAnsi" w:cstheme="minorHAnsi"/>
+                                <w:b/>
+                                <w:color w:val="auto"/>
+                                <w:sz w:val="24"/>
+                                <w:szCs w:val="22"/>
+                              </w:rPr>
+                              <w:t>Programme</w:t>
+                            </w:r>
+                            <w:proofErr w:type="spellEnd"/>
+                            <w:r>
+                              <w:rPr>
+                                <w:rStyle w:val="Hyperlink"/>
+                                <w:rFonts w:asciiTheme="minorHAnsi" w:hAnsiTheme="minorHAnsi" w:cstheme="minorHAnsi"/>
+                                <w:b/>
+                                <w:color w:val="auto"/>
+                                <w:sz w:val="24"/>
+                                <w:szCs w:val="22"/>
+                              </w:rPr>
+                              <w:t xml:space="preserve"> (Foundation)</w:t>
+                            </w:r>
+                            <w:r>
+                              <w:rPr>
+                                <w:rStyle w:val="Hyperlink"/>
+                                <w:rFonts w:asciiTheme="minorHAnsi" w:hAnsiTheme="minorHAnsi" w:cstheme="minorHAnsi"/>
+                                <w:b/>
+                                <w:color w:val="auto"/>
+                                <w:sz w:val="24"/>
+                                <w:szCs w:val="22"/>
+                              </w:rPr>
+                              <w:t xml:space="preserve">  </w:t>
+                            </w:r>
+                          </w:p>
+                          <w:p>
+                            <w:pPr>
+                              <w:pStyle w:val="BodyText"/>
+                              <w:jc w:val="both"/>
+                              <w:rPr>
+                                <w:rStyle w:val="Hyperlink"/>
+                                <w:rFonts w:asciiTheme="minorHAnsi" w:hAnsiTheme="minorHAnsi" w:cstheme="minorHAnsi"/>
+                                <w:i/>
+                                <w:color w:val="auto"/>
+                                <w:sz w:val="22"/>
+                                <w:szCs w:val="22"/>
+                                <w:u w:val="none"/>
+                              </w:rPr>
+                            </w:pPr>
+                            <w:proofErr w:type="spellStart"/>
+                            <w:r>
+                              <w:rPr>
+                                <w:rStyle w:val="Hyperlink"/>
+                                <w:rFonts w:asciiTheme="minorHAnsi" w:hAnsiTheme="minorHAnsi" w:cstheme="minorHAnsi"/>
+                                <w:color w:val="auto"/>
+                                <w:sz w:val="22"/>
+                                <w:szCs w:val="22"/>
+                                <w:u w:val="none"/>
+                              </w:rPr>
+                              <w:t>C</w:t>
+                            </w:r>
+                            <w:r>
+                              <w:rPr>
+                                <w:rStyle w:val="Hyperlink"/>
+                                <w:rFonts w:asciiTheme="minorHAnsi" w:hAnsiTheme="minorHAnsi" w:cstheme="minorHAnsi"/>
+                                <w:color w:val="auto"/>
+                                <w:sz w:val="22"/>
+                                <w:szCs w:val="22"/>
+                                <w:u w:val="none"/>
+                              </w:rPr>
+                              <w:t>odeChef</w:t>
+                            </w:r>
+                            <w:proofErr w:type="spellEnd"/>
+                            <w:r>
+                              <w:rPr>
+                                <w:rStyle w:val="Hyperlink"/>
+                                <w:rFonts w:asciiTheme="minorHAnsi" w:hAnsiTheme="minorHAnsi" w:cstheme="minorHAnsi"/>
+                                <w:color w:val="auto"/>
+                                <w:sz w:val="22"/>
+                                <w:szCs w:val="22"/>
+                                <w:u w:val="none"/>
+                              </w:rPr>
+                              <w:t xml:space="preserve"> Certified Data Structure &amp; Algorithms </w:t>
+                            </w:r>
+                            <w:proofErr w:type="spellStart"/>
+                            <w:r>
+                              <w:rPr>
+                                <w:rStyle w:val="Hyperlink"/>
+                                <w:rFonts w:asciiTheme="minorHAnsi" w:hAnsiTheme="minorHAnsi" w:cstheme="minorHAnsi"/>
+                                <w:color w:val="auto"/>
+                                <w:sz w:val="22"/>
+                                <w:szCs w:val="22"/>
+                                <w:u w:val="none"/>
+                              </w:rPr>
+                              <w:t>Programme</w:t>
+                            </w:r>
+                            <w:proofErr w:type="spellEnd"/>
+                            <w:r>
+                              <w:rPr>
+                                <w:rStyle w:val="Hyperlink"/>
+                                <w:rFonts w:asciiTheme="minorHAnsi" w:hAnsiTheme="minorHAnsi" w:cstheme="minorHAnsi"/>
+                                <w:color w:val="auto"/>
+                                <w:sz w:val="22"/>
+                                <w:szCs w:val="22"/>
+                                <w:u w:val="none"/>
+                              </w:rPr>
+                              <w:t xml:space="preserve"> (CCDSAP) is a certification for assessment of proficiency in programming using Data Structures and Algorithms under a proctored environment.</w:t>
+                            </w:r>
+                          </w:p>
+                          <w:p>
+                            <w:pPr>
+                              <w:pStyle w:val="BodyText"/>
+                              <w:jc w:val="right"/>
+                              <w:rPr>
+                                <w:rFonts w:asciiTheme="minorHAnsi" w:hAnsiTheme="minorHAnsi" w:cstheme="minorHAnsi"/>
+                                <w:i/>
+                                <w:sz w:val="22"/>
+                                <w:szCs w:val="22"/>
+                              </w:rPr>
+                            </w:pPr>
+                            <w:r>
+                              <w:rPr>
+                                <w:rFonts w:asciiTheme="minorHAnsi" w:hAnsiTheme="minorHAnsi" w:cstheme="minorHAnsi"/>
+                                <w:b/>
+                                <w:sz w:val="24"/>
+                                <w:szCs w:val="22"/>
+                                <w:u w:val="single"/>
+                              </w:rPr>
+                              <w:fldChar w:fldCharType="end"/>
+                            </w:r>
+                            <w:r>
+                              <w:rPr>
+                                <w:rFonts w:asciiTheme="minorHAnsi" w:hAnsiTheme="minorHAnsi" w:cstheme="minorHAnsi"/>
+                                <w:i/>
+                                <w:sz w:val="22"/>
+                                <w:szCs w:val="22"/>
+                              </w:rPr>
+                              <w:t xml:space="preserve">Data Structures, Algorithms, Optimization, </w:t>
+                            </w:r>
+                            <w:proofErr w:type="gramStart"/>
+                            <w:r>
+                              <w:rPr>
+                                <w:rFonts w:asciiTheme="minorHAnsi" w:hAnsiTheme="minorHAnsi" w:cstheme="minorHAnsi"/>
+                                <w:i/>
+                                <w:sz w:val="22"/>
+                                <w:szCs w:val="22"/>
+                              </w:rPr>
+                              <w:t>Python ,</w:t>
+                            </w:r>
+                            <w:proofErr w:type="gramEnd"/>
+                            <w:r>
+                              <w:rPr>
+                                <w:rFonts w:asciiTheme="minorHAnsi" w:hAnsiTheme="minorHAnsi" w:cstheme="minorHAnsi"/>
+                                <w:i/>
+                                <w:sz w:val="22"/>
+                                <w:szCs w:val="22"/>
+                              </w:rPr>
+                              <w:t xml:space="preserve"> C++</w:t>
+                            </w:r>
+                          </w:p>
+                        </w:txbxContent>
+                      </wps:txbx>
+                      <wps:bodyPr rot="0" vert="horz" wrap="square" lIns="0" tIns="0" rIns="0" bIns="0" anchor="t" anchorCtr="0" upright="1">
+                        <a:noAutofit/>
+                      </wps:bodyPr>
+                    </wps:wsp>
+                  </a:graphicData>
+                </a:graphic>
+                <wp14:sizeRelH relativeFrom="page">
+                  <wp14:pctWidth>0</wp14:pctWidth>
+                </wp14:sizeRelH>
+                <wp14:sizeRelV relativeFrom="page">
+                  <wp14:pctHeight>0</wp14:pctHeight>
+                </wp14:sizeRelV>
+              </wp:anchor>
+            </w:drawing>
+          </mc:Choice>
+          <mc:Fallback>
+            <w:pict>
+              <v:shape w14:anchorId="26180A32" id="Text Box 32" o:spid="_x0000_s1032" type="#_x0000_t202" style="position:absolute;margin-left:203.75pt;margin-top:135.5pt;width:348.45pt;height:167.6pt;z-index:-251589632;visibility:visible;mso-wrap-style:square;mso-width-percent:0;mso-height-percent:0;mso-wrap-distance-left:9pt;mso-wrap-distance-top:0;mso-wrap-distance-right:9pt;mso-wrap-distance-bottom:0;mso-position-horizontal:absolute;mso-position-horizontal-relative:margin;mso-position-vertical:absolute;mso-position-vertical-relative:page;mso-width-percent:0;mso-height-percent:0;mso-width-relative:page;mso-height-relative:page;v-text-anchor:top" o:gfxdata="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" filled="f" stroked="f">
+                <v:textbox inset="0,0,0,0">
+                  <w:txbxContent>
+                    <w:p>
+                      <w:pPr>
+                        <w:pStyle w:val="BodyText"/>
+                        <w:jc w:val="right"/>
+                        <w:rPr>
+                          <w:rFonts w:asciiTheme="minorHAnsi" w:hAnsiTheme="minorHAnsi" w:cstheme="minorHAnsi"/>
+                          <w:b/>
+                          <w:bCs/>
+                          <w:color w:val="000000" w:themeColor="text1"/>
+                          <w:sz w:val="24"/>
+                          <w:lang w:val="en-IN"/>
+                        </w:rPr>
+                      </w:pPr>
+                      <w:hyperlink r:id="rId6" w:history="1">
+                        <w:r>
+                          <w:rPr>
+                            <w:rStyle w:val="Hyperlink"/>
+                            <w:rFonts w:asciiTheme="minorHAnsi" w:hAnsiTheme="minorHAnsi" w:cstheme="minorHAnsi"/>
+                            <w:b/>
+                            <w:bCs/>
+                            <w:color w:val="000000" w:themeColor="text1"/>
+                            <w:sz w:val="24"/>
+                            <w:lang w:val="en-IN"/>
+                          </w:rPr>
+                          <w:t>Machine Learning Engineer, Nanodegree Udacity</w:t>
+                        </w:r>
+                      </w:hyperlink>
+                    </w:p>
+                    <w:p>
+                      <w:pPr>
+                        <w:pStyle w:val="BodyText"/>
+                        <w:jc w:val="both"/>
+                        <w:rPr>
+                          <w:rFonts w:asciiTheme="minorHAnsi" w:hAnsiTheme="minorHAnsi" w:cstheme="minorHAnsi"/>
+                          <w:sz w:val="22"/>
+                          <w:lang w:val="en-IN"/>
+                        </w:rPr>
+                      </w:pPr>
+                      <w:r>
+                        <w:rPr>
+                          <w:rFonts w:asciiTheme="minorHAnsi" w:hAnsiTheme="minorHAnsi" w:cstheme="minorHAnsi"/>
+                          <w:sz w:val="22"/>
+                          <w:lang w:val="en-IN"/>
+                        </w:rPr>
+                        <w:t>Built and Deployed various Supervised, Unsupervised and Deep learning models used transfer learning, ensembles, Feature transformation and extraction, deployed various Reinforcement learning algorithms, Explored cloud compute for training and deployment of models.</w:t>
+                      </w:r>
+                    </w:p>
+                    <w:p>
+                      <w:pPr>
+                        <w:pStyle w:val="BodyText"/>
+                        <w:jc w:val="right"/>
+                        <w:rPr>
+                          <w:rFonts w:asciiTheme="minorHAnsi" w:hAnsiTheme="minorHAnsi" w:cstheme="minorHAnsi"/>
+                          <w:i/>
+                          <w:iCs/>
+                          <w:sz w:val="22"/>
+                          <w:lang w:val="en-IN"/>
+                        </w:rPr>
+                      </w:pPr>
+                      <w:r>
+                        <w:rPr>
+                          <w:rFonts w:asciiTheme="minorHAnsi" w:hAnsiTheme="minorHAnsi" w:cstheme="minorHAnsi"/>
+                          <w:i/>
+                          <w:iCs/>
+                          <w:sz w:val="22"/>
+                          <w:lang w:val="en-IN"/>
+                        </w:rPr>
+                        <w:t>Supervised. Unsupervised, Deep and Reinforcement learning</w:t>
+                      </w:r>
+                    </w:p>
+                    <w:p>
+                      <w:pPr>
+                        <w:pStyle w:val="BodyText"/>
+                        <w:rPr>
+                          <w:rFonts w:asciiTheme="minorHAnsi" w:hAnsiTheme="minorHAnsi" w:cstheme="minorHAnsi"/>
                           <w:sz w:val="18"/>
-                          <w:szCs w:val="18"/>
+                          <w:u w:val="single"/>
+                          <w:lang w:val="en-IN"/>
                         </w:rPr>
                       </w:pPr>
-                      <w:bookmarkStart w:id="1" w:name="_GoBack"/>
-                      <w:r>
-                        <w:rPr>
-                          <w:rStyle w:val="lt-line-clampline"/>
-                          <w:rFonts w:ascii="Segoe UI" w:hAnsi="Segoe UI" w:cs="Segoe UI"/>
-                          <w:sz w:val="21"/>
-                          <w:szCs w:val="21"/>
-                          <w:bdr w:val="none" w:sz="0" w:space="0" w:color="auto" w:frame="1"/>
-                        </w:rPr>
-                        <w:t>Working to solve</w:t>
-                      </w:r>
-                      <w:r>
-                        <w:rPr>
-                          <w:rStyle w:val="lt-line-clampline"/>
-                          <w:rFonts w:ascii="Segoe UI" w:hAnsi="Segoe UI" w:cs="Segoe UI"/>
-                          <w:sz w:val="21"/>
-                          <w:szCs w:val="21"/>
-                          <w:bdr w:val="none" w:sz="0" w:space="0" w:color="auto" w:frame="1"/>
-                        </w:rPr>
-                        <w:t xml:space="preserve"> various real-world situations using the Reinforcement </w:t>
-                      </w:r>
-                      <w:r>
-                        <w:rPr>
-                          <w:rStyle w:val="lt-line-clampline"/>
-                          <w:rFonts w:ascii="Segoe UI" w:hAnsi="Segoe UI" w:cs="Segoe UI"/>
-                          <w:sz w:val="21"/>
-                          <w:szCs w:val="21"/>
-                          <w:bdr w:val="none" w:sz="0" w:space="0" w:color="auto" w:frame="1"/>
-                        </w:rPr>
-                        <w:t>L</w:t>
-                      </w:r>
-                      <w:r>
-                        <w:rPr>
-                          <w:rStyle w:val="lt-line-clampline"/>
-                          <w:rFonts w:ascii="Segoe UI" w:hAnsi="Segoe UI" w:cs="Segoe UI"/>
-                          <w:sz w:val="21"/>
-                          <w:szCs w:val="21"/>
-                          <w:bdr w:val="none" w:sz="0" w:space="0" w:color="auto" w:frame="1"/>
-                        </w:rPr>
-                        <w:t>earning Framework.</w:t>
-                      </w:r>
                     </w:p>
+                    <w:p>
+                      <w:pPr>
+                        <w:pStyle w:val="BodyText"/>
+                        <w:jc w:val="right"/>
+                        <w:rPr>
+                          <w:rStyle w:val="Hyperlink"/>
+                          <w:rFonts w:asciiTheme="minorHAnsi" w:hAnsiTheme="minorHAnsi" w:cstheme="minorHAnsi"/>
+                          <w:b/>
+                          <w:color w:val="auto"/>
+                          <w:sz w:val="24"/>
+                          <w:szCs w:val="22"/>
+                        </w:rPr>
+                      </w:pPr>
+                      <w:r>
+                        <w:rPr>
+                          <w:rFonts w:asciiTheme="minorHAnsi" w:hAnsiTheme="minorHAnsi" w:cstheme="minorHAnsi"/>
+                          <w:b/>
+                          <w:sz w:val="24"/>
+                          <w:szCs w:val="22"/>
+                          <w:u w:val="single"/>
+                        </w:rPr>
+                        <w:fldChar w:fldCharType="begin"/>
+                      </w:r>
+                      <w:r>
+                        <w:rPr>
+                          <w:rFonts w:asciiTheme="minorHAnsi" w:hAnsiTheme="minorHAnsi" w:cstheme="minorHAnsi"/>
+                          <w:b/>
+                          <w:sz w:val="24"/>
+                          <w:szCs w:val="22"/>
+                          <w:u w:val="single"/>
+                        </w:rPr>
+                        <w:instrText xml:space="preserve"> HYPERLINK "https://www.codechef.com/certificates/public/ffa08b2" </w:instrText>
+                      </w:r>
+                      <w:r>
+                        <w:rPr>
+                          <w:rFonts w:asciiTheme="minorHAnsi" w:hAnsiTheme="minorHAnsi" w:cstheme="minorHAnsi"/>
+                          <w:b/>
+                          <w:sz w:val="24"/>
+                          <w:szCs w:val="22"/>
+                          <w:u w:val="single"/>
+                        </w:rPr>
+                      </w:r>
+                      <w:r>
+                        <w:rPr>
+                          <w:rFonts w:asciiTheme="minorHAnsi" w:hAnsiTheme="minorHAnsi" w:cstheme="minorHAnsi"/>
+                          <w:b/>
+                          <w:sz w:val="24"/>
+                          <w:szCs w:val="22"/>
+                          <w:u w:val="single"/>
+                        </w:rPr>
+                        <w:fldChar w:fldCharType="separate"/>
+                      </w:r>
+                      <w:proofErr w:type="spellStart"/>
+                      <w:r>
+                        <w:rPr>
+                          <w:rStyle w:val="Hyperlink"/>
+                          <w:rFonts w:asciiTheme="minorHAnsi" w:hAnsiTheme="minorHAnsi" w:cstheme="minorHAnsi"/>
+                          <w:b/>
+                          <w:color w:val="auto"/>
+                          <w:sz w:val="24"/>
+                          <w:szCs w:val="22"/>
+                        </w:rPr>
+                        <w:t>Codechef</w:t>
+                      </w:r>
+                      <w:proofErr w:type="spellEnd"/>
+                      <w:r>
+                        <w:rPr>
+                          <w:rStyle w:val="Hyperlink"/>
+                          <w:rFonts w:asciiTheme="minorHAnsi" w:hAnsiTheme="minorHAnsi" w:cstheme="minorHAnsi"/>
+                          <w:b/>
+                          <w:color w:val="auto"/>
+                          <w:sz w:val="24"/>
+                          <w:szCs w:val="22"/>
+                        </w:rPr>
+                        <w:t xml:space="preserve"> certified Data Structures and Algorithms </w:t>
+                      </w:r>
+                      <w:proofErr w:type="spellStart"/>
+                      <w:r>
+                        <w:rPr>
+                          <w:rStyle w:val="Hyperlink"/>
+                          <w:rFonts w:asciiTheme="minorHAnsi" w:hAnsiTheme="minorHAnsi" w:cstheme="minorHAnsi"/>
+                          <w:b/>
+                          <w:color w:val="auto"/>
+                          <w:sz w:val="24"/>
+                          <w:szCs w:val="22"/>
+                        </w:rPr>
+                        <w:t>Programme</w:t>
+                      </w:r>
+                      <w:proofErr w:type="spellEnd"/>
+                      <w:r>
+                        <w:rPr>
+                          <w:rStyle w:val="Hyperlink"/>
+                          <w:rFonts w:asciiTheme="minorHAnsi" w:hAnsiTheme="minorHAnsi" w:cstheme="minorHAnsi"/>
+                          <w:b/>
+                          <w:color w:val="auto"/>
+                          <w:sz w:val="24"/>
+                          <w:szCs w:val="22"/>
+                        </w:rPr>
+                        <w:t xml:space="preserve"> (Foundation)</w:t>
+                      </w:r>
+                      <w:r>
+                        <w:rPr>
+                          <w:rStyle w:val="Hyperlink"/>
+                          <w:rFonts w:asciiTheme="minorHAnsi" w:hAnsiTheme="minorHAnsi" w:cstheme="minorHAnsi"/>
+                          <w:b/>
+                          <w:color w:val="auto"/>
+                          <w:sz w:val="24"/>
+                          <w:szCs w:val="22"/>
+                        </w:rPr>
+                        <w:t xml:space="preserve">  </w:t>
+                      </w:r>
+                    </w:p>
+                    <w:p>
+                      <w:pPr>
+                        <w:pStyle w:val="BodyText"/>
+                        <w:jc w:val="both"/>
+                        <w:rPr>
+                          <w:rStyle w:val="Hyperlink"/>
+                          <w:rFonts w:asciiTheme="minorHAnsi" w:hAnsiTheme="minorHAnsi" w:cstheme="minorHAnsi"/>
+                          <w:i/>
+                          <w:color w:val="auto"/>
+                          <w:sz w:val="22"/>
+                          <w:szCs w:val="22"/>
+                          <w:u w:val="none"/>
+                        </w:rPr>
+                      </w:pPr>
+                      <w:proofErr w:type="spellStart"/>
+                      <w:r>
+                        <w:rPr>
+                          <w:rStyle w:val="Hyperlink"/>
+                          <w:rFonts w:asciiTheme="minorHAnsi" w:hAnsiTheme="minorHAnsi" w:cstheme="minorHAnsi"/>
+                          <w:color w:val="auto"/>
+                          <w:sz w:val="22"/>
+                          <w:szCs w:val="22"/>
+                          <w:u w:val="none"/>
+                        </w:rPr>
+                        <w:t>C</w:t>
+                      </w:r>
+                      <w:r>
+                        <w:rPr>
+                          <w:rStyle w:val="Hyperlink"/>
+                          <w:rFonts w:asciiTheme="minorHAnsi" w:hAnsiTheme="minorHAnsi" w:cstheme="minorHAnsi"/>
+                          <w:color w:val="auto"/>
+                          <w:sz w:val="22"/>
+                          <w:szCs w:val="22"/>
+                          <w:u w:val="none"/>
+                        </w:rPr>
+                        <w:t>odeChef</w:t>
+                      </w:r>
+                      <w:proofErr w:type="spellEnd"/>
+                      <w:r>
+                        <w:rPr>
+                          <w:rStyle w:val="Hyperlink"/>
+                          <w:rFonts w:asciiTheme="minorHAnsi" w:hAnsiTheme="minorHAnsi" w:cstheme="minorHAnsi"/>
+                          <w:color w:val="auto"/>
+                          <w:sz w:val="22"/>
+                          <w:szCs w:val="22"/>
+                          <w:u w:val="none"/>
+                        </w:rPr>
+                        <w:t xml:space="preserve"> Certified Data Structure &amp; Algorithms </w:t>
+                      </w:r>
+                      <w:proofErr w:type="spellStart"/>
+                      <w:r>
+                        <w:rPr>
+                          <w:rStyle w:val="Hyperlink"/>
+                          <w:rFonts w:asciiTheme="minorHAnsi" w:hAnsiTheme="minorHAnsi" w:cstheme="minorHAnsi"/>
+                          <w:color w:val="auto"/>
+                          <w:sz w:val="22"/>
+                          <w:szCs w:val="22"/>
+                          <w:u w:val="none"/>
+                        </w:rPr>
+                        <w:t>Programme</w:t>
+                      </w:r>
+                      <w:proofErr w:type="spellEnd"/>
+                      <w:r>
+                        <w:rPr>
+                          <w:rStyle w:val="Hyperlink"/>
+                          <w:rFonts w:asciiTheme="minorHAnsi" w:hAnsiTheme="minorHAnsi" w:cstheme="minorHAnsi"/>
+                          <w:color w:val="auto"/>
+                          <w:sz w:val="22"/>
+                          <w:szCs w:val="22"/>
+                          <w:u w:val="none"/>
+                        </w:rPr>
+                        <w:t xml:space="preserve"> (CCDSAP) is a certification for assessment of proficiency in programming using Data Structures and Algorithms under a proctored environment.</w:t>
+                      </w:r>
+                    </w:p>
+                    <w:p>
+                      <w:pPr>
+                        <w:pStyle w:val="BodyText"/>
+                        <w:jc w:val="right"/>
+                        <w:rPr>
+                          <w:rFonts w:asciiTheme="minorHAnsi" w:hAnsiTheme="minorHAnsi" w:cstheme="minorHAnsi"/>
+                          <w:i/>
+                          <w:sz w:val="22"/>
+                          <w:szCs w:val="22"/>
+                        </w:rPr>
+                      </w:pPr>
+                      <w:r>
+                        <w:rPr>
+                          <w:rFonts w:asciiTheme="minorHAnsi" w:hAnsiTheme="minorHAnsi" w:cstheme="minorHAnsi"/>
+                          <w:b/>
+                          <w:sz w:val="24"/>
+                          <w:szCs w:val="22"/>
+                          <w:u w:val="single"/>
+                        </w:rPr>
+                        <w:fldChar w:fldCharType="end"/>
+                      </w:r>
+                      <w:r>
+                        <w:rPr>
+                          <w:rFonts w:asciiTheme="minorHAnsi" w:hAnsiTheme="minorHAnsi" w:cstheme="minorHAnsi"/>
+                          <w:i/>
+                          <w:sz w:val="22"/>
+                          <w:szCs w:val="22"/>
+                        </w:rPr>
+                        <w:t xml:space="preserve">Data Structures, Algorithms, Optimization, </w:t>
+                      </w:r>
+                      <w:proofErr w:type="gramStart"/>
+                      <w:r>
+                        <w:rPr>
+                          <w:rFonts w:asciiTheme="minorHAnsi" w:hAnsiTheme="minorHAnsi" w:cstheme="minorHAnsi"/>
+                          <w:i/>
+                          <w:sz w:val="22"/>
+                          <w:szCs w:val="22"/>
+                        </w:rPr>
+                        <w:t>Python ,</w:t>
+                      </w:r>
+                      <w:proofErr w:type="gramEnd"/>
+                      <w:r>
+                        <w:rPr>
+                          <w:rFonts w:asciiTheme="minorHAnsi" w:hAnsiTheme="minorHAnsi" w:cstheme="minorHAnsi"/>
+                          <w:i/>
+                          <w:sz w:val="22"/>
+                          <w:szCs w:val="22"/>
+                        </w:rPr>
+                        <w:t xml:space="preserve"> C++</w:t>
+                      </w:r>
+                    </w:p>
+                  </w:txbxContent>
+                </v:textbox>
+                <w10:wrap anchorx="margin" anchory="page"/>
+              </v:shape>
+            </w:pict>
+          </mc:Fallback>
+        </mc:AlternateContent>
+      </w:r>
+      <w:r>
+        <w:rPr>
+          <w:noProof/>
+          <w:lang w:val="fr-FR" w:eastAsia="fr-FR"/>
+        </w:rPr>
+        <mc:AlternateContent>
+          <mc:Choice Requires="wps">
+            <w:drawing>
+              <wp:anchor distT="0" distB="0" distL="114300" distR="114300" simplePos="0" relativeHeight="251709440" behindDoc="1" locked="0" layoutInCell="1" allowOverlap="1" wp14:anchorId="7C3C8D53" wp14:editId="568B0944">
+                <wp:simplePos x="0" y="0"/>
+                <wp:positionH relativeFrom="margin">
+                  <wp:posOffset>2557780</wp:posOffset>
+                </wp:positionH>
+                <wp:positionV relativeFrom="page">
+                  <wp:posOffset>838200</wp:posOffset>
+                </wp:positionV>
+                <wp:extent cx="4381500" cy="383540"/>
+                <wp:effectExtent l="0" t="0" r="0" b="16510"/>
+                <wp:wrapNone/>
+                <wp:docPr id="18" name="Text Box 18"/>
+                <wp:cNvGraphicFramePr>
+                  <a:graphicFrameLocks xmlns:a="http://schemas.openxmlformats.org/drawingml/2006/main"/>
+                </wp:cNvGraphicFramePr>
+                <a:graphic xmlns:a="http://schemas.openxmlformats.org/drawingml/2006/main">
+                  <a:graphicData uri="http://schemas.microsoft.com/office/word/2010/wordprocessingShape">
+                    <wps:wsp>
+                      <wps:cNvSpPr txBox="1">
+                        <a:spLocks noChangeArrowheads="1"/>
+                      </wps:cNvSpPr>
+                      <wps:spPr bwMode="auto">
+                        <a:xfrm>
+                          <a:off x="0" y="0"/>
+                          <a:ext cx="4381500" cy="383540"/>
+                        </a:xfrm>
+                        <a:prstGeom prst="rect">
+                          <a:avLst/>
+                        </a:prstGeom>
+                        <a:noFill/>
+                        <a:ln>
+                          <a:noFill/>
+                        </a:ln>
+                        <a:extLst>
+                          <a:ext uri="{909E8E84-426E-40DD-AFC4-6F175D3DCCD1}">
+                            <a14:hiddenFill xmlns:a14="http://schemas.microsoft.com/office/drawing/2010/main">
+                              <a:solidFill>
+                                <a:srgbClr val="FFFFFF"/>
+                              </a:solidFill>
+                            </a14:hiddenFill>
+                          </a:ext>
+                          <a:ext uri="{91240B29-F687-4F45-9708-019B960494DF}">
+                            <a14:hiddenLine xmlns:a14="http://schemas.microsoft.com/office/drawing/2010/main" w="9525">
+                              <a:solidFill>
+                                <a:srgbClr val="000000"/>
+                              </a:solidFill>
+                              <a:miter lim="800000"/>
+                              <a:headEnd/>
+                              <a:tailEnd/>
+                            </a14:hiddenLine>
+                          </a:ext>
+                        </a:extLst>
+                      </wps:spPr>
+                      <wps:txbx>
+                        <w:txbxContent>
+                          <w:p>
+                            <w:pPr>
+                              <w:pStyle w:val="pv-profile-sectioncard-item-v2"/>
+                              <w:numPr>
+                                <w:ilvl w:val="0"/>
+                                <w:numId w:val="6"/>
+                              </w:numPr>
+                              <w:shd w:val="clear" w:color="auto" w:fill="FFFFFF"/>
+                              <w:spacing w:before="0" w:beforeAutospacing="0" w:after="0" w:afterAutospacing="0"/>
+                              <w:ind w:left="0"/>
+                              <w:textAlignment w:val="baseline"/>
+                              <w:rPr>
+                                <w:rStyle w:val="Hyperlink"/>
+                                <w:b/>
+                                <w:bCs/>
+                                <w:color w:val="0073B1"/>
+                                <w:u w:val="none"/>
+                                <w:bdr w:val="none" w:sz="0" w:space="0" w:color="auto" w:frame="1"/>
+                              </w:rPr>
+                            </w:pPr>
+                            <w:r>
+                              <w:rPr>
+                                <w:rFonts w:ascii="Segoe UI" w:hAnsi="Segoe UI" w:cs="Segoe UI"/>
+                                <w:sz w:val="18"/>
+                                <w:szCs w:val="18"/>
+                              </w:rPr>
+                              <w:t>Design and development of RL Agents to dynamically allocate optimum resources to different activities of an order-to-activation business processes.</w:t>
+                            </w:r>
+                            <w:r>
+                              <w:rPr>
+                                <w:rFonts w:ascii="Segoe UI" w:hAnsi="Segoe UI" w:cs="Segoe UI"/>
+                                <w:sz w:val="18"/>
+                                <w:szCs w:val="18"/>
+                              </w:rPr>
+                              <w:fldChar w:fldCharType="begin"/>
+                            </w:r>
+                            <w:r>
+                              <w:rPr>
+                                <w:rFonts w:ascii="Segoe UI" w:hAnsi="Segoe UI" w:cs="Segoe UI"/>
+                                <w:sz w:val="18"/>
+                                <w:szCs w:val="18"/>
+                              </w:rPr>
+                              <w:instrText xml:space="preserve"> HYPERLINK "https://www.linkedin.com/search/results/index/?keywords=Indian%20Institute%20of%20Information%20Technology%20Nagpur" </w:instrText>
+                            </w:r>
+                            <w:r>
+                              <w:rPr>
+                                <w:rFonts w:ascii="Segoe UI" w:hAnsi="Segoe UI" w:cs="Segoe UI"/>
+                                <w:sz w:val="18"/>
+                                <w:szCs w:val="18"/>
+                              </w:rPr>
+                              <w:fldChar w:fldCharType="separate"/>
+                            </w:r>
+                          </w:p>
+                          <w:p>
+                            <w:pPr>
+                              <w:pStyle w:val="pv-profile-sectioncard-item-v2"/>
+                              <w:shd w:val="clear" w:color="auto" w:fill="FFFFFF"/>
+                              <w:spacing w:before="0" w:beforeAutospacing="0" w:after="0" w:afterAutospacing="0"/>
+                              <w:textAlignment w:val="baseline"/>
+                            </w:pPr>
+                            <w:r>
+                              <w:rPr>
+                                <w:rFonts w:ascii="Segoe UI" w:hAnsi="Segoe UI" w:cs="Segoe UI"/>
+                                <w:sz w:val="18"/>
+                                <w:szCs w:val="18"/>
+                              </w:rPr>
+                              <w:fldChar w:fldCharType="end"/>
+                            </w:r>
+                          </w:p>
+                          <w:p>
+                            <w:pPr>
+                              <w:pStyle w:val="BodyText"/>
+                              <w:rPr>
+                                <w:rFonts w:asciiTheme="minorHAnsi" w:hAnsiTheme="minorHAnsi" w:cstheme="minorHAnsi"/>
+                                <w:sz w:val="22"/>
+                                <w:szCs w:val="22"/>
+                              </w:rPr>
+                            </w:pPr>
+                          </w:p>
+                        </w:txbxContent>
+                      </wps:txbx>
+                      <wps:bodyPr rot="0" vert="horz" wrap="square" lIns="0" tIns="0" rIns="0" bIns="0" anchor="t" anchorCtr="0" upright="1">
+                        <a:noAutofit/>
+                      </wps:bodyPr>
+                    </wps:wsp>
+                  </a:graphicData>
+                </a:graphic>
+                <wp14:sizeRelH relativeFrom="page">
+                  <wp14:pctWidth>0</wp14:pctWidth>
+                </wp14:sizeRelH>
+                <wp14:sizeRelV relativeFrom="page">
+                  <wp14:pctHeight>0</wp14:pctHeight>
+                </wp14:sizeRelV>
+              </wp:anchor>
+            </w:drawing>
+          </mc:Choice>
+          <mc:Fallback>
+            <w:pict>
+              <v:shape w14:anchorId="7C3C8D53" id="Text Box 18" o:spid="_x0000_s1033" type="#_x0000_t202" style="position:absolute;margin-left:201.4pt;margin-top:66pt;width:345pt;height:30.2pt;z-index:-251607040;visibility:visible;mso-wrap-style:square;mso-width-percent:0;mso-height-percent:0;mso-wrap-distance-left:9pt;mso-wrap-distance-top:0;mso-wrap-distance-right:9pt;mso-wrap-distance-bottom:0;mso-position-horizontal:absolute;mso-position-horizontal-relative:margin;mso-position-vertical:absolute;mso-position-vertical-relative:page;mso-width-percent:0;mso-height-percent:0;mso-width-relative:page;mso-height-relative:page;v-text-anchor:top" o:gfxdata="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" filled="f" stroked="f">
+                <v:textbox inset="0,0,0,0">
+                  <w:txbxContent>
                     <w:p>
                       <w:pPr>
                         <w:pStyle w:val="pv-profile-sectioncard-item-v2"/>
@@ -957,6 +1997,14 @@
                           <w:sz w:val="18"/>
                           <w:szCs w:val="18"/>
                         </w:rPr>
+                        <w:t>Design and development of RL Agents to dynamically allocate optimum resources to different activities of an order-to-activation business processes.</w:t>
+                      </w:r>
+                      <w:r>
+                        <w:rPr>
+                          <w:rFonts w:ascii="Segoe UI" w:hAnsi="Segoe UI" w:cs="Segoe UI"/>
+                          <w:sz w:val="18"/>
+                          <w:szCs w:val="18"/>
+                        </w:rPr>
                         <w:fldChar w:fldCharType="begin"/>
                       </w:r>
                       <w:r>
@@ -992,7 +2040,6 @@
                         <w:fldChar w:fldCharType="end"/>
                       </w:r>
                     </w:p>
-                    <w:bookmarkEnd w:id="1"/>
                     <w:p>
                       <w:pPr>
                         <w:pStyle w:val="BodyText"/>
@@ -1019,7 +2066,7 @@
         <mc:AlternateContent>
           <mc:Choice Requires="wps">
             <w:drawing>
-              <wp:anchor distT="0" distB="0" distL="114300" distR="114300" simplePos="0" relativeHeight="251751424" behindDoc="1" locked="0" layoutInCell="1" allowOverlap="1" wp14:anchorId="239FF0F5" wp14:editId="4FB29586">
+              <wp:anchor distT="0" distB="0" distL="114300" distR="114300" simplePos="0" relativeHeight="251751424" behindDoc="1" locked="0" layoutInCell="1" allowOverlap="1" wp14:anchorId="239FF0F5" wp14:editId="2EEF698B">
                 <wp:simplePos x="0" y="0"/>
                 <wp:positionH relativeFrom="margin">
                   <wp:align>right</wp:align>
@@ -1102,7 +2149,7 @@
                                 <w:sz w:val="22"/>
                                 <w:szCs w:val="22"/>
                               </w:rPr>
-                              <w:t xml:space="preserve"> 201</w:t>
+                              <w:t xml:space="preserve"> </w:t>
                             </w:r>
                             <w:r>
                               <w:rPr>
@@ -1111,6 +2158,24 @@
                                 <w:sz w:val="22"/>
                                 <w:szCs w:val="22"/>
                               </w:rPr>
+                              <w:t>20</w:t>
+                            </w:r>
+                            <w:r>
+                              <w:rPr>
+                                <w:rFonts w:asciiTheme="minorHAnsi" w:hAnsiTheme="minorHAnsi" w:cstheme="minorHAnsi"/>
+                                <w:i/>
+                                <w:sz w:val="22"/>
+                                <w:szCs w:val="22"/>
+                              </w:rPr>
+                              <w:t>1</w:t>
+                            </w:r>
+                            <w:r>
+                              <w:rPr>
+                                <w:rFonts w:asciiTheme="minorHAnsi" w:hAnsiTheme="minorHAnsi" w:cstheme="minorHAnsi"/>
+                                <w:i/>
+                                <w:sz w:val="22"/>
+                                <w:szCs w:val="22"/>
+                              </w:rPr>
                               <w:t>9</w:t>
                             </w:r>
                             <w:r>
@@ -1129,7 +2194,7 @@
                                 <w:sz w:val="22"/>
                                 <w:szCs w:val="22"/>
                               </w:rPr>
-                              <w:t xml:space="preserve"> Present</w:t>
+                              <w:t xml:space="preserve"> </w:t>
                             </w:r>
                             <w:r>
                               <w:rPr>
@@ -1138,27 +2203,17 @@
                                 <w:sz w:val="22"/>
                                 <w:szCs w:val="22"/>
                               </w:rPr>
+                              <w:t>Jan 2020</w:t>
+                            </w:r>
+                            <w:r>
+                              <w:rPr>
+                                <w:rFonts w:asciiTheme="minorHAnsi" w:hAnsiTheme="minorHAnsi" w:cstheme="minorHAnsi"/>
+                                <w:i/>
+                                <w:sz w:val="22"/>
+                                <w:szCs w:val="22"/>
+                              </w:rPr>
                               <w:tab/>
-                            </w:r>
-                            <w:r>
-                              <w:rPr>
-                                <w:rFonts w:asciiTheme="minorHAnsi" w:hAnsiTheme="minorHAnsi" w:cstheme="minorHAnsi"/>
-                                <w:i/>
-                                <w:sz w:val="22"/>
-                                <w:szCs w:val="22"/>
-                              </w:rPr>
-                              <w:tab/>
-                              <w:t xml:space="preserve">   </w:t>
-                            </w:r>
-                            <w:r>
-                              <w:rPr>
-                                <w:rFonts w:asciiTheme="minorHAnsi" w:hAnsiTheme="minorHAnsi" w:cstheme="minorHAnsi"/>
-                                <w:i/>
-                                <w:sz w:val="22"/>
-                                <w:szCs w:val="22"/>
-                              </w:rPr>
-                              <w:tab/>
-                              <w:t xml:space="preserve">   </w:t>
+                              <w:t xml:space="preserve"> </w:t>
                             </w:r>
                             <w:r>
                               <w:rPr>
@@ -1170,7 +2225,31 @@
                                 <w:szCs w:val="22"/>
                                 <w:u w:val="single"/>
                               </w:rPr>
-                              <w:t>Software Systems Intern at TRDDC, Pune</w:t>
+                              <w:t>Software</w:t>
+                            </w:r>
+                            <w:r>
+                              <w:rPr>
+                                <w:rFonts w:asciiTheme="minorHAnsi" w:hAnsiTheme="minorHAnsi" w:cstheme="minorHAnsi"/>
+                                <w:b/>
+                                <w:bCs/>
+                                <w:iCs/>
+                                <w:sz w:val="22"/>
+                                <w:szCs w:val="22"/>
+                                <w:u w:val="single"/>
+                              </w:rPr>
+                              <w:t xml:space="preserve"> Development and Research Intern, </w:t>
+                            </w:r>
+                            <w:r>
+                              <w:rPr>
+                                <w:rFonts w:asciiTheme="minorHAnsi" w:hAnsiTheme="minorHAnsi" w:cstheme="minorHAnsi"/>
+                                <w:b/>
+                                <w:bCs/>
+                                <w:iCs/>
+                                <w:sz w:val="22"/>
+                                <w:szCs w:val="22"/>
+                                <w:u w:val="single"/>
+                              </w:rPr>
+                              <w:t>TRDDC Pune</w:t>
                             </w:r>
                             <w:r>
                               <w:rPr>
@@ -1203,7 +2282,7 @@
           </mc:Choice>
           <mc:Fallback>
             <w:pict>
-              <v:shape w14:anchorId="239FF0F5" id="Text Box 1" o:spid="_x0000_s1030" type="#_x0000_t202" style="position:absolute;margin-left:321.45pt;margin-top:51.05pt;width:372.65pt;height:16.6pt;z-index:-251565056;visibility:visible;mso-wrap-style:square;mso-width-percent:0;mso-height-percent:0;mso-wrap-distance-left:9pt;mso-wrap-distance-top:0;mso-wrap-distance-right:9pt;mso-wrap-distance-bottom:0;mso-position-horizontal:right;mso-position-horizontal-relative:margin;mso-position-vertical:absolute;mso-position-vertical-relative:page;mso-width-percent:0;mso-height-percent:0;mso-width-relative:page;mso-height-relative:page;v-text-anchor:top" o:gfxdata="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" filled="f" stroked="f">
+              <v:shape w14:anchorId="239FF0F5" id="Text Box 1" o:spid="_x0000_s1034" type="#_x0000_t202" style="position:absolute;margin-left:321.45pt;margin-top:51.05pt;width:372.65pt;height:16.6pt;z-index:-251565056;visibility:visible;mso-wrap-style:square;mso-width-percent:0;mso-height-percent:0;mso-wrap-distance-left:9pt;mso-wrap-distance-top:0;mso-wrap-distance-right:9pt;mso-wrap-distance-bottom:0;mso-position-horizontal:right;mso-position-horizontal-relative:margin;mso-position-vertical:absolute;mso-position-vertical-relative:page;mso-width-percent:0;mso-height-percent:0;mso-width-relative:page;mso-height-relative:page;v-text-anchor:top" o:gfxdata="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" filled="f" stroked="f">
                 <v:textbox inset="0,0,0,0">
                   <w:txbxContent>
                     <w:p>
@@ -1234,7 +2313,7 @@
                           <w:sz w:val="22"/>
                           <w:szCs w:val="22"/>
                         </w:rPr>
-                        <w:t xml:space="preserve"> 201</w:t>
+                        <w:t xml:space="preserve"> </w:t>
                       </w:r>
                       <w:r>
                         <w:rPr>
@@ -1243,6 +2322,24 @@
                           <w:sz w:val="22"/>
                           <w:szCs w:val="22"/>
                         </w:rPr>
+                        <w:t>20</w:t>
+                      </w:r>
+                      <w:r>
+                        <w:rPr>
+                          <w:rFonts w:asciiTheme="minorHAnsi" w:hAnsiTheme="minorHAnsi" w:cstheme="minorHAnsi"/>
+                          <w:i/>
+                          <w:sz w:val="22"/>
+                          <w:szCs w:val="22"/>
+                        </w:rPr>
+                        <w:t>1</w:t>
+                      </w:r>
+                      <w:r>
+                        <w:rPr>
+                          <w:rFonts w:asciiTheme="minorHAnsi" w:hAnsiTheme="minorHAnsi" w:cstheme="minorHAnsi"/>
+                          <w:i/>
+                          <w:sz w:val="22"/>
+                          <w:szCs w:val="22"/>
+                        </w:rPr>
                         <w:t>9</w:t>
                       </w:r>
                       <w:r>
@@ -1261,7 +2358,7 @@
                           <w:sz w:val="22"/>
                           <w:szCs w:val="22"/>
                         </w:rPr>
-                        <w:t xml:space="preserve"> Present</w:t>
+                        <w:t xml:space="preserve"> </w:t>
                       </w:r>
                       <w:r>
                         <w:rPr>
@@ -1270,27 +2367,17 @@
                           <w:sz w:val="22"/>
                           <w:szCs w:val="22"/>
                         </w:rPr>
+                        <w:t>Jan 2020</w:t>
+                      </w:r>
+                      <w:r>
+                        <w:rPr>
+                          <w:rFonts w:asciiTheme="minorHAnsi" w:hAnsiTheme="minorHAnsi" w:cstheme="minorHAnsi"/>
+                          <w:i/>
+                          <w:sz w:val="22"/>
+                          <w:szCs w:val="22"/>
+                        </w:rPr>
                         <w:tab/>
-                      </w:r>
-                      <w:r>
-                        <w:rPr>
-                          <w:rFonts w:asciiTheme="minorHAnsi" w:hAnsiTheme="minorHAnsi" w:cstheme="minorHAnsi"/>
-                          <w:i/>
-                          <w:sz w:val="22"/>
-                          <w:szCs w:val="22"/>
-                        </w:rPr>
-                        <w:tab/>
-                        <w:t xml:space="preserve">   </w:t>
-                      </w:r>
-                      <w:r>
-                        <w:rPr>
-                          <w:rFonts w:asciiTheme="minorHAnsi" w:hAnsiTheme="minorHAnsi" w:cstheme="minorHAnsi"/>
-                          <w:i/>
-                          <w:sz w:val="22"/>
-                          <w:szCs w:val="22"/>
-                        </w:rPr>
-                        <w:tab/>
-                        <w:t xml:space="preserve">   </w:t>
+                        <w:t xml:space="preserve"> </w:t>
                       </w:r>
                       <w:r>
                         <w:rPr>
@@ -1302,7 +2389,31 @@
                           <w:szCs w:val="22"/>
                           <w:u w:val="single"/>
                         </w:rPr>
-                        <w:t>Software Systems Intern at TRDDC, Pune</w:t>
+                        <w:t>Software</w:t>
+                      </w:r>
+                      <w:r>
+                        <w:rPr>
+                          <w:rFonts w:asciiTheme="minorHAnsi" w:hAnsiTheme="minorHAnsi" w:cstheme="minorHAnsi"/>
+                          <w:b/>
+                          <w:bCs/>
+                          <w:iCs/>
+                          <w:sz w:val="22"/>
+                          <w:szCs w:val="22"/>
+                          <w:u w:val="single"/>
+                        </w:rPr>
+                        <w:t xml:space="preserve"> Development and Research Intern, </w:t>
+                      </w:r>
+                      <w:r>
+                        <w:rPr>
+                          <w:rFonts w:asciiTheme="minorHAnsi" w:hAnsiTheme="minorHAnsi" w:cstheme="minorHAnsi"/>
+                          <w:b/>
+                          <w:bCs/>
+                          <w:iCs/>
+                          <w:sz w:val="22"/>
+                          <w:szCs w:val="22"/>
+                          <w:u w:val="single"/>
+                        </w:rPr>
+                        <w:t>TRDDC Pune</w:t>
                       </w:r>
                       <w:r>
                         <w:rPr>
@@ -1332,7 +2443,7 @@
         <mc:AlternateContent>
           <mc:Choice Requires="wps">
             <w:drawing>
-              <wp:anchor distT="0" distB="0" distL="114300" distR="114300" simplePos="0" relativeHeight="251715584" behindDoc="1" locked="0" layoutInCell="1" allowOverlap="1" wp14:anchorId="54DC0937" wp14:editId="4935F8D9">
+              <wp:anchor distT="0" distB="0" distL="114300" distR="114300" simplePos="0" relativeHeight="251715584" behindDoc="1" locked="0" layoutInCell="1" allowOverlap="1" wp14:anchorId="54DC0937" wp14:editId="31B0CC4B">
                 <wp:simplePos x="0" y="0"/>
                 <wp:positionH relativeFrom="margin">
                   <wp:posOffset>2232130</wp:posOffset>
@@ -1745,7 +2856,7 @@
           </mc:Choice>
           <mc:Fallback>
             <w:pict>
-              <v:shape w14:anchorId="54DC0937" id="Text Box 25" o:spid="_x0000_s1031" type="#_x0000_t202" style="position:absolute;margin-left:175.75pt;margin-top:524.45pt;width:375.8pt;height:281.9pt;z-index:-251600896;visibility:visible;mso-wrap-style:square;mso-width-percent:0;mso-height-percent:0;mso-wrap-distance-left:9pt;mso-wrap-distance-top:0;mso-wrap-distance-right:9pt;mso-wrap-distance-bottom:0;mso-position-horizontal:absolute;mso-position-horizontal-relative:margin;mso-position-vertical:absolute;mso-position-vertical-relative:margin;mso-width-percent:0;mso-height-percent:0;mso-width-relative:page;mso-height-relative:page;v-text-anchor:top" o:gfxdata="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" filled="f" stroked="f">
+              <v:shape w14:anchorId="54DC0937" id="Text Box 25" o:spid="_x0000_s1035" type="#_x0000_t202" style="position:absolute;margin-left:175.75pt;margin-top:524.45pt;width:375.8pt;height:281.9pt;z-index:-251600896;visibility:visible;mso-wrap-style:square;mso-width-percent:0;mso-height-percent:0;mso-wrap-distance-left:9pt;mso-wrap-distance-top:0;mso-wrap-distance-right:9pt;mso-wrap-distance-bottom:0;mso-position-horizontal:absolute;mso-position-horizontal-relative:margin;mso-position-vertical:absolute;mso-position-vertical-relative:margin;mso-width-percent:0;mso-height-percent:0;mso-width-relative:page;mso-height-relative:page;v-text-anchor:top" o:gfxdata="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" filled="f" stroked="f">
                 <v:textbox inset="0,0,0,0">
                   <w:txbxContent>
                     <w:p>
@@ -2103,7 +3214,7 @@
         <mc:AlternateContent>
           <mc:Choice Requires="wps">
             <w:drawing>
-              <wp:anchor distT="0" distB="0" distL="114300" distR="114300" simplePos="0" relativeHeight="251713536" behindDoc="1" locked="0" layoutInCell="1" allowOverlap="1" wp14:anchorId="458E4CEB" wp14:editId="24659784">
+              <wp:anchor distT="0" distB="0" distL="114300" distR="114300" simplePos="0" relativeHeight="251713536" behindDoc="1" locked="0" layoutInCell="1" allowOverlap="1" wp14:anchorId="458E4CEB" wp14:editId="669A2812">
                 <wp:simplePos x="0" y="0"/>
                 <wp:positionH relativeFrom="page">
                   <wp:posOffset>2512088</wp:posOffset>
@@ -2874,7 +3985,7 @@
           </mc:Choice>
           <mc:Fallback>
             <w:pict>
-              <v:shape w14:anchorId="458E4CEB" id="Text Box 24" o:spid="_x0000_s1032" type="#_x0000_t202" style="position:absolute;margin-left:197.8pt;margin-top:336.25pt;width:380.25pt;height:209.85pt;z-index:-251602944;visibility:visible;mso-wrap-style:square;mso-width-percent:0;mso-height-percent:0;mso-wrap-distance-left:9pt;mso-wrap-distance-top:0;mso-wrap-distance-right:9pt;mso-wrap-distance-bottom:0;mso-position-horizontal:absolute;mso-position-horizontal-relative:page;mso-position-vertical:absolute;mso-position-vertical-relative:page;mso-width-percent:0;mso-height-percent:0;mso-width-relative:page;mso-height-relative:page;v-text-anchor:top" o:gfxdata="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" filled="f" stroked="f">
+              <v:shape w14:anchorId="458E4CEB" id="Text Box 24" o:spid="_x0000_s1036" type="#_x0000_t202" style="position:absolute;margin-left:197.8pt;margin-top:336.25pt;width:380.25pt;height:209.85pt;z-index:-251602944;visibility:visible;mso-wrap-style:square;mso-width-percent:0;mso-height-percent:0;mso-wrap-distance-left:9pt;mso-wrap-distance-top:0;mso-wrap-distance-right:9pt;mso-wrap-distance-bottom:0;mso-position-horizontal:absolute;mso-position-horizontal-relative:page;mso-position-vertical:absolute;mso-position-vertical-relative:page;mso-width-percent:0;mso-height-percent:0;mso-width-relative:page;mso-height-relative:page;v-text-anchor:top" o:gfxdata="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" filled="f" stroked="f">
                 <v:textbox inset="0,0,0,0">
                   <w:txbxContent>
                     <w:p>
@@ -3589,7 +4700,7 @@
           <w:szCs w:val="2"/>
         </w:rPr>
         <w:drawing>
-          <wp:anchor distT="0" distB="0" distL="114300" distR="114300" simplePos="0" relativeHeight="251747328" behindDoc="0" locked="0" layoutInCell="1" allowOverlap="1" wp14:anchorId="2464DC4D" wp14:editId="6824BB5B">
+          <wp:anchor distT="0" distB="0" distL="114300" distR="114300" simplePos="0" relativeHeight="251747328" behindDoc="0" locked="0" layoutInCell="1" allowOverlap="1" wp14:anchorId="2464DC4D" wp14:editId="430017AD">
             <wp:simplePos x="0" y="0"/>
             <wp:positionH relativeFrom="margin">
               <wp:align>left</wp:align>
@@ -3614,7 +4725,7 @@
                     </pic:cNvPicPr>
                   </pic:nvPicPr>
                   <pic:blipFill>
-                    <a:blip r:embed="rId5" cstate="print">
+                    <a:blip r:embed="rId7" cstate="print">
                       <a:extLst>
                         <a:ext uri="{28A0092B-C50C-407E-A947-70E740481C1C}">
                           <a14:useLocalDpi xmlns:a14="http://schemas.microsoft.com/office/drawing/2010/main" val="0"/>
@@ -3658,7 +4769,7 @@
         <mc:AlternateContent>
           <mc:Choice Requires="wps">
             <w:drawing>
-              <wp:anchor distT="0" distB="0" distL="114300" distR="114300" simplePos="0" relativeHeight="251704320" behindDoc="0" locked="0" layoutInCell="1" allowOverlap="1" wp14:anchorId="689F5FC2" wp14:editId="3453B01F">
+              <wp:anchor distT="0" distB="0" distL="114300" distR="114300" simplePos="0" relativeHeight="251704320" behindDoc="0" locked="0" layoutInCell="1" allowOverlap="1" wp14:anchorId="689F5FC2" wp14:editId="75991938">
                 <wp:simplePos x="0" y="0"/>
                 <wp:positionH relativeFrom="page">
                   <wp:align>left</wp:align>
@@ -3724,7 +4835,7 @@
           </mc:Choice>
           <mc:Fallback>
             <w:pict>
-              <v:shapetype w14:anchorId="6C9C0D69" id="_x0000_t32" coordsize="21600,21600" o:spt="32" o:oned="t" path="m,l21600,21600e" filled="f">
+              <v:shapetype w14:anchorId="29362B68" id="_x0000_t32" coordsize="21600,21600" o:spt="32" o:oned="t" path="m,l21600,21600e" filled="f">
                 <v:path arrowok="t" fillok="f" o:connecttype="none"/>
                 <o:lock v:ext="edit" shapetype="t"/>
               </v:shapetype>
@@ -3743,7 +4854,7 @@
         <mc:AlternateContent>
           <mc:Choice Requires="wps">
             <w:drawing>
-              <wp:anchor distT="0" distB="0" distL="114300" distR="114300" simplePos="0" relativeHeight="251671552" behindDoc="1" locked="0" layoutInCell="1" allowOverlap="1" wp14:anchorId="333AA665" wp14:editId="7BEB8295">
+              <wp:anchor distT="0" distB="0" distL="114300" distR="114300" simplePos="0" relativeHeight="251671552" behindDoc="1" locked="0" layoutInCell="1" allowOverlap="1" wp14:anchorId="333AA665" wp14:editId="0D695D3A">
                 <wp:simplePos x="0" y="0"/>
                 <wp:positionH relativeFrom="margin">
                   <wp:align>left</wp:align>
@@ -3838,7 +4949,7 @@
           </mc:Choice>
           <mc:Fallback>
             <w:pict>
-              <v:shape w14:anchorId="333AA665" id="Text Box 11" o:spid="_x0000_s1033" type="#_x0000_t202" style="position:absolute;margin-left:0;margin-top:306pt;width:82.5pt;height:21pt;z-index:-251644928;visibility:visible;mso-wrap-style:square;mso-width-percent:0;mso-height-percent:0;mso-wrap-distance-left:9pt;mso-wrap-distance-top:0;mso-wrap-distance-right:9pt;mso-wrap-distance-bottom:0;mso-position-horizontal:left;mso-position-horizontal-relative:margin;mso-position-vertical:absolute;mso-position-vertical-relative:page;mso-width-percent:0;mso-height-percent:0;mso-width-relative:page;mso-height-relative:page;v-text-anchor:top" o:gfxdata="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" filled="f" stroked="f">
+              <v:shape w14:anchorId="333AA665" id="Text Box 11" o:spid="_x0000_s1037" type="#_x0000_t202" style="position:absolute;margin-left:0;margin-top:306pt;width:82.5pt;height:21pt;z-index:-251644928;visibility:visible;mso-wrap-style:square;mso-width-percent:0;mso-height-percent:0;mso-wrap-distance-left:9pt;mso-wrap-distance-top:0;mso-wrap-distance-right:9pt;mso-wrap-distance-bottom:0;mso-position-horizontal:left;mso-position-horizontal-relative:margin;mso-position-vertical:absolute;mso-position-vertical-relative:page;mso-width-percent:0;mso-height-percent:0;mso-width-relative:page;mso-height-relative:page;v-text-anchor:top" o:gfxdata="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" filled="f" stroked="f">
                 <v:textbox inset="0,0,0,0">
                   <w:txbxContent>
                     <w:p>
@@ -3877,7 +4988,7 @@
         <mc:AlternateContent>
           <mc:Choice Requires="wps">
             <w:drawing>
-              <wp:anchor distT="0" distB="0" distL="114300" distR="114300" simplePos="0" relativeHeight="251705344" behindDoc="0" locked="0" layoutInCell="1" allowOverlap="1" wp14:anchorId="64916636" wp14:editId="011BE7FB">
+              <wp:anchor distT="0" distB="0" distL="114300" distR="114300" simplePos="0" relativeHeight="251705344" behindDoc="0" locked="0" layoutInCell="1" allowOverlap="1" wp14:anchorId="64916636" wp14:editId="1E2A327E">
                 <wp:simplePos x="0" y="0"/>
                 <wp:positionH relativeFrom="page">
                   <wp:align>left</wp:align>
@@ -3943,7 +5054,7 @@
           </mc:Choice>
           <mc:Fallback>
             <w:pict>
-              <v:shape w14:anchorId="77602F7E" id="Straight Arrow Connector 46" o:spid="_x0000_s1026" type="#_x0000_t32" style="position:absolute;margin-left:0;margin-top:300.85pt;width:189.5pt;height:0;flip:x;z-index:251705344;visibility:visible;mso-wrap-style:square;mso-width-percent:0;mso-height-percent:0;mso-wrap-distance-left:9pt;mso-wrap-distance-top:0;mso-wrap-distance-right:9pt;mso-wrap-distance-bottom:0;mso-position-horizontal:left;mso-position-horizontal-relative:page;mso-position-vertical:absolute;mso-position-vertical-relative:text;mso-width-percent:0;mso-height-percent:0;mso-width-relative:page;mso-height-relative:page" o:gfxdata="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" strokecolor="#e0e0e0" strokeweight="1pt">
+              <v:shape w14:anchorId="57436E80" id="Straight Arrow Connector 46" o:spid="_x0000_s1026" type="#_x0000_t32" style="position:absolute;margin-left:0;margin-top:300.85pt;width:189.5pt;height:0;flip:x;z-index:251705344;visibility:visible;mso-wrap-style:square;mso-width-percent:0;mso-height-percent:0;mso-wrap-distance-left:9pt;mso-wrap-distance-top:0;mso-wrap-distance-right:9pt;mso-wrap-distance-bottom:0;mso-position-horizontal:left;mso-position-horizontal-relative:page;mso-position-vertical:absolute;mso-position-vertical-relative:text;mso-width-percent:0;mso-height-percent:0;mso-width-relative:page;mso-height-relative:page" o:gfxdata="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" strokecolor="#e0e0e0" strokeweight="1pt">
                 <v:stroke joinstyle="miter"/>
                 <w10:wrap anchorx="page"/>
               </v:shape>
@@ -3960,7 +5071,7 @@
         <mc:AlternateContent>
           <mc:Choice Requires="wps">
             <w:drawing>
-              <wp:anchor distT="0" distB="0" distL="114300" distR="114300" simplePos="0" relativeHeight="251718656" behindDoc="0" locked="0" layoutInCell="1" allowOverlap="1" wp14:anchorId="1B232DB8" wp14:editId="25324606">
+              <wp:anchor distT="0" distB="0" distL="114300" distR="114300" simplePos="0" relativeHeight="251718656" behindDoc="0" locked="0" layoutInCell="1" allowOverlap="1" wp14:anchorId="1B232DB8" wp14:editId="53DFDCFF">
                 <wp:simplePos x="0" y="0"/>
                 <wp:positionH relativeFrom="margin">
                   <wp:align>left</wp:align>
@@ -4183,7 +5294,7 @@
           </mc:Choice>
           <mc:Fallback>
             <w:pict>
-              <v:shape w14:anchorId="1B232DB8" id="object 7" o:spid="_x0000_s1034" type="#_x0000_t202" style="position:absolute;margin-left:0;margin-top:387.9pt;width:163.3pt;height:70.5pt;z-index:251718656;visibility:visible;mso-wrap-style:square;mso-width-percent:0;mso-height-percent:0;mso-wrap-distance-left:9pt;mso-wrap-distance-top:0;mso-wrap-distance-right:9pt;mso-wrap-distance-bottom:0;mso-position-horizontal:left;mso-position-horizontal-relative:margin;mso-position-vertical:absolute;mso-position-vertical-relative:text;mso-width-percent:0;mso-height-percent:0;mso-width-relative:margin;mso-height-relative:margin;v-text-anchor:top" o:gfxdata="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" filled="f" stroked="f">
+              <v:shape w14:anchorId="1B232DB8" id="object 7" o:spid="_x0000_s1038" type="#_x0000_t202" style="position:absolute;margin-left:0;margin-top:387.9pt;width:163.3pt;height:70.5pt;z-index:251718656;visibility:visible;mso-wrap-style:square;mso-width-percent:0;mso-height-percent:0;mso-wrap-distance-left:9pt;mso-wrap-distance-top:0;mso-wrap-distance-right:9pt;mso-wrap-distance-bottom:0;mso-position-horizontal:left;mso-position-horizontal-relative:margin;mso-position-vertical:absolute;mso-position-vertical-relative:text;mso-width-percent:0;mso-height-percent:0;mso-width-relative:margin;mso-height-relative:margin;v-text-anchor:top" o:gfxdata="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" filled="f" stroked="f">
                 <v:textbox inset="0,.95pt,0,0">
                   <w:txbxContent>
                     <w:p>
@@ -4379,7 +5490,7 @@
         <mc:AlternateContent>
           <mc:Choice Requires="wps">
             <w:drawing>
-              <wp:anchor distT="0" distB="0" distL="114300" distR="114300" simplePos="0" relativeHeight="251717632" behindDoc="0" locked="0" layoutInCell="1" allowOverlap="1" wp14:anchorId="5028D791" wp14:editId="311EC0BD">
+              <wp:anchor distT="0" distB="0" distL="114300" distR="114300" simplePos="0" relativeHeight="251717632" behindDoc="0" locked="0" layoutInCell="1" allowOverlap="1" wp14:anchorId="5028D791" wp14:editId="4E2DF894">
                 <wp:simplePos x="0" y="0"/>
                 <wp:positionH relativeFrom="margin">
                   <wp:align>left</wp:align>
@@ -4618,7 +5729,7 @@
           </mc:Choice>
           <mc:Fallback>
             <w:pict>
-              <v:shape w14:anchorId="5028D791" id="object 6" o:spid="_x0000_s1035" type="#_x0000_t202" style="position:absolute;margin-left:0;margin-top:301.65pt;width:162.85pt;height:78.95pt;z-index:251717632;visibility:visible;mso-wrap-style:square;mso-width-percent:0;mso-wrap-distance-left:9pt;mso-wrap-distance-top:0;mso-wrap-distance-right:9pt;mso-wrap-distance-bottom:0;mso-position-horizontal:left;mso-position-horizontal-relative:margin;mso-position-vertical:absolute;mso-position-vertical-relative:text;mso-width-percent:0;mso-width-relative:margin;v-text-anchor:top" o:gfxdata="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" filled="f" stroked="f">
+              <v:shape w14:anchorId="5028D791" id="object 6" o:spid="_x0000_s1039" type="#_x0000_t202" style="position:absolute;margin-left:0;margin-top:301.65pt;width:162.85pt;height:78.95pt;z-index:251717632;visibility:visible;mso-wrap-style:square;mso-width-percent:0;mso-wrap-distance-left:9pt;mso-wrap-distance-top:0;mso-wrap-distance-right:9pt;mso-wrap-distance-bottom:0;mso-position-horizontal:left;mso-position-horizontal-relative:margin;mso-position-vertical:absolute;mso-position-vertical-relative:text;mso-width-percent:0;mso-width-relative:margin;v-text-anchor:top" o:gfxdata="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" filled="f" stroked="f">
                 <v:textbox style="mso-fit-shape-to-text:t" inset="0,.95pt,0,0">
                   <w:txbxContent>
                     <w:p>
@@ -4831,7 +5942,7 @@
         <mc:AlternateContent>
           <mc:Choice Requires="wps">
             <w:drawing>
-              <wp:anchor distT="0" distB="0" distL="114300" distR="114300" simplePos="0" relativeHeight="251669504" behindDoc="1" locked="0" layoutInCell="1" allowOverlap="1" wp14:anchorId="56F9ECEA" wp14:editId="0B9E5253">
+              <wp:anchor distT="0" distB="0" distL="114300" distR="114300" simplePos="0" relativeHeight="251669504" behindDoc="1" locked="0" layoutInCell="1" allowOverlap="1" wp14:anchorId="56F9ECEA" wp14:editId="54A62CB7">
                 <wp:simplePos x="0" y="0"/>
                 <wp:positionH relativeFrom="page">
                   <wp:posOffset>676275</wp:posOffset>
@@ -4894,7 +6005,7 @@
                                 <w:szCs w:val="20"/>
                               </w:rPr>
                             </w:pPr>
-                            <w:hyperlink r:id="rId6" w:history="1">
+                            <w:hyperlink r:id="rId8" w:history="1">
                               <w:r>
                                 <w:rPr>
                                   <w:rStyle w:val="Hyperlink"/>
@@ -4938,7 +6049,7 @@
           </mc:Choice>
           <mc:Fallback>
             <w:pict>
-              <v:shape w14:anchorId="56F9ECEA" id="Text Box 13" o:spid="_x0000_s1036" type="#_x0000_t202" style="position:absolute;margin-left:53.25pt;margin-top:200.35pt;width:139.3pt;height:15.4pt;z-index:-251646976;visibility:visible;mso-wrap-style:square;mso-width-percent:0;mso-height-percent:0;mso-wrap-distance-left:9pt;mso-wrap-distance-top:0;mso-wrap-distance-right:9pt;mso-wrap-distance-bottom:0;mso-position-horizontal:absolute;mso-position-horizontal-relative:page;mso-position-vertical:absolute;mso-position-vertical-relative:page;mso-width-percent:0;mso-height-percent:0;mso-width-relative:page;mso-height-relative:page;v-text-anchor:top" o:gfxdata="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" filled="f" stroked="f">
+              <v:shape w14:anchorId="56F9ECEA" id="Text Box 13" o:spid="_x0000_s1040" type="#_x0000_t202" style="position:absolute;margin-left:53.25pt;margin-top:200.35pt;width:139.3pt;height:15.4pt;z-index:-251646976;visibility:visible;mso-wrap-style:square;mso-width-percent:0;mso-height-percent:0;mso-wrap-distance-left:9pt;mso-wrap-distance-top:0;mso-wrap-distance-right:9pt;mso-wrap-distance-bottom:0;mso-position-horizontal:absolute;mso-position-horizontal-relative:page;mso-position-vertical:absolute;mso-position-vertical-relative:page;mso-width-percent:0;mso-height-percent:0;mso-width-relative:page;mso-height-relative:page;v-text-anchor:top" o:gfxdata="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" filled="f" stroked="f">
                 <v:textbox inset="0,0,0,0">
                   <w:txbxContent>
                     <w:p>
@@ -4949,7 +6060,7 @@
                           <w:szCs w:val="20"/>
                         </w:rPr>
                       </w:pPr>
-                      <w:hyperlink r:id="rId7" w:history="1">
+                      <w:hyperlink r:id="rId9" w:history="1">
                         <w:r>
                           <w:rPr>
                             <w:rStyle w:val="Hyperlink"/>
@@ -4989,7 +6100,7 @@
         <mc:AlternateContent>
           <mc:Choice Requires="wps">
             <w:drawing>
-              <wp:anchor distT="0" distB="0" distL="114300" distR="114300" simplePos="0" relativeHeight="251665408" behindDoc="1" locked="0" layoutInCell="1" allowOverlap="1" wp14:anchorId="015D7439" wp14:editId="19D81017">
+              <wp:anchor distT="0" distB="0" distL="114300" distR="114300" simplePos="0" relativeHeight="251665408" behindDoc="1" locked="0" layoutInCell="1" allowOverlap="1" wp14:anchorId="015D7439" wp14:editId="060E585A">
                 <wp:simplePos x="0" y="0"/>
                 <wp:positionH relativeFrom="page">
                   <wp:posOffset>676910</wp:posOffset>
@@ -5053,7 +6164,7 @@
                                 <w:szCs w:val="20"/>
                               </w:rPr>
                             </w:pPr>
-                            <w:hyperlink r:id="rId8" w:history="1">
+                            <w:hyperlink r:id="rId10" w:history="1">
                               <w:r>
                                 <w:rPr>
                                   <w:rStyle w:val="Hyperlink"/>
@@ -5085,7 +6196,7 @@
           </mc:Choice>
           <mc:Fallback>
             <w:pict>
-              <v:shape w14:anchorId="015D7439" id="Text Box 17" o:spid="_x0000_s1037" type="#_x0000_t202" style="position:absolute;margin-left:53.3pt;margin-top:153.6pt;width:135.75pt;height:17.25pt;z-index:-251651072;visibility:visible;mso-wrap-style:square;mso-width-percent:0;mso-height-percent:0;mso-wrap-distance-left:9pt;mso-wrap-distance-top:0;mso-wrap-distance-right:9pt;mso-wrap-distance-bottom:0;mso-position-horizontal:absolute;mso-position-horizontal-relative:page;mso-position-vertical:absolute;mso-position-vertical-relative:page;mso-width-percent:0;mso-height-percent:0;mso-width-relative:page;mso-height-relative:page;v-text-anchor:top" o:gfxdata="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" filled="f" stroked="f">
+              <v:shape w14:anchorId="015D7439" id="Text Box 17" o:spid="_x0000_s1041" type="#_x0000_t202" style="position:absolute;margin-left:53.3pt;margin-top:153.6pt;width:135.75pt;height:17.25pt;z-index:-251651072;visibility:visible;mso-wrap-style:square;mso-width-percent:0;mso-height-percent:0;mso-wrap-distance-left:9pt;mso-wrap-distance-top:0;mso-wrap-distance-right:9pt;mso-wrap-distance-bottom:0;mso-position-horizontal:absolute;mso-position-horizontal-relative:page;mso-position-vertical:absolute;mso-position-vertical-relative:page;mso-width-percent:0;mso-height-percent:0;mso-width-relative:page;mso-height-relative:page;v-text-anchor:top" o:gfxdata="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" filled="f" stroked="f">
                 <v:textbox inset="0,0,0,0">
                   <w:txbxContent>
                     <w:p>
@@ -5097,7 +6208,7 @@
                           <w:szCs w:val="20"/>
                         </w:rPr>
                       </w:pPr>
-                      <w:hyperlink r:id="rId9" w:history="1">
+                      <w:hyperlink r:id="rId11" w:history="1">
                         <w:r>
                           <w:rPr>
                             <w:rStyle w:val="Hyperlink"/>
@@ -5123,7 +6234,7 @@
           <w:noProof/>
         </w:rPr>
         <w:drawing>
-          <wp:anchor distT="0" distB="0" distL="114300" distR="114300" simplePos="0" relativeHeight="251697152" behindDoc="0" locked="0" layoutInCell="1" allowOverlap="1" wp14:anchorId="7A61CEAE" wp14:editId="6E05168C">
+          <wp:anchor distT="0" distB="0" distL="114300" distR="114300" simplePos="0" relativeHeight="251697152" behindDoc="0" locked="0" layoutInCell="1" allowOverlap="1" wp14:anchorId="7A61CEAE" wp14:editId="6F602F70">
             <wp:simplePos x="0" y="0"/>
             <wp:positionH relativeFrom="margin">
               <wp:align>left</wp:align>
@@ -5148,7 +6259,7 @@
                     </pic:cNvPicPr>
                   </pic:nvPicPr>
                   <pic:blipFill>
-                    <a:blip r:embed="rId10" cstate="print">
+                    <a:blip r:embed="rId12" cstate="print">
                       <a:extLst>
                         <a:ext uri="{28A0092B-C50C-407E-A947-70E740481C1C}">
                           <a14:useLocalDpi xmlns:a14="http://schemas.microsoft.com/office/drawing/2010/main" val="0"/>
@@ -5190,7 +6301,7 @@
           <w:noProof/>
         </w:rPr>
         <w:drawing>
-          <wp:anchor distT="0" distB="0" distL="114300" distR="114300" simplePos="0" relativeHeight="251698176" behindDoc="0" locked="0" layoutInCell="1" allowOverlap="1" wp14:anchorId="1543C307" wp14:editId="64FB972F">
+          <wp:anchor distT="0" distB="0" distL="114300" distR="114300" simplePos="0" relativeHeight="251698176" behindDoc="0" locked="0" layoutInCell="1" allowOverlap="1" wp14:anchorId="1543C307" wp14:editId="5808C51C">
             <wp:simplePos x="0" y="0"/>
             <wp:positionH relativeFrom="margin">
               <wp:align>left</wp:align>
@@ -5202,7 +6313,7 @@
             <wp:effectExtent l="0" t="0" r="5715" b="5715"/>
             <wp:wrapNone/>
             <wp:docPr id="39" name="Picture 39" descr="C:\Users\abdou\Desktop\Resumes for Customer\Customer Project\Resume 8\linkedin.png">
-              <a:hlinkClick xmlns:a="http://schemas.openxmlformats.org/drawingml/2006/main" r:id="rId6"/>
+              <a:hlinkClick xmlns:a="http://schemas.openxmlformats.org/drawingml/2006/main" r:id="rId9"/>
             </wp:docPr>
             <wp:cNvGraphicFramePr>
               <a:graphicFrameLocks xmlns:a="http://schemas.openxmlformats.org/drawingml/2006/main" noChangeAspect="1"/>
@@ -5212,14 +6323,14 @@
                 <pic:pic xmlns:pic="http://schemas.openxmlformats.org/drawingml/2006/picture">
                   <pic:nvPicPr>
                     <pic:cNvPr id="39" name="Picture 39" descr="C:\Users\abdou\Desktop\Resumes for Customer\Customer Project\Resume 8\linkedin.png">
-                      <a:hlinkClick r:id="rId6"/>
+                      <a:hlinkClick r:id="rId9"/>
                     </pic:cNvPr>
                     <pic:cNvPicPr>
                       <a:picLocks noChangeAspect="1" noChangeArrowheads="1"/>
                     </pic:cNvPicPr>
                   </pic:nvPicPr>
                   <pic:blipFill>
-                    <a:blip r:embed="rId11" cstate="print">
+                    <a:blip r:embed="rId13" cstate="print">
                       <a:extLst>
                         <a:ext uri="{28A0092B-C50C-407E-A947-70E740481C1C}">
                           <a14:useLocalDpi xmlns:a14="http://schemas.microsoft.com/office/drawing/2010/main" val="0"/>
@@ -5263,7 +6374,7 @@
         <mc:AlternateContent>
           <mc:Choice Requires="wps">
             <w:drawing>
-              <wp:anchor distT="0" distB="0" distL="114300" distR="114300" simplePos="0" relativeHeight="251737088" behindDoc="1" locked="0" layoutInCell="1" allowOverlap="1" wp14:anchorId="7B241A3C" wp14:editId="7DB7A2A9">
+              <wp:anchor distT="0" distB="0" distL="114300" distR="114300" simplePos="0" relativeHeight="251737088" behindDoc="1" locked="0" layoutInCell="1" allowOverlap="1" wp14:anchorId="7B241A3C" wp14:editId="637EB2E3">
                 <wp:simplePos x="0" y="0"/>
                 <wp:positionH relativeFrom="page">
                   <wp:posOffset>655320</wp:posOffset>
@@ -5326,7 +6437,7 @@
                                 <w:szCs w:val="20"/>
                               </w:rPr>
                             </w:pPr>
-                            <w:hyperlink r:id="rId12" w:history="1">
+                            <w:hyperlink r:id="rId14" w:history="1">
                               <w:r>
                                 <w:rPr>
                                   <w:rStyle w:val="Hyperlink"/>
@@ -5370,7 +6481,7 @@
           </mc:Choice>
           <mc:Fallback>
             <w:pict>
-              <v:shape w14:anchorId="7B241A3C" id="Text Box 22" o:spid="_x0000_s1038" type="#_x0000_t202" style="position:absolute;margin-left:51.6pt;margin-top:222.75pt;width:139.3pt;height:15.4pt;z-index:-251579392;visibility:visible;mso-wrap-style:square;mso-width-percent:0;mso-height-percent:0;mso-wrap-distance-left:9pt;mso-wrap-distance-top:0;mso-wrap-distance-right:9pt;mso-wrap-distance-bottom:0;mso-position-horizontal:absolute;mso-position-horizontal-relative:page;mso-position-vertical:absolute;mso-position-vertical-relative:page;mso-width-percent:0;mso-height-percent:0;mso-width-relative:page;mso-height-relative:page;v-text-anchor:top" o:gfxdata="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" filled="f" stroked="f">
+              <v:shape w14:anchorId="7B241A3C" id="Text Box 22" o:spid="_x0000_s1042" type="#_x0000_t202" style="position:absolute;margin-left:51.6pt;margin-top:222.75pt;width:139.3pt;height:15.4pt;z-index:-251579392;visibility:visible;mso-wrap-style:square;mso-width-percent:0;mso-height-percent:0;mso-wrap-distance-left:9pt;mso-wrap-distance-top:0;mso-wrap-distance-right:9pt;mso-wrap-distance-bottom:0;mso-position-horizontal:absolute;mso-position-horizontal-relative:page;mso-position-vertical:absolute;mso-position-vertical-relative:page;mso-width-percent:0;mso-height-percent:0;mso-width-relative:page;mso-height-relative:page;v-text-anchor:top" o:gfxdata="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" filled="f" stroked="f">
                 <v:textbox inset="0,0,0,0">
                   <w:txbxContent>
                     <w:p>
@@ -5381,7 +6492,7 @@
                           <w:szCs w:val="20"/>
                         </w:rPr>
                       </w:pPr>
-                      <w:hyperlink r:id="rId13" w:history="1">
+                      <w:hyperlink r:id="rId15" w:history="1">
                         <w:r>
                           <w:rPr>
                             <w:rStyle w:val="Hyperlink"/>
@@ -5419,7 +6530,7 @@
           <w:noProof/>
         </w:rPr>
         <w:drawing>
-          <wp:anchor distT="0" distB="0" distL="114300" distR="114300" simplePos="0" relativeHeight="251735040" behindDoc="0" locked="0" layoutInCell="1" allowOverlap="1" wp14:anchorId="7A14F692" wp14:editId="749CC517">
+          <wp:anchor distT="0" distB="0" distL="114300" distR="114300" simplePos="0" relativeHeight="251735040" behindDoc="0" locked="0" layoutInCell="1" allowOverlap="1" wp14:anchorId="7A14F692" wp14:editId="0EA1A800">
             <wp:simplePos x="0" y="0"/>
             <wp:positionH relativeFrom="margin">
               <wp:align>left</wp:align>
@@ -5431,7 +6542,7 @@
             <wp:effectExtent l="0" t="0" r="5715" b="5715"/>
             <wp:wrapNone/>
             <wp:docPr id="7" name="Picture 7">
-              <a:hlinkClick xmlns:a="http://schemas.openxmlformats.org/drawingml/2006/main" r:id="rId13"/>
+              <a:hlinkClick xmlns:a="http://schemas.openxmlformats.org/drawingml/2006/main" r:id="rId15"/>
             </wp:docPr>
             <wp:cNvGraphicFramePr>
               <a:graphicFrameLocks xmlns:a="http://schemas.openxmlformats.org/drawingml/2006/main" noChangeAspect="1"/>
@@ -5441,76 +6552,6 @@
                 <pic:pic xmlns:pic="http://schemas.openxmlformats.org/drawingml/2006/picture">
                   <pic:nvPicPr>
                     <pic:cNvPr id="7" name="Picture 7">
-                      <a:hlinkClick r:id="rId13"/>
-                    </pic:cNvPr>
-                    <pic:cNvPicPr>
-                      <a:picLocks noChangeAspect="1" noChangeArrowheads="1"/>
-                    </pic:cNvPicPr>
-                  </pic:nvPicPr>
-                  <pic:blipFill>
-                    <a:blip r:embed="rId14" cstate="print">
-                      <a:extLst>
-                        <a:ext uri="{28A0092B-C50C-407E-A947-70E740481C1C}">
-                          <a14:useLocalDpi xmlns:a14="http://schemas.microsoft.com/office/drawing/2010/main" val="0"/>
-                        </a:ext>
-                      </a:extLst>
-                    </a:blip>
-                    <a:stretch>
-                      <a:fillRect/>
-                    </a:stretch>
-                  </pic:blipFill>
-                  <pic:spPr bwMode="auto">
-                    <a:xfrm>
-                      <a:off x="0" y="0"/>
-                      <a:ext cx="241935" cy="241935"/>
-                    </a:xfrm>
-                    <a:prstGeom prst="rect">
-                      <a:avLst/>
-                    </a:prstGeom>
-                    <a:noFill/>
-                    <a:ln>
-                      <a:noFill/>
-                    </a:ln>
-                  </pic:spPr>
-                </pic:pic>
-              </a:graphicData>
-            </a:graphic>
-            <wp14:sizeRelH relativeFrom="margin">
-              <wp14:pctWidth>0</wp14:pctWidth>
-            </wp14:sizeRelH>
-            <wp14:sizeRelV relativeFrom="margin">
-              <wp14:pctHeight>0</wp14:pctHeight>
-            </wp14:sizeRelV>
-          </wp:anchor>
-        </w:drawing>
-      </w:r>
-      <w:r>
-        <w:rPr>
-          <w:noProof/>
-        </w:rPr>
-        <w:drawing>
-          <wp:anchor distT="0" distB="0" distL="114300" distR="114300" simplePos="0" relativeHeight="251732992" behindDoc="0" locked="0" layoutInCell="1" allowOverlap="1" wp14:anchorId="4E105DF3" wp14:editId="2FCE046F">
-            <wp:simplePos x="0" y="0"/>
-            <wp:positionH relativeFrom="margin">
-              <wp:align>left</wp:align>
-            </wp:positionH>
-            <wp:positionV relativeFrom="paragraph">
-              <wp:posOffset>2764155</wp:posOffset>
-            </wp:positionV>
-            <wp:extent cx="241935" cy="241935"/>
-            <wp:effectExtent l="0" t="0" r="5715" b="5715"/>
-            <wp:wrapNone/>
-            <wp:docPr id="4" name="Picture 4">
-              <a:hlinkClick xmlns:a="http://schemas.openxmlformats.org/drawingml/2006/main" r:id="rId15"/>
-            </wp:docPr>
-            <wp:cNvGraphicFramePr>
-              <a:graphicFrameLocks xmlns:a="http://schemas.openxmlformats.org/drawingml/2006/main" noChangeAspect="1"/>
-            </wp:cNvGraphicFramePr>
-            <a:graphic xmlns:a="http://schemas.openxmlformats.org/drawingml/2006/main">
-              <a:graphicData uri="http://schemas.openxmlformats.org/drawingml/2006/picture">
-                <pic:pic xmlns:pic="http://schemas.openxmlformats.org/drawingml/2006/picture">
-                  <pic:nvPicPr>
-                    <pic:cNvPr id="4" name="Picture 4">
                       <a:hlinkClick r:id="rId15"/>
                     </pic:cNvPr>
                     <pic:cNvPicPr>
@@ -5558,10 +6599,80 @@
         <w:rPr>
           <w:noProof/>
         </w:rPr>
+        <w:drawing>
+          <wp:anchor distT="0" distB="0" distL="114300" distR="114300" simplePos="0" relativeHeight="251732992" behindDoc="0" locked="0" layoutInCell="1" allowOverlap="1" wp14:anchorId="4E105DF3" wp14:editId="6AB6D34D">
+            <wp:simplePos x="0" y="0"/>
+            <wp:positionH relativeFrom="margin">
+              <wp:align>left</wp:align>
+            </wp:positionH>
+            <wp:positionV relativeFrom="paragraph">
+              <wp:posOffset>2764155</wp:posOffset>
+            </wp:positionV>
+            <wp:extent cx="241935" cy="241935"/>
+            <wp:effectExtent l="0" t="0" r="5715" b="5715"/>
+            <wp:wrapNone/>
+            <wp:docPr id="4" name="Picture 4">
+              <a:hlinkClick xmlns:a="http://schemas.openxmlformats.org/drawingml/2006/main" r:id="rId17"/>
+            </wp:docPr>
+            <wp:cNvGraphicFramePr>
+              <a:graphicFrameLocks xmlns:a="http://schemas.openxmlformats.org/drawingml/2006/main" noChangeAspect="1"/>
+            </wp:cNvGraphicFramePr>
+            <a:graphic xmlns:a="http://schemas.openxmlformats.org/drawingml/2006/main">
+              <a:graphicData uri="http://schemas.openxmlformats.org/drawingml/2006/picture">
+                <pic:pic xmlns:pic="http://schemas.openxmlformats.org/drawingml/2006/picture">
+                  <pic:nvPicPr>
+                    <pic:cNvPr id="4" name="Picture 4">
+                      <a:hlinkClick r:id="rId17"/>
+                    </pic:cNvPr>
+                    <pic:cNvPicPr>
+                      <a:picLocks noChangeAspect="1" noChangeArrowheads="1"/>
+                    </pic:cNvPicPr>
+                  </pic:nvPicPr>
+                  <pic:blipFill>
+                    <a:blip r:embed="rId18" cstate="print">
+                      <a:extLst>
+                        <a:ext uri="{28A0092B-C50C-407E-A947-70E740481C1C}">
+                          <a14:useLocalDpi xmlns:a14="http://schemas.microsoft.com/office/drawing/2010/main" val="0"/>
+                        </a:ext>
+                      </a:extLst>
+                    </a:blip>
+                    <a:stretch>
+                      <a:fillRect/>
+                    </a:stretch>
+                  </pic:blipFill>
+                  <pic:spPr bwMode="auto">
+                    <a:xfrm>
+                      <a:off x="0" y="0"/>
+                      <a:ext cx="241935" cy="241935"/>
+                    </a:xfrm>
+                    <a:prstGeom prst="rect">
+                      <a:avLst/>
+                    </a:prstGeom>
+                    <a:noFill/>
+                    <a:ln>
+                      <a:noFill/>
+                    </a:ln>
+                  </pic:spPr>
+                </pic:pic>
+              </a:graphicData>
+            </a:graphic>
+            <wp14:sizeRelH relativeFrom="margin">
+              <wp14:pctWidth>0</wp14:pctWidth>
+            </wp14:sizeRelH>
+            <wp14:sizeRelV relativeFrom="margin">
+              <wp14:pctHeight>0</wp14:pctHeight>
+            </wp14:sizeRelV>
+          </wp:anchor>
+        </w:drawing>
+      </w:r>
+      <w:r>
+        <w:rPr>
+          <w:noProof/>
+        </w:rPr>
         <mc:AlternateContent>
           <mc:Choice Requires="wps">
             <w:drawing>
-              <wp:anchor distT="0" distB="0" distL="114300" distR="114300" simplePos="0" relativeHeight="251739136" behindDoc="1" locked="0" layoutInCell="1" allowOverlap="1" wp14:anchorId="2728CD63" wp14:editId="38F80739">
+              <wp:anchor distT="0" distB="0" distL="114300" distR="114300" simplePos="0" relativeHeight="251739136" behindDoc="1" locked="0" layoutInCell="1" allowOverlap="1" wp14:anchorId="2728CD63" wp14:editId="02D51FDF">
                 <wp:simplePos x="0" y="0"/>
                 <wp:positionH relativeFrom="page">
                   <wp:posOffset>666750</wp:posOffset>
@@ -5624,7 +6735,7 @@
                                 <w:szCs w:val="20"/>
                               </w:rPr>
                             </w:pPr>
-                            <w:hyperlink r:id="rId17" w:history="1">
+                            <w:hyperlink r:id="rId19" w:history="1">
                               <w:r>
                                 <w:rPr>
                                   <w:rStyle w:val="Hyperlink"/>
@@ -5656,7 +6767,7 @@
           </mc:Choice>
           <mc:Fallback>
             <w:pict>
-              <v:shape w14:anchorId="2728CD63" id="Text Box 23" o:spid="_x0000_s1039" type="#_x0000_t202" style="position:absolute;margin-left:52.5pt;margin-top:246.35pt;width:139.3pt;height:15.4pt;z-index:-251577344;visibility:visible;mso-wrap-style:square;mso-width-percent:0;mso-height-percent:0;mso-wrap-distance-left:9pt;mso-wrap-distance-top:0;mso-wrap-distance-right:9pt;mso-wrap-distance-bottom:0;mso-position-horizontal:absolute;mso-position-horizontal-relative:page;mso-position-vertical:absolute;mso-position-vertical-relative:page;mso-width-percent:0;mso-height-percent:0;mso-width-relative:page;mso-height-relative:page;v-text-anchor:top" o:gfxdata="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" filled="f" stroked="f">
+              <v:shape w14:anchorId="2728CD63" id="Text Box 23" o:spid="_x0000_s1043" type="#_x0000_t202" style="position:absolute;margin-left:52.5pt;margin-top:246.35pt;width:139.3pt;height:15.4pt;z-index:-251577344;visibility:visible;mso-wrap-style:square;mso-width-percent:0;mso-height-percent:0;mso-wrap-distance-left:9pt;mso-wrap-distance-top:0;mso-wrap-distance-right:9pt;mso-wrap-distance-bottom:0;mso-position-horizontal:absolute;mso-position-horizontal-relative:page;mso-position-vertical:absolute;mso-position-vertical-relative:page;mso-width-percent:0;mso-height-percent:0;mso-width-relative:page;mso-height-relative:page;v-text-anchor:top" o:gfxdata="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" filled="f" stroked="f">
                 <v:textbox inset="0,0,0,0">
                   <w:txbxContent>
                     <w:p>
@@ -5667,7 +6778,7 @@
                           <w:szCs w:val="20"/>
                         </w:rPr>
                       </w:pPr>
-                      <w:hyperlink r:id="rId18" w:history="1">
+                      <w:hyperlink r:id="rId20" w:history="1">
                         <w:r>
                           <w:rPr>
                             <w:rStyle w:val="Hyperlink"/>
@@ -5695,7 +6806,7 @@
         <mc:AlternateContent>
           <mc:Choice Requires="wps">
             <w:drawing>
-              <wp:anchor distT="0" distB="0" distL="114300" distR="114300" simplePos="0" relativeHeight="251749376" behindDoc="1" locked="0" layoutInCell="1" allowOverlap="1" wp14:anchorId="52A2FDCE" wp14:editId="0E02DC4D">
+              <wp:anchor distT="0" distB="0" distL="114300" distR="114300" simplePos="0" relativeHeight="251749376" behindDoc="1" locked="0" layoutInCell="1" allowOverlap="1" wp14:anchorId="52A2FDCE" wp14:editId="45345AE5">
                 <wp:simplePos x="0" y="0"/>
                 <wp:positionH relativeFrom="page">
                   <wp:posOffset>638175</wp:posOffset>
@@ -5785,7 +6896,7 @@
           </mc:Choice>
           <mc:Fallback>
             <w:pict>
-              <v:shape w14:anchorId="52A2FDCE" id="Text Box 34" o:spid="_x0000_s1040" type="#_x0000_t202" style="position:absolute;margin-left:50.25pt;margin-top:268.45pt;width:139.3pt;height:29.25pt;z-index:-251567104;visibility:visible;mso-wrap-style:square;mso-width-percent:0;mso-height-percent:0;mso-wrap-distance-left:9pt;mso-wrap-distance-top:0;mso-wrap-distance-right:9pt;mso-wrap-distance-bottom:0;mso-position-horizontal:absolute;mso-position-horizontal-relative:page;mso-position-vertical:absolute;mso-position-vertical-relative:page;mso-width-percent:0;mso-height-percent:0;mso-width-relative:page;mso-height-relative:page;v-text-anchor:top" o:gfxdata="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" filled="f" stroked="f">
+              <v:shape w14:anchorId="52A2FDCE" id="Text Box 34" o:spid="_x0000_s1044" type="#_x0000_t202" style="position:absolute;margin-left:50.25pt;margin-top:268.45pt;width:139.3pt;height:29.25pt;z-index:-251567104;visibility:visible;mso-wrap-style:square;mso-width-percent:0;mso-height-percent:0;mso-wrap-distance-left:9pt;mso-wrap-distance-top:0;mso-wrap-distance-right:9pt;mso-wrap-distance-bottom:0;mso-position-horizontal:absolute;mso-position-horizontal-relative:page;mso-position-vertical:absolute;mso-position-vertical-relative:page;mso-width-percent:0;mso-height-percent:0;mso-width-relative:page;mso-height-relative:page;v-text-anchor:top" o:gfxdata="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" filled="f" stroked="f">
                 <v:textbox inset="0,0,0,0">
                   <w:txbxContent>
                     <w:p>
@@ -5819,7 +6930,7 @@
         <mc:AlternateContent>
           <mc:Choice Requires="wps">
             <w:drawing>
-              <wp:anchor distT="0" distB="0" distL="114300" distR="114300" simplePos="0" relativeHeight="251700224" behindDoc="0" locked="0" layoutInCell="1" allowOverlap="1" wp14:anchorId="252DF88F" wp14:editId="51BCE06E">
+              <wp:anchor distT="0" distB="0" distL="114300" distR="114300" simplePos="0" relativeHeight="251700224" behindDoc="0" locked="0" layoutInCell="1" allowOverlap="1" wp14:anchorId="252DF88F" wp14:editId="048FD578">
                 <wp:simplePos x="0" y="0"/>
                 <wp:positionH relativeFrom="column">
                   <wp:posOffset>2222500</wp:posOffset>
@@ -5885,7 +6996,7 @@
           </mc:Choice>
           <mc:Fallback>
             <w:pict>
-              <v:shape w14:anchorId="3BD7C552" id="Straight Arrow Connector 41" o:spid="_x0000_s1026" type="#_x0000_t32" style="position:absolute;margin-left:175pt;margin-top:19.6pt;width:375pt;height:0;z-index:251700224;visibility:visible;mso-wrap-style:square;mso-width-percent:0;mso-height-percent:0;mso-wrap-distance-left:9pt;mso-wrap-distance-top:0;mso-wrap-distance-right:9pt;mso-wrap-distance-bottom:0;mso-position-horizontal:absolute;mso-position-horizontal-relative:text;mso-position-vertical:absolute;mso-position-vertical-relative:text;mso-width-percent:0;mso-height-percent:0;mso-width-relative:page;mso-height-relative:page" o:gfxdata="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" strokecolor="#e0e0e0" strokeweight="1pt">
+              <v:shape w14:anchorId="552EDB08" id="Straight Arrow Connector 41" o:spid="_x0000_s1026" type="#_x0000_t32" style="position:absolute;margin-left:175pt;margin-top:19.6pt;width:375pt;height:0;z-index:251700224;visibility:visible;mso-wrap-style:square;mso-width-percent:0;mso-height-percent:0;mso-wrap-distance-left:9pt;mso-wrap-distance-top:0;mso-wrap-distance-right:9pt;mso-wrap-distance-bottom:0;mso-position-horizontal:absolute;mso-position-horizontal-relative:text;mso-position-vertical:absolute;mso-position-vertical-relative:text;mso-width-percent:0;mso-height-percent:0;mso-width-relative:page;mso-height-relative:page" o:gfxdata="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" strokecolor="#e0e0e0" strokeweight="1pt">
                 <v:stroke joinstyle="miter"/>
               </v:shape>
             </w:pict>
@@ -5899,7 +7010,7 @@
         <mc:AlternateContent>
           <mc:Choice Requires="wps">
             <w:drawing>
-              <wp:anchor distT="0" distB="0" distL="114300" distR="114300" simplePos="0" relativeHeight="251674624" behindDoc="1" locked="0" layoutInCell="1" allowOverlap="1" wp14:anchorId="3DEFB152" wp14:editId="2E5FC380">
+              <wp:anchor distT="0" distB="0" distL="114300" distR="114300" simplePos="0" relativeHeight="251674624" behindDoc="1" locked="0" layoutInCell="1" allowOverlap="1" wp14:anchorId="3DEFB152" wp14:editId="1CFD11A5">
                 <wp:simplePos x="0" y="0"/>
                 <wp:positionH relativeFrom="margin">
                   <wp:align>left</wp:align>
@@ -6006,7 +7117,7 @@
           </mc:Choice>
           <mc:Fallback>
             <w:pict>
-              <v:shape w14:anchorId="3DEFB152" id="Text Box 8" o:spid="_x0000_s1041" type="#_x0000_t202" style="position:absolute;margin-left:0;margin-top:484.15pt;width:84pt;height:17.35pt;z-index:-251641856;visibility:visible;mso-wrap-style:square;mso-width-percent:0;mso-height-percent:0;mso-wrap-distance-left:9pt;mso-wrap-distance-top:0;mso-wrap-distance-right:9pt;mso-wrap-distance-bottom:0;mso-position-horizontal:left;mso-position-horizontal-relative:margin;mso-position-vertical:absolute;mso-position-vertical-relative:page;mso-width-percent:0;mso-height-percent:0;mso-width-relative:page;mso-height-relative:page;v-text-anchor:top" o:gfxdata="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" filled="f" stroked="f">
+              <v:shape w14:anchorId="3DEFB152" id="Text Box 8" o:spid="_x0000_s1045" type="#_x0000_t202" style="position:absolute;margin-left:0;margin-top:484.15pt;width:84pt;height:17.35pt;z-index:-251641856;visibility:visible;mso-wrap-style:square;mso-width-percent:0;mso-height-percent:0;mso-wrap-distance-left:9pt;mso-wrap-distance-top:0;mso-wrap-distance-right:9pt;mso-wrap-distance-bottom:0;mso-position-horizontal:left;mso-position-horizontal-relative:margin;mso-position-vertical:absolute;mso-position-vertical-relative:page;mso-width-percent:0;mso-height-percent:0;mso-width-relative:page;mso-height-relative:page;v-text-anchor:top" o:gfxdata="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" filled="f" stroked="f">
                 <v:textbox inset="0,0,0,0">
                   <w:txbxContent>
                     <w:p>
@@ -6057,7 +7168,7 @@
         <mc:AlternateContent>
           <mc:Choice Requires="wps">
             <w:drawing>
-              <wp:anchor distT="0" distB="0" distL="114300" distR="114300" simplePos="0" relativeHeight="251706368" behindDoc="0" locked="0" layoutInCell="1" allowOverlap="1" wp14:anchorId="7AD0C54E" wp14:editId="6ADD3F27">
+              <wp:anchor distT="0" distB="0" distL="114300" distR="114300" simplePos="0" relativeHeight="251706368" behindDoc="0" locked="0" layoutInCell="1" allowOverlap="1" wp14:anchorId="7AD0C54E" wp14:editId="339AB17F">
                 <wp:simplePos x="0" y="0"/>
                 <wp:positionH relativeFrom="page">
                   <wp:align>left</wp:align>
@@ -6123,7 +7234,7 @@
           </mc:Choice>
           <mc:Fallback>
             <w:pict>
-              <v:shape w14:anchorId="21F45DC8" id="Straight Arrow Connector 47" o:spid="_x0000_s1026" type="#_x0000_t32" style="position:absolute;margin-left:0;margin-top:475.1pt;width:189.85pt;height:0;flip:x;z-index:251706368;visibility:visible;mso-wrap-style:square;mso-width-percent:0;mso-height-percent:0;mso-wrap-distance-left:9pt;mso-wrap-distance-top:0;mso-wrap-distance-right:9pt;mso-wrap-distance-bottom:0;mso-position-horizontal:left;mso-position-horizontal-relative:page;mso-position-vertical:absolute;mso-position-vertical-relative:text;mso-width-percent:0;mso-height-percent:0;mso-width-relative:page;mso-height-relative:page" o:gfxdata="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" strokecolor="#e0e0e0" strokeweight="1pt">
+              <v:shape w14:anchorId="7E29F7DF" id="Straight Arrow Connector 47" o:spid="_x0000_s1026" type="#_x0000_t32" style="position:absolute;margin-left:0;margin-top:475.1pt;width:189.85pt;height:0;flip:x;z-index:251706368;visibility:visible;mso-wrap-style:square;mso-width-percent:0;mso-height-percent:0;mso-wrap-distance-left:9pt;mso-wrap-distance-top:0;mso-wrap-distance-right:9pt;mso-wrap-distance-bottom:0;mso-position-horizontal:left;mso-position-horizontal-relative:page;mso-position-vertical:absolute;mso-position-vertical-relative:text;mso-width-percent:0;mso-height-percent:0;mso-width-relative:page;mso-height-relative:page" o:gfxdata="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" strokecolor="#e0e0e0" strokeweight="1pt">
                 <v:stroke joinstyle="miter"/>
                 <w10:wrap anchorx="page"/>
               </v:shape>
@@ -6140,7 +7251,7 @@
         <mc:AlternateContent>
           <mc:Choice Requires="wps">
             <w:drawing>
-              <wp:anchor distT="0" distB="0" distL="114300" distR="114300" simplePos="0" relativeHeight="251720704" behindDoc="0" locked="0" layoutInCell="1" allowOverlap="1" wp14:anchorId="1A0AB8D9" wp14:editId="0893A28B">
+              <wp:anchor distT="0" distB="0" distL="114300" distR="114300" simplePos="0" relativeHeight="251720704" behindDoc="0" locked="0" layoutInCell="1" allowOverlap="1" wp14:anchorId="1A0AB8D9" wp14:editId="509824B6">
                 <wp:simplePos x="0" y="0"/>
                 <wp:positionH relativeFrom="margin">
                   <wp:align>left</wp:align>
@@ -6632,7 +7743,7 @@
           </mc:Choice>
           <mc:Fallback>
             <w:pict>
-              <v:shape w14:anchorId="1A0AB8D9" id="object 10" o:spid="_x0000_s1042" type="#_x0000_t202" style="position:absolute;margin-left:0;margin-top:477.7pt;width:164.7pt;height:170.25pt;z-index:251720704;visibility:visible;mso-wrap-style:square;mso-height-percent:0;mso-wrap-distance-left:9pt;mso-wrap-distance-top:0;mso-wrap-distance-right:9pt;mso-wrap-distance-bottom:0;mso-position-horizontal:left;mso-position-horizontal-relative:margin;mso-position-vertical:absolute;mso-position-vertical-relative:text;mso-height-percent:0;mso-height-relative:margin;v-text-anchor:top" o:gfxdata="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" filled="f" stroked="f">
+              <v:shape w14:anchorId="1A0AB8D9" id="object 10" o:spid="_x0000_s1046" type="#_x0000_t202" style="position:absolute;margin-left:0;margin-top:477.7pt;width:164.7pt;height:170.25pt;z-index:251720704;visibility:visible;mso-wrap-style:square;mso-height-percent:0;mso-wrap-distance-left:9pt;mso-wrap-distance-top:0;mso-wrap-distance-right:9pt;mso-wrap-distance-bottom:0;mso-position-horizontal:left;mso-position-horizontal-relative:margin;mso-position-vertical:absolute;mso-position-vertical-relative:text;mso-height-percent:0;mso-height-relative:margin;v-text-anchor:top" o:gfxdata="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" filled="f" stroked="f">
                 <v:textbox inset="0,.95pt,0,0">
                   <w:txbxContent>
                     <w:p>
@@ -7098,7 +8209,7 @@
         <mc:AlternateContent>
           <mc:Choice Requires="wps">
             <w:drawing>
-              <wp:anchor distT="0" distB="0" distL="114300" distR="114300" simplePos="0" relativeHeight="251680768" behindDoc="1" locked="0" layoutInCell="1" allowOverlap="1" wp14:anchorId="4B6B6C4D" wp14:editId="00A1EDF0">
+              <wp:anchor distT="0" distB="0" distL="114300" distR="114300" simplePos="0" relativeHeight="251680768" behindDoc="1" locked="0" layoutInCell="1" allowOverlap="1" wp14:anchorId="4B6B6C4D" wp14:editId="77C53035">
                 <wp:simplePos x="0" y="0"/>
                 <wp:positionH relativeFrom="page">
                   <wp:posOffset>365760</wp:posOffset>
@@ -7193,7 +8304,7 @@
           </mc:Choice>
           <mc:Fallback>
             <w:pict>
-              <v:shape w14:anchorId="4B6B6C4D" id="Text Box 2" o:spid="_x0000_s1043" type="#_x0000_t202" style="position:absolute;margin-left:28.8pt;margin-top:673.5pt;width:103.5pt;height:18.1pt;z-index:-251635712;visibility:visible;mso-wrap-style:square;mso-width-percent:0;mso-height-percent:0;mso-wrap-distance-left:9pt;mso-wrap-distance-top:0;mso-wrap-distance-right:9pt;mso-wrap-distance-bottom:0;mso-position-horizontal:absolute;mso-position-horizontal-relative:page;mso-position-vertical:absolute;mso-position-vertical-relative:page;mso-width-percent:0;mso-height-percent:0;mso-width-relative:page;mso-height-relative:page;v-text-anchor:top" o:gfxdata="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" filled="f" stroked="f">
+              <v:shape w14:anchorId="4B6B6C4D" id="Text Box 2" o:spid="_x0000_s1047" type="#_x0000_t202" style="position:absolute;margin-left:28.8pt;margin-top:673.5pt;width:103.5pt;height:18.1pt;z-index:-251635712;visibility:visible;mso-wrap-style:square;mso-width-percent:0;mso-height-percent:0;mso-wrap-distance-left:9pt;mso-wrap-distance-top:0;mso-wrap-distance-right:9pt;mso-wrap-distance-bottom:0;mso-position-horizontal:absolute;mso-position-horizontal-relative:page;mso-position-vertical:absolute;mso-position-vertical-relative:page;mso-width-percent:0;mso-height-percent:0;mso-width-relative:page;mso-height-relative:page;v-text-anchor:top" o:gfxdata="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" filled="f" stroked="f">
                 <v:textbox inset="0,0,0,0">
                   <w:txbxContent>
                     <w:p>
@@ -7232,7 +8343,7 @@
         <mc:AlternateContent>
           <mc:Choice Requires="wps">
             <w:drawing>
-              <wp:anchor distT="0" distB="0" distL="114300" distR="114300" simplePos="0" relativeHeight="251707392" behindDoc="0" locked="0" layoutInCell="1" allowOverlap="1" wp14:anchorId="2F63726B" wp14:editId="217B766F">
+              <wp:anchor distT="0" distB="0" distL="114300" distR="114300" simplePos="0" relativeHeight="251707392" behindDoc="0" locked="0" layoutInCell="1" allowOverlap="1" wp14:anchorId="2F63726B" wp14:editId="62D75624">
                 <wp:simplePos x="0" y="0"/>
                 <wp:positionH relativeFrom="page">
                   <wp:align>left</wp:align>
@@ -7298,11 +8409,7 @@
           </mc:Choice>
           <mc:Fallback>
             <w:pict>
-              <v:shapetype w14:anchorId="072C62B2" id="_x0000_t32" coordsize="21600,21600" o:spt="32" o:oned="t" path="m,l21600,21600e" filled="f">
-                <v:path arrowok="t" fillok="f" o:connecttype="none"/>
-                <o:lock v:ext="edit" shapetype="t"/>
-              </v:shapetype>
-              <v:shape id="Straight Arrow Connector 48" o:spid="_x0000_s1026" type="#_x0000_t32" style="position:absolute;margin-left:0;margin-top:666pt;width:188.8pt;height:0;flip:x;z-index:251707392;visibility:visible;mso-wrap-style:square;mso-width-percent:0;mso-height-percent:0;mso-wrap-distance-left:9pt;mso-wrap-distance-top:0;mso-wrap-distance-right:9pt;mso-wrap-distance-bottom:0;mso-position-horizontal:left;mso-position-horizontal-relative:page;mso-position-vertical:absolute;mso-position-vertical-relative:text;mso-width-percent:0;mso-height-percent:0;mso-width-relative:page;mso-height-relative:page" o:gfxdata="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" strokecolor="#e0e0e0" strokeweight="1pt">
+              <v:shape w14:anchorId="6EB4CF20" id="Straight Arrow Connector 48" o:spid="_x0000_s1026" type="#_x0000_t32" style="position:absolute;margin-left:0;margin-top:666pt;width:188.8pt;height:0;flip:x;z-index:251707392;visibility:visible;mso-wrap-style:square;mso-width-percent:0;mso-height-percent:0;mso-wrap-distance-left:9pt;mso-wrap-distance-top:0;mso-wrap-distance-right:9pt;mso-wrap-distance-bottom:0;mso-position-horizontal:left;mso-position-horizontal-relative:page;mso-position-vertical:absolute;mso-position-vertical-relative:text;mso-width-percent:0;mso-height-percent:0;mso-width-relative:page;mso-height-relative:page" o:gfxdata="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" strokecolor="#e0e0e0" strokeweight="1pt">
                 <v:stroke joinstyle="miter"/>
                 <w10:wrap anchorx="page"/>
               </v:shape>
@@ -7317,7 +8424,7 @@
           <w:szCs w:val="2"/>
         </w:rPr>
         <w:drawing>
-          <wp:anchor distT="0" distB="0" distL="114300" distR="114300" simplePos="0" relativeHeight="251694080" behindDoc="0" locked="0" layoutInCell="1" allowOverlap="1" wp14:anchorId="33128007" wp14:editId="491AFE8E">
+          <wp:anchor distT="0" distB="0" distL="114300" distR="114300" simplePos="0" relativeHeight="251694080" behindDoc="0" locked="0" layoutInCell="1" allowOverlap="1" wp14:anchorId="33128007" wp14:editId="7A108AB3">
             <wp:simplePos x="0" y="0"/>
             <wp:positionH relativeFrom="margin">
               <wp:align>left</wp:align>
@@ -7329,7 +8436,7 @@
             <wp:effectExtent l="0" t="0" r="5715" b="5715"/>
             <wp:wrapNone/>
             <wp:docPr id="38" name="Picture 38" descr="C:\Users\abdou\Desktop\Resumes for Customer\Customer Project\Resume 8\mail.png">
-              <a:hlinkClick xmlns:a="http://schemas.openxmlformats.org/drawingml/2006/main" r:id="rId19"/>
+              <a:hlinkClick xmlns:a="http://schemas.openxmlformats.org/drawingml/2006/main" r:id="rId21"/>
             </wp:docPr>
             <wp:cNvGraphicFramePr>
               <a:graphicFrameLocks xmlns:a="http://schemas.openxmlformats.org/drawingml/2006/main" noChangeAspect="1"/>
@@ -7339,14 +8446,14 @@
                 <pic:pic xmlns:pic="http://schemas.openxmlformats.org/drawingml/2006/picture">
                   <pic:nvPicPr>
                     <pic:cNvPr id="38" name="Picture 38" descr="C:\Users\abdou\Desktop\Resumes for Customer\Customer Project\Resume 8\mail.png">
-                      <a:hlinkClick r:id="rId19"/>
+                      <a:hlinkClick r:id="rId21"/>
                     </pic:cNvPr>
                     <pic:cNvPicPr>
                       <a:picLocks noChangeAspect="1" noChangeArrowheads="1"/>
                     </pic:cNvPicPr>
                   </pic:nvPicPr>
                   <pic:blipFill>
-                    <a:blip r:embed="rId20" cstate="print">
+                    <a:blip r:embed="rId22" cstate="print">
                       <a:extLst>
                         <a:ext uri="{28A0092B-C50C-407E-A947-70E740481C1C}">
                           <a14:useLocalDpi xmlns:a14="http://schemas.microsoft.com/office/drawing/2010/main" val="0"/>
@@ -7382,1093 +8489,6 @@
             </wp14:sizeRelV>
           </wp:anchor>
         </w:drawing>
-      </w:r>
-      <w:r>
-        <w:rPr>
-          <w:noProof/>
-        </w:rPr>
-        <mc:AlternateContent>
-          <mc:Choice Requires="wps">
-            <w:drawing>
-              <wp:anchor distT="0" distB="0" distL="114300" distR="114300" simplePos="0" relativeHeight="251668480" behindDoc="1" locked="0" layoutInCell="1" allowOverlap="1" wp14:anchorId="1627FC30" wp14:editId="6B92FFD8">
-                <wp:simplePos x="0" y="0"/>
-                <wp:positionH relativeFrom="page">
-                  <wp:posOffset>2524126</wp:posOffset>
-                </wp:positionH>
-                <wp:positionV relativeFrom="page">
-                  <wp:posOffset>1228725</wp:posOffset>
-                </wp:positionV>
-                <wp:extent cx="1409700" cy="295275"/>
-                <wp:effectExtent l="0" t="0" r="0" b="9525"/>
-                <wp:wrapNone/>
-                <wp:docPr id="14" name="Text Box 14"/>
-                <wp:cNvGraphicFramePr>
-                  <a:graphicFrameLocks xmlns:a="http://schemas.openxmlformats.org/drawingml/2006/main"/>
-                </wp:cNvGraphicFramePr>
-                <a:graphic xmlns:a="http://schemas.openxmlformats.org/drawingml/2006/main">
-                  <a:graphicData uri="http://schemas.microsoft.com/office/word/2010/wordprocessingShape">
-                    <wps:wsp>
-                      <wps:cNvSpPr txBox="1">
-                        <a:spLocks noChangeArrowheads="1"/>
-                      </wps:cNvSpPr>
-                      <wps:spPr bwMode="auto">
-                        <a:xfrm>
-                          <a:off x="0" y="0"/>
-                          <a:ext cx="1409700" cy="295275"/>
-                        </a:xfrm>
-                        <a:prstGeom prst="rect">
-                          <a:avLst/>
-                        </a:prstGeom>
-                        <a:noFill/>
-                        <a:ln>
-                          <a:noFill/>
-                        </a:ln>
-                        <a:extLst>
-                          <a:ext uri="{909E8E84-426E-40DD-AFC4-6F175D3DCCD1}">
-                            <a14:hiddenFill xmlns:a14="http://schemas.microsoft.com/office/drawing/2010/main">
-                              <a:solidFill>
-                                <a:srgbClr val="FFFFFF"/>
-                              </a:solidFill>
-                            </a14:hiddenFill>
-                          </a:ext>
-                          <a:ext uri="{91240B29-F687-4F45-9708-019B960494DF}">
-                            <a14:hiddenLine xmlns:a14="http://schemas.microsoft.com/office/drawing/2010/main" w="9525">
-                              <a:solidFill>
-                                <a:srgbClr val="000000"/>
-                              </a:solidFill>
-                              <a:miter lim="800000"/>
-                              <a:headEnd/>
-                              <a:tailEnd/>
-                            </a14:hiddenLine>
-                          </a:ext>
-                        </a:extLst>
-                      </wps:spPr>
-                      <wps:txbx>
-                        <w:txbxContent>
-                          <w:p>
-                            <w:pPr>
-                              <w:spacing w:before="20"/>
-                              <w:rPr>
-                                <w:rFonts w:ascii="Open Sans"/>
-                                <w:b/>
-                                <w:sz w:val="28"/>
-                                <w:szCs w:val="28"/>
-                              </w:rPr>
-                            </w:pPr>
-                            <w:r>
-                              <w:rPr>
-                                <w:rFonts w:ascii="Open Sans"/>
-                                <w:b/>
-                                <w:sz w:val="28"/>
-                                <w:szCs w:val="28"/>
-                              </w:rPr>
-                              <w:t>CERTIFICATION</w:t>
-                            </w:r>
-                          </w:p>
-                        </w:txbxContent>
-                      </wps:txbx>
-                      <wps:bodyPr rot="0" vert="horz" wrap="square" lIns="0" tIns="0" rIns="0" bIns="0" anchor="t" anchorCtr="0" upright="1">
-                        <a:noAutofit/>
-                      </wps:bodyPr>
-                    </wps:wsp>
-                  </a:graphicData>
-                </a:graphic>
-                <wp14:sizeRelH relativeFrom="page">
-                  <wp14:pctWidth>0</wp14:pctWidth>
-                </wp14:sizeRelH>
-                <wp14:sizeRelV relativeFrom="page">
-                  <wp14:pctHeight>0</wp14:pctHeight>
-                </wp14:sizeRelV>
-              </wp:anchor>
-            </w:drawing>
-          </mc:Choice>
-          <mc:Fallback>
-            <w:pict>
-              <v:shape w14:anchorId="1627FC30" id="Text Box 14" o:spid="_x0000_s1044" type="#_x0000_t202" style="position:absolute;margin-left:198.75pt;margin-top:96.75pt;width:111pt;height:23.25pt;z-index:-251648000;visibility:visible;mso-wrap-style:square;mso-width-percent:0;mso-height-percent:0;mso-wrap-distance-left:9pt;mso-wrap-distance-top:0;mso-wrap-distance-right:9pt;mso-wrap-distance-bottom:0;mso-position-horizontal:absolute;mso-position-horizontal-relative:page;mso-position-vertical:absolute;mso-position-vertical-relative:page;mso-width-percent:0;mso-height-percent:0;mso-width-relative:page;mso-height-relative:page;v-text-anchor:top" o:gfxdata="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" filled="f" stroked="f">
-                <v:textbox inset="0,0,0,0">
-                  <w:txbxContent>
-                    <w:p>
-                      <w:pPr>
-                        <w:spacing w:before="20"/>
-                        <w:rPr>
-                          <w:rFonts w:ascii="Open Sans"/>
-                          <w:b/>
-                          <w:sz w:val="28"/>
-                          <w:szCs w:val="28"/>
-                        </w:rPr>
-                      </w:pPr>
-                      <w:r>
-                        <w:rPr>
-                          <w:rFonts w:ascii="Open Sans"/>
-                          <w:b/>
-                          <w:sz w:val="28"/>
-                          <w:szCs w:val="28"/>
-                        </w:rPr>
-                        <w:t>CERTIFICATION</w:t>
-                      </w:r>
-                    </w:p>
-                  </w:txbxContent>
-                </v:textbox>
-                <w10:wrap anchorx="page" anchory="page"/>
-              </v:shape>
-            </w:pict>
-          </mc:Fallback>
-        </mc:AlternateContent>
-      </w:r>
-      <w:r>
-        <w:rPr>
-          <w:noProof/>
-          <w:lang w:val="fr-FR" w:eastAsia="fr-FR"/>
-        </w:rPr>
-        <mc:AlternateContent>
-          <mc:Choice Requires="wps">
-            <w:drawing>
-              <wp:anchor distT="0" distB="0" distL="114300" distR="114300" simplePos="0" relativeHeight="251728896" behindDoc="1" locked="0" layoutInCell="1" allowOverlap="1" wp14:anchorId="1CDAC511" wp14:editId="2D1B3674">
-                <wp:simplePos x="0" y="0"/>
-                <wp:positionH relativeFrom="page">
-                  <wp:posOffset>2509736</wp:posOffset>
-                </wp:positionH>
-                <wp:positionV relativeFrom="page">
-                  <wp:posOffset>1517515</wp:posOffset>
-                </wp:positionV>
-                <wp:extent cx="1459284" cy="233464"/>
-                <wp:effectExtent l="0" t="0" r="7620" b="14605"/>
-                <wp:wrapNone/>
-                <wp:docPr id="33" name="Text Box 33"/>
-                <wp:cNvGraphicFramePr>
-                  <a:graphicFrameLocks xmlns:a="http://schemas.openxmlformats.org/drawingml/2006/main"/>
-                </wp:cNvGraphicFramePr>
-                <a:graphic xmlns:a="http://schemas.openxmlformats.org/drawingml/2006/main">
-                  <a:graphicData uri="http://schemas.microsoft.com/office/word/2010/wordprocessingShape">
-                    <wps:wsp>
-                      <wps:cNvSpPr txBox="1">
-                        <a:spLocks noChangeArrowheads="1"/>
-                      </wps:cNvSpPr>
-                      <wps:spPr bwMode="auto">
-                        <a:xfrm>
-                          <a:off x="0" y="0"/>
-                          <a:ext cx="1459284" cy="233464"/>
-                        </a:xfrm>
-                        <a:prstGeom prst="rect">
-                          <a:avLst/>
-                        </a:prstGeom>
-                        <a:noFill/>
-                        <a:ln>
-                          <a:noFill/>
-                        </a:ln>
-                        <a:extLst>
-                          <a:ext uri="{909E8E84-426E-40DD-AFC4-6F175D3DCCD1}">
-                            <a14:hiddenFill xmlns:a14="http://schemas.microsoft.com/office/drawing/2010/main">
-                              <a:solidFill>
-                                <a:srgbClr val="FFFFFF"/>
-                              </a:solidFill>
-                            </a14:hiddenFill>
-                          </a:ext>
-                          <a:ext uri="{91240B29-F687-4F45-9708-019B960494DF}">
-                            <a14:hiddenLine xmlns:a14="http://schemas.microsoft.com/office/drawing/2010/main" w="9525">
-                              <a:solidFill>
-                                <a:srgbClr val="000000"/>
-                              </a:solidFill>
-                              <a:miter lim="800000"/>
-                              <a:headEnd/>
-                              <a:tailEnd/>
-                            </a14:hiddenLine>
-                          </a:ext>
-                        </a:extLst>
-                      </wps:spPr>
-                      <wps:txbx>
-                        <w:txbxContent>
-                          <w:p>
-                            <w:pPr>
-                              <w:pStyle w:val="BodyText"/>
-                              <w:rPr>
-                                <w:rFonts w:asciiTheme="minorHAnsi" w:hAnsiTheme="minorHAnsi" w:cstheme="minorHAnsi"/>
-                                <w:i/>
-                                <w:sz w:val="22"/>
-                                <w:szCs w:val="22"/>
-                              </w:rPr>
-                            </w:pPr>
-                            <w:r>
-                              <w:rPr>
-                                <w:rFonts w:asciiTheme="minorHAnsi" w:hAnsiTheme="minorHAnsi" w:cstheme="minorHAnsi"/>
-                                <w:i/>
-                                <w:sz w:val="22"/>
-                                <w:szCs w:val="22"/>
-                              </w:rPr>
-                              <w:t>March 2018 – Dec 2018</w:t>
-                            </w:r>
-                          </w:p>
-                          <w:p>
-                            <w:pPr>
-                              <w:pStyle w:val="BodyText"/>
-                              <w:rPr>
-                                <w:rFonts w:asciiTheme="minorHAnsi" w:hAnsiTheme="minorHAnsi" w:cstheme="minorHAnsi"/>
-                                <w:i/>
-                                <w:sz w:val="22"/>
-                                <w:szCs w:val="22"/>
-                              </w:rPr>
-                            </w:pPr>
-                          </w:p>
-                        </w:txbxContent>
-                      </wps:txbx>
-                      <wps:bodyPr rot="0" vert="horz" wrap="square" lIns="0" tIns="0" rIns="0" bIns="0" anchor="t" anchorCtr="0" upright="1">
-                        <a:noAutofit/>
-                      </wps:bodyPr>
-                    </wps:wsp>
-                  </a:graphicData>
-                </a:graphic>
-                <wp14:sizeRelH relativeFrom="page">
-                  <wp14:pctWidth>0</wp14:pctWidth>
-                </wp14:sizeRelH>
-                <wp14:sizeRelV relativeFrom="page">
-                  <wp14:pctHeight>0</wp14:pctHeight>
-                </wp14:sizeRelV>
-              </wp:anchor>
-            </w:drawing>
-          </mc:Choice>
-          <mc:Fallback>
-            <w:pict>
-              <v:shape w14:anchorId="1CDAC511" id="Text Box 33" o:spid="_x0000_s1045" type="#_x0000_t202" style="position:absolute;margin-left:197.6pt;margin-top:119.5pt;width:114.9pt;height:18.4pt;z-index:-251587584;visibility:visible;mso-wrap-style:square;mso-width-percent:0;mso-height-percent:0;mso-wrap-distance-left:9pt;mso-wrap-distance-top:0;mso-wrap-distance-right:9pt;mso-wrap-distance-bottom:0;mso-position-horizontal:absolute;mso-position-horizontal-relative:page;mso-position-vertical:absolute;mso-position-vertical-relative:page;mso-width-percent:0;mso-height-percent:0;mso-width-relative:page;mso-height-relative:page;v-text-anchor:top" o:gfxdata="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" filled="f" stroked="f">
-                <v:textbox inset="0,0,0,0">
-                  <w:txbxContent>
-                    <w:p>
-                      <w:pPr>
-                        <w:pStyle w:val="BodyText"/>
-                        <w:rPr>
-                          <w:rFonts w:asciiTheme="minorHAnsi" w:hAnsiTheme="minorHAnsi" w:cstheme="minorHAnsi"/>
-                          <w:i/>
-                          <w:sz w:val="22"/>
-                          <w:szCs w:val="22"/>
-                        </w:rPr>
-                      </w:pPr>
-                      <w:r>
-                        <w:rPr>
-                          <w:rFonts w:asciiTheme="minorHAnsi" w:hAnsiTheme="minorHAnsi" w:cstheme="minorHAnsi"/>
-                          <w:i/>
-                          <w:sz w:val="22"/>
-                          <w:szCs w:val="22"/>
-                        </w:rPr>
-                        <w:t>March 2018 – Dec 2018</w:t>
-                      </w:r>
-                    </w:p>
-                    <w:p>
-                      <w:pPr>
-                        <w:pStyle w:val="BodyText"/>
-                        <w:rPr>
-                          <w:rFonts w:asciiTheme="minorHAnsi" w:hAnsiTheme="minorHAnsi" w:cstheme="minorHAnsi"/>
-                          <w:i/>
-                          <w:sz w:val="22"/>
-                          <w:szCs w:val="22"/>
-                        </w:rPr>
-                      </w:pPr>
-                    </w:p>
-                  </w:txbxContent>
-                </v:textbox>
-                <w10:wrap anchorx="page" anchory="page"/>
-              </v:shape>
-            </w:pict>
-          </mc:Fallback>
-        </mc:AlternateContent>
-      </w:r>
-      <w:r>
-        <w:rPr>
-          <w:noProof/>
-          <w:lang w:val="fr-FR" w:eastAsia="fr-FR"/>
-        </w:rPr>
-        <mc:AlternateContent>
-          <mc:Choice Requires="wps">
-            <w:drawing>
-              <wp:anchor distT="0" distB="0" distL="114300" distR="114300" simplePos="0" relativeHeight="251730944" behindDoc="1" locked="0" layoutInCell="1" allowOverlap="1" wp14:anchorId="2BF7B960" wp14:editId="2FC72DB8">
-                <wp:simplePos x="0" y="0"/>
-                <wp:positionH relativeFrom="page">
-                  <wp:posOffset>2509736</wp:posOffset>
-                </wp:positionH>
-                <wp:positionV relativeFrom="page">
-                  <wp:posOffset>2723745</wp:posOffset>
-                </wp:positionV>
-                <wp:extent cx="1488494" cy="272374"/>
-                <wp:effectExtent l="0" t="0" r="16510" b="13970"/>
-                <wp:wrapNone/>
-                <wp:docPr id="40" name="Text Box 40"/>
-                <wp:cNvGraphicFramePr>
-                  <a:graphicFrameLocks xmlns:a="http://schemas.openxmlformats.org/drawingml/2006/main"/>
-                </wp:cNvGraphicFramePr>
-                <a:graphic xmlns:a="http://schemas.openxmlformats.org/drawingml/2006/main">
-                  <a:graphicData uri="http://schemas.microsoft.com/office/word/2010/wordprocessingShape">
-                    <wps:wsp>
-                      <wps:cNvSpPr txBox="1">
-                        <a:spLocks noChangeArrowheads="1"/>
-                      </wps:cNvSpPr>
-                      <wps:spPr bwMode="auto">
-                        <a:xfrm>
-                          <a:off x="0" y="0"/>
-                          <a:ext cx="1488494" cy="272374"/>
-                        </a:xfrm>
-                        <a:prstGeom prst="rect">
-                          <a:avLst/>
-                        </a:prstGeom>
-                        <a:noFill/>
-                        <a:ln>
-                          <a:noFill/>
-                        </a:ln>
-                        <a:extLst>
-                          <a:ext uri="{909E8E84-426E-40DD-AFC4-6F175D3DCCD1}">
-                            <a14:hiddenFill xmlns:a14="http://schemas.microsoft.com/office/drawing/2010/main">
-                              <a:solidFill>
-                                <a:srgbClr val="FFFFFF"/>
-                              </a:solidFill>
-                            </a14:hiddenFill>
-                          </a:ext>
-                          <a:ext uri="{91240B29-F687-4F45-9708-019B960494DF}">
-                            <a14:hiddenLine xmlns:a14="http://schemas.microsoft.com/office/drawing/2010/main" w="9525">
-                              <a:solidFill>
-                                <a:srgbClr val="000000"/>
-                              </a:solidFill>
-                              <a:miter lim="800000"/>
-                              <a:headEnd/>
-                              <a:tailEnd/>
-                            </a14:hiddenLine>
-                          </a:ext>
-                        </a:extLst>
-                      </wps:spPr>
-                      <wps:txbx>
-                        <w:txbxContent>
-                          <w:p>
-                            <w:pPr>
-                              <w:pStyle w:val="BodyText"/>
-                              <w:rPr>
-                                <w:rFonts w:asciiTheme="minorHAnsi" w:hAnsiTheme="minorHAnsi" w:cstheme="minorHAnsi"/>
-                                <w:i/>
-                                <w:sz w:val="22"/>
-                                <w:szCs w:val="22"/>
-                              </w:rPr>
-                            </w:pPr>
-                            <w:r>
-                              <w:rPr>
-                                <w:rFonts w:asciiTheme="minorHAnsi" w:hAnsiTheme="minorHAnsi" w:cstheme="minorHAnsi"/>
-                                <w:i/>
-                                <w:sz w:val="22"/>
-                                <w:szCs w:val="22"/>
-                              </w:rPr>
-                              <w:t>Dec 2017 – March 2018</w:t>
-                            </w:r>
-                          </w:p>
-                          <w:p>
-                            <w:pPr>
-                              <w:pStyle w:val="BodyText"/>
-                              <w:rPr>
-                                <w:rFonts w:asciiTheme="minorHAnsi" w:hAnsiTheme="minorHAnsi" w:cstheme="minorHAnsi"/>
-                                <w:i/>
-                                <w:sz w:val="22"/>
-                                <w:szCs w:val="22"/>
-                              </w:rPr>
-                            </w:pPr>
-                          </w:p>
-                        </w:txbxContent>
-                      </wps:txbx>
-                      <wps:bodyPr rot="0" vert="horz" wrap="square" lIns="0" tIns="0" rIns="0" bIns="0" anchor="t" anchorCtr="0" upright="1">
-                        <a:noAutofit/>
-                      </wps:bodyPr>
-                    </wps:wsp>
-                  </a:graphicData>
-                </a:graphic>
-                <wp14:sizeRelH relativeFrom="page">
-                  <wp14:pctWidth>0</wp14:pctWidth>
-                </wp14:sizeRelH>
-                <wp14:sizeRelV relativeFrom="page">
-                  <wp14:pctHeight>0</wp14:pctHeight>
-                </wp14:sizeRelV>
-              </wp:anchor>
-            </w:drawing>
-          </mc:Choice>
-          <mc:Fallback>
-            <w:pict>
-              <v:shape w14:anchorId="2BF7B960" id="Text Box 40" o:spid="_x0000_s1046" type="#_x0000_t202" style="position:absolute;margin-left:197.6pt;margin-top:214.45pt;width:117.2pt;height:21.45pt;z-index:-251585536;visibility:visible;mso-wrap-style:square;mso-width-percent:0;mso-height-percent:0;mso-wrap-distance-left:9pt;mso-wrap-distance-top:0;mso-wrap-distance-right:9pt;mso-wrap-distance-bottom:0;mso-position-horizontal:absolute;mso-position-horizontal-relative:page;mso-position-vertical:absolute;mso-position-vertical-relative:page;mso-width-percent:0;mso-height-percent:0;mso-width-relative:page;mso-height-relative:page;v-text-anchor:top" o:gfxdata="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" filled="f" stroked="f">
-                <v:textbox inset="0,0,0,0">
-                  <w:txbxContent>
-                    <w:p>
-                      <w:pPr>
-                        <w:pStyle w:val="BodyText"/>
-                        <w:rPr>
-                          <w:rFonts w:asciiTheme="minorHAnsi" w:hAnsiTheme="minorHAnsi" w:cstheme="minorHAnsi"/>
-                          <w:i/>
-                          <w:sz w:val="22"/>
-                          <w:szCs w:val="22"/>
-                        </w:rPr>
-                      </w:pPr>
-                      <w:r>
-                        <w:rPr>
-                          <w:rFonts w:asciiTheme="minorHAnsi" w:hAnsiTheme="minorHAnsi" w:cstheme="minorHAnsi"/>
-                          <w:i/>
-                          <w:sz w:val="22"/>
-                          <w:szCs w:val="22"/>
-                        </w:rPr>
-                        <w:t>Dec 2017 – March 2018</w:t>
-                      </w:r>
-                    </w:p>
-                    <w:p>
-                      <w:pPr>
-                        <w:pStyle w:val="BodyText"/>
-                        <w:rPr>
-                          <w:rFonts w:asciiTheme="minorHAnsi" w:hAnsiTheme="minorHAnsi" w:cstheme="minorHAnsi"/>
-                          <w:i/>
-                          <w:sz w:val="22"/>
-                          <w:szCs w:val="22"/>
-                        </w:rPr>
-                      </w:pPr>
-                    </w:p>
-                  </w:txbxContent>
-                </v:textbox>
-                <w10:wrap anchorx="page" anchory="page"/>
-              </v:shape>
-            </w:pict>
-          </mc:Fallback>
-        </mc:AlternateContent>
-      </w:r>
-      <w:r>
-        <w:rPr>
-          <w:noProof/>
-          <w:lang w:val="fr-FR" w:eastAsia="fr-FR"/>
-        </w:rPr>
-        <mc:AlternateContent>
-          <mc:Choice Requires="wps">
-            <w:drawing>
-              <wp:anchor distT="0" distB="0" distL="114300" distR="114300" simplePos="0" relativeHeight="251726848" behindDoc="1" locked="0" layoutInCell="1" allowOverlap="1" wp14:anchorId="26180A32" wp14:editId="725FAF3E">
-                <wp:simplePos x="0" y="0"/>
-                <wp:positionH relativeFrom="margin">
-                  <wp:posOffset>2588098</wp:posOffset>
-                </wp:positionH>
-                <wp:positionV relativeFrom="page">
-                  <wp:posOffset>1498060</wp:posOffset>
-                </wp:positionV>
-                <wp:extent cx="4425720" cy="2575560"/>
-                <wp:effectExtent l="0" t="0" r="13335" b="15240"/>
-                <wp:wrapNone/>
-                <wp:docPr id="32" name="Text Box 32"/>
-                <wp:cNvGraphicFramePr>
-                  <a:graphicFrameLocks xmlns:a="http://schemas.openxmlformats.org/drawingml/2006/main"/>
-                </wp:cNvGraphicFramePr>
-                <a:graphic xmlns:a="http://schemas.openxmlformats.org/drawingml/2006/main">
-                  <a:graphicData uri="http://schemas.microsoft.com/office/word/2010/wordprocessingShape">
-                    <wps:wsp>
-                      <wps:cNvSpPr txBox="1">
-                        <a:spLocks noChangeArrowheads="1"/>
-                      </wps:cNvSpPr>
-                      <wps:spPr bwMode="auto">
-                        <a:xfrm>
-                          <a:off x="0" y="0"/>
-                          <a:ext cx="4425720" cy="2575560"/>
-                        </a:xfrm>
-                        <a:prstGeom prst="rect">
-                          <a:avLst/>
-                        </a:prstGeom>
-                        <a:noFill/>
-                        <a:ln>
-                          <a:noFill/>
-                        </a:ln>
-                        <a:extLst>
-                          <a:ext uri="{909E8E84-426E-40DD-AFC4-6F175D3DCCD1}">
-                            <a14:hiddenFill xmlns:a14="http://schemas.microsoft.com/office/drawing/2010/main">
-                              <a:solidFill>
-                                <a:srgbClr val="FFFFFF"/>
-                              </a:solidFill>
-                            </a14:hiddenFill>
-                          </a:ext>
-                          <a:ext uri="{91240B29-F687-4F45-9708-019B960494DF}">
-                            <a14:hiddenLine xmlns:a14="http://schemas.microsoft.com/office/drawing/2010/main" w="9525">
-                              <a:solidFill>
-                                <a:srgbClr val="000000"/>
-                              </a:solidFill>
-                              <a:miter lim="800000"/>
-                              <a:headEnd/>
-                              <a:tailEnd/>
-                            </a14:hiddenLine>
-                          </a:ext>
-                        </a:extLst>
-                      </wps:spPr>
-                      <wps:txbx>
-                        <w:txbxContent>
-                          <w:p>
-                            <w:pPr>
-                              <w:pStyle w:val="BodyText"/>
-                              <w:jc w:val="right"/>
-                              <w:rPr>
-                                <w:rFonts w:asciiTheme="minorHAnsi" w:hAnsiTheme="minorHAnsi" w:cstheme="minorHAnsi"/>
-                                <w:b/>
-                                <w:bCs/>
-                                <w:color w:val="000000" w:themeColor="text1"/>
-                                <w:sz w:val="24"/>
-                                <w:lang w:val="en-IN"/>
-                              </w:rPr>
-                            </w:pPr>
-                            <w:hyperlink r:id="rId21" w:history="1">
-                              <w:r>
-                                <w:rPr>
-                                  <w:rStyle w:val="Hyperlink"/>
-                                  <w:rFonts w:asciiTheme="minorHAnsi" w:hAnsiTheme="minorHAnsi" w:cstheme="minorHAnsi"/>
-                                  <w:b/>
-                                  <w:bCs/>
-                                  <w:color w:val="000000" w:themeColor="text1"/>
-                                  <w:sz w:val="24"/>
-                                  <w:lang w:val="en-IN"/>
-                                </w:rPr>
-                                <w:t>Machine Learning Engineer, Nanodegree Udacity</w:t>
-                              </w:r>
-                            </w:hyperlink>
-                          </w:p>
-                          <w:p>
-                            <w:pPr>
-                              <w:pStyle w:val="BodyText"/>
-                              <w:jc w:val="both"/>
-                              <w:rPr>
-                                <w:rFonts w:asciiTheme="minorHAnsi" w:hAnsiTheme="minorHAnsi" w:cstheme="minorHAnsi"/>
-                                <w:sz w:val="22"/>
-                                <w:lang w:val="en-IN"/>
-                              </w:rPr>
-                            </w:pPr>
-                            <w:r>
-                              <w:rPr>
-                                <w:rFonts w:asciiTheme="minorHAnsi" w:hAnsiTheme="minorHAnsi" w:cstheme="minorHAnsi"/>
-                                <w:sz w:val="22"/>
-                                <w:lang w:val="en-IN"/>
-                              </w:rPr>
-                              <w:t>Built and Deployed various Supervised, Unsupervised and Deep learning models used transfer learning, ensembles, Feature transformation and extraction, deployed various Reinforcement learning algorithms, Explored cloud compute for training and deployment of models.</w:t>
-                            </w:r>
-                          </w:p>
-                          <w:p>
-                            <w:pPr>
-                              <w:pStyle w:val="BodyText"/>
-                              <w:jc w:val="right"/>
-                              <w:rPr>
-                                <w:rFonts w:asciiTheme="minorHAnsi" w:hAnsiTheme="minorHAnsi" w:cstheme="minorHAnsi"/>
-                                <w:i/>
-                                <w:iCs/>
-                                <w:sz w:val="22"/>
-                                <w:lang w:val="en-IN"/>
-                              </w:rPr>
-                            </w:pPr>
-                            <w:r>
-                              <w:rPr>
-                                <w:rFonts w:asciiTheme="minorHAnsi" w:hAnsiTheme="minorHAnsi" w:cstheme="minorHAnsi"/>
-                                <w:i/>
-                                <w:iCs/>
-                                <w:sz w:val="22"/>
-                                <w:lang w:val="en-IN"/>
-                              </w:rPr>
-                              <w:t>Supervised. Unsupervised, Deep and Reinforcement learning</w:t>
-                            </w:r>
-                          </w:p>
-                          <w:p>
-                            <w:pPr>
-                              <w:pStyle w:val="BodyText"/>
-                              <w:rPr>
-                                <w:rFonts w:asciiTheme="minorHAnsi" w:hAnsiTheme="minorHAnsi" w:cstheme="minorHAnsi"/>
-                                <w:sz w:val="18"/>
-                                <w:u w:val="single"/>
-                                <w:lang w:val="en-IN"/>
-                              </w:rPr>
-                            </w:pPr>
-                          </w:p>
-                          <w:p>
-                            <w:pPr>
-                              <w:pStyle w:val="BodyText"/>
-                              <w:jc w:val="right"/>
-                              <w:rPr>
-                                <w:rFonts w:asciiTheme="minorHAnsi" w:hAnsiTheme="minorHAnsi" w:cstheme="minorHAnsi"/>
-                                <w:b/>
-                                <w:sz w:val="24"/>
-                                <w:szCs w:val="22"/>
-                              </w:rPr>
-                            </w:pPr>
-                            <w:hyperlink r:id="rId22" w:history="1">
-                              <w:r>
-                                <w:rPr>
-                                  <w:rStyle w:val="Hyperlink"/>
-                                  <w:rFonts w:asciiTheme="minorHAnsi" w:hAnsiTheme="minorHAnsi" w:cstheme="minorHAnsi"/>
-                                  <w:b/>
-                                  <w:color w:val="auto"/>
-                                  <w:sz w:val="24"/>
-                                  <w:szCs w:val="22"/>
-                                </w:rPr>
-                                <w:t xml:space="preserve">Machine Learning Foundation, Nanodegree Udacity </w:t>
-                              </w:r>
-                            </w:hyperlink>
-                            <w:r>
-                              <w:rPr>
-                                <w:rFonts w:asciiTheme="minorHAnsi" w:hAnsiTheme="minorHAnsi" w:cstheme="minorHAnsi"/>
-                                <w:b/>
-                                <w:sz w:val="24"/>
-                                <w:szCs w:val="22"/>
-                              </w:rPr>
-                              <w:t xml:space="preserve"> </w:t>
-                            </w:r>
-                          </w:p>
-                          <w:p>
-                            <w:pPr>
-                              <w:pStyle w:val="BodyText"/>
-                              <w:jc w:val="both"/>
-                              <w:rPr>
-                                <w:rFonts w:asciiTheme="minorHAnsi" w:hAnsiTheme="minorHAnsi" w:cstheme="minorHAnsi"/>
-                                <w:sz w:val="22"/>
-                                <w:szCs w:val="22"/>
-                              </w:rPr>
-                            </w:pPr>
-                            <w:r>
-                              <w:rPr>
-                                <w:rFonts w:asciiTheme="minorHAnsi" w:hAnsiTheme="minorHAnsi" w:cstheme="minorHAnsi"/>
-                                <w:sz w:val="22"/>
-                                <w:szCs w:val="22"/>
-                              </w:rPr>
-                              <w:t>Deployed supervised model to predict housing prices, performed data analysis to test the given hypothesis on pollution data.</w:t>
-                            </w:r>
-                          </w:p>
-                          <w:p>
-                            <w:pPr>
-                              <w:pStyle w:val="BodyText"/>
-                              <w:jc w:val="both"/>
-                              <w:rPr>
-                                <w:rFonts w:asciiTheme="minorHAnsi" w:hAnsiTheme="minorHAnsi" w:cstheme="minorHAnsi"/>
-                                <w:sz w:val="22"/>
-                                <w:szCs w:val="22"/>
-                              </w:rPr>
-                            </w:pPr>
-                            <w:r>
-                              <w:rPr>
-                                <w:rFonts w:ascii="Bookman Old Style" w:hAnsi="Bookman Old Style" w:cstheme="majorHAnsi"/>
-                                <w:sz w:val="22"/>
-                                <w:szCs w:val="22"/>
-                              </w:rPr>
-                              <w:t>Curriculum included</w:t>
-                            </w:r>
-                            <w:r>
-                              <w:rPr>
-                                <w:rFonts w:ascii="Bookman Old Style" w:hAnsi="Bookman Old Style" w:cstheme="minorHAnsi"/>
-                                <w:sz w:val="22"/>
-                                <w:szCs w:val="22"/>
-                              </w:rPr>
-                              <w:t>:</w:t>
-                            </w:r>
-                            <w:r>
-                              <w:rPr>
-                                <w:rFonts w:asciiTheme="minorHAnsi" w:hAnsiTheme="minorHAnsi" w:cstheme="minorHAnsi"/>
-                                <w:sz w:val="22"/>
-                                <w:szCs w:val="22"/>
-                              </w:rPr>
-                              <w:t xml:space="preserve"> Python Programming, Linear Algebra,</w:t>
-                            </w:r>
-                            <w:r>
-                              <w:rPr>
-                                <w:rFonts w:asciiTheme="minorHAnsi" w:hAnsiTheme="minorHAnsi" w:cstheme="minorHAnsi"/>
-                                <w:sz w:val="22"/>
-                                <w:szCs w:val="22"/>
-                              </w:rPr>
-                              <w:t xml:space="preserve"> </w:t>
-                            </w:r>
-                            <w:r>
-                              <w:rPr>
-                                <w:rFonts w:asciiTheme="minorHAnsi" w:hAnsiTheme="minorHAnsi" w:cstheme="minorHAnsi"/>
-                                <w:sz w:val="22"/>
-                                <w:szCs w:val="22"/>
-                              </w:rPr>
-                              <w:t>Descriptive Statistics, Inferential Statistics, Evaluation and Ver</w:t>
-                            </w:r>
-                            <w:r>
-                              <w:rPr>
-                                <w:rFonts w:asciiTheme="minorHAnsi" w:hAnsiTheme="minorHAnsi" w:cstheme="minorHAnsi"/>
-                                <w:sz w:val="22"/>
-                                <w:szCs w:val="22"/>
-                              </w:rPr>
-                              <w:t>ification</w:t>
-                            </w:r>
-                            <w:r>
-                              <w:rPr>
-                                <w:rFonts w:asciiTheme="minorHAnsi" w:hAnsiTheme="minorHAnsi" w:cstheme="minorHAnsi"/>
-                                <w:sz w:val="22"/>
-                                <w:szCs w:val="22"/>
-                              </w:rPr>
-                              <w:t xml:space="preserve"> of Machine Learning models</w:t>
-                            </w:r>
-                          </w:p>
-                          <w:p>
-                            <w:pPr>
-                              <w:pStyle w:val="BodyText"/>
-                              <w:jc w:val="right"/>
-                              <w:rPr>
-                                <w:rFonts w:asciiTheme="minorHAnsi" w:hAnsiTheme="minorHAnsi" w:cstheme="minorHAnsi"/>
-                                <w:i/>
-                                <w:sz w:val="22"/>
-                                <w:szCs w:val="22"/>
-                              </w:rPr>
-                            </w:pPr>
-                            <w:r>
-                              <w:rPr>
-                                <w:rFonts w:asciiTheme="minorHAnsi" w:hAnsiTheme="minorHAnsi" w:cstheme="minorHAnsi"/>
-                                <w:i/>
-                                <w:sz w:val="22"/>
-                                <w:szCs w:val="22"/>
-                              </w:rPr>
-                              <w:t xml:space="preserve">Python, matplotlib, </w:t>
-                            </w:r>
-                            <w:r>
-                              <w:rPr>
-                                <w:rFonts w:asciiTheme="minorHAnsi" w:hAnsiTheme="minorHAnsi" w:cstheme="minorHAnsi"/>
-                                <w:i/>
-                                <w:iCs/>
-                                <w:sz w:val="22"/>
-                                <w:szCs w:val="22"/>
-                              </w:rPr>
-                              <w:t xml:space="preserve">Pandas, </w:t>
-                            </w:r>
-                            <w:proofErr w:type="spellStart"/>
-                            <w:r>
-                              <w:rPr>
-                                <w:rFonts w:asciiTheme="minorHAnsi" w:hAnsiTheme="minorHAnsi" w:cstheme="minorHAnsi"/>
-                                <w:i/>
-                                <w:iCs/>
-                                <w:sz w:val="22"/>
-                                <w:szCs w:val="22"/>
-                              </w:rPr>
-                              <w:t>Numpy</w:t>
-                            </w:r>
-                            <w:proofErr w:type="spellEnd"/>
-                            <w:r>
-                              <w:rPr>
-                                <w:rFonts w:asciiTheme="minorHAnsi" w:hAnsiTheme="minorHAnsi" w:cstheme="minorHAnsi"/>
-                                <w:i/>
-                                <w:iCs/>
-                                <w:sz w:val="22"/>
-                                <w:szCs w:val="22"/>
-                              </w:rPr>
-                              <w:t xml:space="preserve">, </w:t>
-                            </w:r>
-                            <w:proofErr w:type="spellStart"/>
-                            <w:r>
-                              <w:rPr>
-                                <w:rFonts w:asciiTheme="minorHAnsi" w:hAnsiTheme="minorHAnsi" w:cstheme="minorHAnsi"/>
-                                <w:i/>
-                                <w:iCs/>
-                                <w:sz w:val="22"/>
-                                <w:szCs w:val="22"/>
-                              </w:rPr>
-                              <w:t>scikit</w:t>
-                            </w:r>
-                            <w:proofErr w:type="spellEnd"/>
-                            <w:r>
-                              <w:rPr>
-                                <w:rFonts w:asciiTheme="minorHAnsi" w:hAnsiTheme="minorHAnsi" w:cstheme="minorHAnsi"/>
-                                <w:i/>
-                                <w:iCs/>
-                                <w:sz w:val="22"/>
-                                <w:szCs w:val="22"/>
-                              </w:rPr>
-                              <w:t>-learn</w:t>
-                            </w:r>
-                          </w:p>
-                        </w:txbxContent>
-                      </wps:txbx>
-                      <wps:bodyPr rot="0" vert="horz" wrap="square" lIns="0" tIns="0" rIns="0" bIns="0" anchor="t" anchorCtr="0" upright="1">
-                        <a:noAutofit/>
-                      </wps:bodyPr>
-                    </wps:wsp>
-                  </a:graphicData>
-                </a:graphic>
-                <wp14:sizeRelH relativeFrom="page">
-                  <wp14:pctWidth>0</wp14:pctWidth>
-                </wp14:sizeRelH>
-                <wp14:sizeRelV relativeFrom="page">
-                  <wp14:pctHeight>0</wp14:pctHeight>
-                </wp14:sizeRelV>
-              </wp:anchor>
-            </w:drawing>
-          </mc:Choice>
-          <mc:Fallback>
-            <w:pict>
-              <v:shape w14:anchorId="26180A32" id="Text Box 32" o:spid="_x0000_s1047" type="#_x0000_t202" style="position:absolute;margin-left:203.8pt;margin-top:117.95pt;width:348.5pt;height:202.8pt;z-index:-251589632;visibility:visible;mso-wrap-style:square;mso-width-percent:0;mso-height-percent:0;mso-wrap-distance-left:9pt;mso-wrap-distance-top:0;mso-wrap-distance-right:9pt;mso-wrap-distance-bottom:0;mso-position-horizontal:absolute;mso-position-horizontal-relative:margin;mso-position-vertical:absolute;mso-position-vertical-relative:page;mso-width-percent:0;mso-height-percent:0;mso-width-relative:page;mso-height-relative:page;v-text-anchor:top" o:gfxdata="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" filled="f" stroked="f">
-                <v:textbox inset="0,0,0,0">
-                  <w:txbxContent>
-                    <w:p>
-                      <w:pPr>
-                        <w:pStyle w:val="BodyText"/>
-                        <w:jc w:val="right"/>
-                        <w:rPr>
-                          <w:rFonts w:asciiTheme="minorHAnsi" w:hAnsiTheme="minorHAnsi" w:cstheme="minorHAnsi"/>
-                          <w:b/>
-                          <w:bCs/>
-                          <w:color w:val="000000" w:themeColor="text1"/>
-                          <w:sz w:val="24"/>
-                          <w:lang w:val="en-IN"/>
-                        </w:rPr>
-                      </w:pPr>
-                      <w:hyperlink r:id="rId23" w:history="1">
-                        <w:r>
-                          <w:rPr>
-                            <w:rStyle w:val="Hyperlink"/>
-                            <w:rFonts w:asciiTheme="minorHAnsi" w:hAnsiTheme="minorHAnsi" w:cstheme="minorHAnsi"/>
-                            <w:b/>
-                            <w:bCs/>
-                            <w:color w:val="000000" w:themeColor="text1"/>
-                            <w:sz w:val="24"/>
-                            <w:lang w:val="en-IN"/>
-                          </w:rPr>
-                          <w:t>Machine Learning Engineer, Nanodegree Udacity</w:t>
-                        </w:r>
-                      </w:hyperlink>
-                    </w:p>
-                    <w:p>
-                      <w:pPr>
-                        <w:pStyle w:val="BodyText"/>
-                        <w:jc w:val="both"/>
-                        <w:rPr>
-                          <w:rFonts w:asciiTheme="minorHAnsi" w:hAnsiTheme="minorHAnsi" w:cstheme="minorHAnsi"/>
-                          <w:sz w:val="22"/>
-                          <w:lang w:val="en-IN"/>
-                        </w:rPr>
-                      </w:pPr>
-                      <w:r>
-                        <w:rPr>
-                          <w:rFonts w:asciiTheme="minorHAnsi" w:hAnsiTheme="minorHAnsi" w:cstheme="minorHAnsi"/>
-                          <w:sz w:val="22"/>
-                          <w:lang w:val="en-IN"/>
-                        </w:rPr>
-                        <w:t>Built and Deployed various Supervised, Unsupervised and Deep learning models used transfer learning, ensembles, Feature transformation and extraction, deployed various Reinforcement learning algorithms, Explored cloud compute for training and deployment of models.</w:t>
-                      </w:r>
-                    </w:p>
-                    <w:p>
-                      <w:pPr>
-                        <w:pStyle w:val="BodyText"/>
-                        <w:jc w:val="right"/>
-                        <w:rPr>
-                          <w:rFonts w:asciiTheme="minorHAnsi" w:hAnsiTheme="minorHAnsi" w:cstheme="minorHAnsi"/>
-                          <w:i/>
-                          <w:iCs/>
-                          <w:sz w:val="22"/>
-                          <w:lang w:val="en-IN"/>
-                        </w:rPr>
-                      </w:pPr>
-                      <w:r>
-                        <w:rPr>
-                          <w:rFonts w:asciiTheme="minorHAnsi" w:hAnsiTheme="minorHAnsi" w:cstheme="minorHAnsi"/>
-                          <w:i/>
-                          <w:iCs/>
-                          <w:sz w:val="22"/>
-                          <w:lang w:val="en-IN"/>
-                        </w:rPr>
-                        <w:t>Supervised. Unsupervised, Deep and Reinforcement learning</w:t>
-                      </w:r>
-                    </w:p>
-                    <w:p>
-                      <w:pPr>
-                        <w:pStyle w:val="BodyText"/>
-                        <w:rPr>
-                          <w:rFonts w:asciiTheme="minorHAnsi" w:hAnsiTheme="minorHAnsi" w:cstheme="minorHAnsi"/>
-                          <w:sz w:val="18"/>
-                          <w:u w:val="single"/>
-                          <w:lang w:val="en-IN"/>
-                        </w:rPr>
-                      </w:pPr>
-                    </w:p>
-                    <w:p>
-                      <w:pPr>
-                        <w:pStyle w:val="BodyText"/>
-                        <w:jc w:val="right"/>
-                        <w:rPr>
-                          <w:rFonts w:asciiTheme="minorHAnsi" w:hAnsiTheme="minorHAnsi" w:cstheme="minorHAnsi"/>
-                          <w:b/>
-                          <w:sz w:val="24"/>
-                          <w:szCs w:val="22"/>
-                        </w:rPr>
-                      </w:pPr>
-                      <w:hyperlink r:id="rId24" w:history="1">
-                        <w:r>
-                          <w:rPr>
-                            <w:rStyle w:val="Hyperlink"/>
-                            <w:rFonts w:asciiTheme="minorHAnsi" w:hAnsiTheme="minorHAnsi" w:cstheme="minorHAnsi"/>
-                            <w:b/>
-                            <w:color w:val="auto"/>
-                            <w:sz w:val="24"/>
-                            <w:szCs w:val="22"/>
-                          </w:rPr>
-                          <w:t xml:space="preserve">Machine Learning Foundation, Nanodegree Udacity </w:t>
-                        </w:r>
-                      </w:hyperlink>
-                      <w:r>
-                        <w:rPr>
-                          <w:rFonts w:asciiTheme="minorHAnsi" w:hAnsiTheme="minorHAnsi" w:cstheme="minorHAnsi"/>
-                          <w:b/>
-                          <w:sz w:val="24"/>
-                          <w:szCs w:val="22"/>
-                        </w:rPr>
-                        <w:t xml:space="preserve"> </w:t>
-                      </w:r>
-                    </w:p>
-                    <w:p>
-                      <w:pPr>
-                        <w:pStyle w:val="BodyText"/>
-                        <w:jc w:val="both"/>
-                        <w:rPr>
-                          <w:rFonts w:asciiTheme="minorHAnsi" w:hAnsiTheme="minorHAnsi" w:cstheme="minorHAnsi"/>
-                          <w:sz w:val="22"/>
-                          <w:szCs w:val="22"/>
-                        </w:rPr>
-                      </w:pPr>
-                      <w:r>
-                        <w:rPr>
-                          <w:rFonts w:asciiTheme="minorHAnsi" w:hAnsiTheme="minorHAnsi" w:cstheme="minorHAnsi"/>
-                          <w:sz w:val="22"/>
-                          <w:szCs w:val="22"/>
-                        </w:rPr>
-                        <w:t>Deployed supervised model to predict housing prices, performed data analysis to test the given hypothesis on pollution data.</w:t>
-                      </w:r>
-                    </w:p>
-                    <w:p>
-                      <w:pPr>
-                        <w:pStyle w:val="BodyText"/>
-                        <w:jc w:val="both"/>
-                        <w:rPr>
-                          <w:rFonts w:asciiTheme="minorHAnsi" w:hAnsiTheme="minorHAnsi" w:cstheme="minorHAnsi"/>
-                          <w:sz w:val="22"/>
-                          <w:szCs w:val="22"/>
-                        </w:rPr>
-                      </w:pPr>
-                      <w:r>
-                        <w:rPr>
-                          <w:rFonts w:ascii="Bookman Old Style" w:hAnsi="Bookman Old Style" w:cstheme="majorHAnsi"/>
-                          <w:sz w:val="22"/>
-                          <w:szCs w:val="22"/>
-                        </w:rPr>
-                        <w:t>Curriculum included</w:t>
-                      </w:r>
-                      <w:r>
-                        <w:rPr>
-                          <w:rFonts w:ascii="Bookman Old Style" w:hAnsi="Bookman Old Style" w:cstheme="minorHAnsi"/>
-                          <w:sz w:val="22"/>
-                          <w:szCs w:val="22"/>
-                        </w:rPr>
-                        <w:t>:</w:t>
-                      </w:r>
-                      <w:r>
-                        <w:rPr>
-                          <w:rFonts w:asciiTheme="minorHAnsi" w:hAnsiTheme="minorHAnsi" w:cstheme="minorHAnsi"/>
-                          <w:sz w:val="22"/>
-                          <w:szCs w:val="22"/>
-                        </w:rPr>
-                        <w:t xml:space="preserve"> Python Programming, Linear Algebra,</w:t>
-                      </w:r>
-                      <w:r>
-                        <w:rPr>
-                          <w:rFonts w:asciiTheme="minorHAnsi" w:hAnsiTheme="minorHAnsi" w:cstheme="minorHAnsi"/>
-                          <w:sz w:val="22"/>
-                          <w:szCs w:val="22"/>
-                        </w:rPr>
-                        <w:t xml:space="preserve"> </w:t>
-                      </w:r>
-                      <w:r>
-                        <w:rPr>
-                          <w:rFonts w:asciiTheme="minorHAnsi" w:hAnsiTheme="minorHAnsi" w:cstheme="minorHAnsi"/>
-                          <w:sz w:val="22"/>
-                          <w:szCs w:val="22"/>
-                        </w:rPr>
-                        <w:t>Descriptive Statistics, Inferential Statistics, Evaluation and Ver</w:t>
-                      </w:r>
-                      <w:r>
-                        <w:rPr>
-                          <w:rFonts w:asciiTheme="minorHAnsi" w:hAnsiTheme="minorHAnsi" w:cstheme="minorHAnsi"/>
-                          <w:sz w:val="22"/>
-                          <w:szCs w:val="22"/>
-                        </w:rPr>
-                        <w:t>ification</w:t>
-                      </w:r>
-                      <w:r>
-                        <w:rPr>
-                          <w:rFonts w:asciiTheme="minorHAnsi" w:hAnsiTheme="minorHAnsi" w:cstheme="minorHAnsi"/>
-                          <w:sz w:val="22"/>
-                          <w:szCs w:val="22"/>
-                        </w:rPr>
-                        <w:t xml:space="preserve"> of Machine Learning models</w:t>
-                      </w:r>
-                    </w:p>
-                    <w:p>
-                      <w:pPr>
-                        <w:pStyle w:val="BodyText"/>
-                        <w:jc w:val="right"/>
-                        <w:rPr>
-                          <w:rFonts w:asciiTheme="minorHAnsi" w:hAnsiTheme="minorHAnsi" w:cstheme="minorHAnsi"/>
-                          <w:i/>
-                          <w:sz w:val="22"/>
-                          <w:szCs w:val="22"/>
-                        </w:rPr>
-                      </w:pPr>
-                      <w:r>
-                        <w:rPr>
-                          <w:rFonts w:asciiTheme="minorHAnsi" w:hAnsiTheme="minorHAnsi" w:cstheme="minorHAnsi"/>
-                          <w:i/>
-                          <w:sz w:val="22"/>
-                          <w:szCs w:val="22"/>
-                        </w:rPr>
-                        <w:t xml:space="preserve">Python, matplotlib, </w:t>
-                      </w:r>
-                      <w:r>
-                        <w:rPr>
-                          <w:rFonts w:asciiTheme="minorHAnsi" w:hAnsiTheme="minorHAnsi" w:cstheme="minorHAnsi"/>
-                          <w:i/>
-                          <w:iCs/>
-                          <w:sz w:val="22"/>
-                          <w:szCs w:val="22"/>
-                        </w:rPr>
-                        <w:t xml:space="preserve">Pandas, </w:t>
-                      </w:r>
-                      <w:proofErr w:type="spellStart"/>
-                      <w:r>
-                        <w:rPr>
-                          <w:rFonts w:asciiTheme="minorHAnsi" w:hAnsiTheme="minorHAnsi" w:cstheme="minorHAnsi"/>
-                          <w:i/>
-                          <w:iCs/>
-                          <w:sz w:val="22"/>
-                          <w:szCs w:val="22"/>
-                        </w:rPr>
-                        <w:t>Numpy</w:t>
-                      </w:r>
-                      <w:proofErr w:type="spellEnd"/>
-                      <w:r>
-                        <w:rPr>
-                          <w:rFonts w:asciiTheme="minorHAnsi" w:hAnsiTheme="minorHAnsi" w:cstheme="minorHAnsi"/>
-                          <w:i/>
-                          <w:iCs/>
-                          <w:sz w:val="22"/>
-                          <w:szCs w:val="22"/>
-                        </w:rPr>
-                        <w:t xml:space="preserve">, </w:t>
-                      </w:r>
-                      <w:proofErr w:type="spellStart"/>
-                      <w:r>
-                        <w:rPr>
-                          <w:rFonts w:asciiTheme="minorHAnsi" w:hAnsiTheme="minorHAnsi" w:cstheme="minorHAnsi"/>
-                          <w:i/>
-                          <w:iCs/>
-                          <w:sz w:val="22"/>
-                          <w:szCs w:val="22"/>
-                        </w:rPr>
-                        <w:t>scikit</w:t>
-                      </w:r>
-                      <w:proofErr w:type="spellEnd"/>
-                      <w:r>
-                        <w:rPr>
-                          <w:rFonts w:asciiTheme="minorHAnsi" w:hAnsiTheme="minorHAnsi" w:cstheme="minorHAnsi"/>
-                          <w:i/>
-                          <w:iCs/>
-                          <w:sz w:val="22"/>
-                          <w:szCs w:val="22"/>
-                        </w:rPr>
-                        <w:t>-learn</w:t>
-                      </w:r>
-                    </w:p>
-                  </w:txbxContent>
-                </v:textbox>
-                <w10:wrap anchorx="margin" anchory="page"/>
-              </v:shape>
-            </w:pict>
-          </mc:Fallback>
-        </mc:AlternateContent>
       </w:r>
       <w:r>
         <w:rPr>
@@ -9192,7 +9212,7 @@
           </mc:Choice>
           <mc:Fallback>
             <w:pict>
-              <v:shape w14:anchorId="374E07E0" id="Text Box 16" o:spid="_x0000_s1049" type="#_x0000_t202" style="position:absolute;margin-left:51.2pt;margin-top:176.25pt;width:86.25pt;height:12.75pt;z-index:-251650048;visibility:visible;mso-wrap-style:square;mso-width-percent:0;mso-height-percent:0;mso-wrap-distance-left:9pt;mso-wrap-distance-top:0;mso-wrap-distance-right:9pt;mso-wrap-distance-bottom:0;mso-position-horizontal:absolute;mso-position-horizontal-relative:page;mso-position-vertical:absolute;mso-position-vertical-relative:page;mso-width-percent:0;mso-height-percent:0;mso-width-relative:page;mso-height-relative:page;v-text-anchor:top" o:gfxdata="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" filled="f" stroked="f">
+              <v:shape w14:anchorId="374E07E0" id="Text Box 16" o:spid="_x0000_s1049" type="#_x0000_t202" style="position:absolute;margin-left:51.2pt;margin-top:176.25pt;width:86.25pt;height:12.75pt;z-index:-251650048;visibility:visible;mso-wrap-style:square;mso-width-percent:0;mso-height-percent:0;mso-wrap-distance-left:9pt;mso-wrap-distance-top:0;mso-wrap-distance-right:9pt;mso-wrap-distance-bottom:0;mso-position-horizontal:absolute;mso-position-horizontal-relative:page;mso-position-vertical:absolute;mso-position-vertical-relative:page;mso-width-percent:0;mso-height-percent:0;mso-width-relative:page;mso-height-relative:page;v-text-anchor:top" o:gfxdata="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" filled="f" stroked="f">
                 <v:textbox inset="0,0,0,0">
                   <w:txbxContent>
                     <w:p>

</xml_diff>